<commit_message>
up after corrections Emanuel
</commit_message>
<xml_diff>
--- a/text/Reduced_Intensity_Article_mainText_annotated_resubmission.docx
+++ b/text/Reduced_Intensity_Article_mainText_annotated_resubmission.docx
@@ -60,27 +60,7 @@
           <w:szCs w:val="24"/>
           <w:highlight w:val="yellow"/>
         </w:rPr>
-        <w:t xml:space="preserve">Animal systems offering a range of hybrid genomes between two parental species </w:t>
-      </w:r>
-      <w:r>
-        <w:rPr>
-          <w:rFonts w:eastAsia="Liberation Sans" w:cs="" w:ascii="Times new roman" w:hAnsi="Times new roman" w:cstheme="minorBidi"/>
-          <w:color w:val="00000A"/>
-          <w:sz w:val="24"/>
-          <w:szCs w:val="24"/>
-          <w:highlight w:val="yellow"/>
-        </w:rPr>
-        <w:t>provide the</w:t>
-      </w:r>
-      <w:r>
-        <w:rPr>
-          <w:rFonts w:eastAsia="Liberation Sans" w:cs="" w:ascii="Times new roman" w:hAnsi="Times new roman" w:cstheme="minorBidi"/>
-          <w:color w:val="00000A"/>
-          <w:sz w:val="24"/>
-          <w:szCs w:val="24"/>
-          <w:highlight w:val="yellow"/>
-        </w:rPr>
-        <w:t xml:space="preserve"> opportunity to study the control of parasite burden by their host (resistance). In the </w:t>
+        <w:t xml:space="preserve">Animal systems offering a range of hybrid genomes between two parental species provide the opportunity to study the control of parasite burden by their host (resistance). In the </w:t>
       </w:r>
       <w:r>
         <w:rPr>
@@ -239,13 +219,7 @@
         <w:rPr>
           <w:rFonts w:ascii="Times new roman" w:hAnsi="Times new roman"/>
         </w:rPr>
-        <w:t xml:space="preserve"> a product of hybridization has raised interest further (Green et al., 2010). In a conservation context hybridization with introduced species can threaten autochthonous endangered animals (Simberloff, 1996). Parasites are omnipresent in natural systems </w:t>
-      </w:r>
-      <w:r>
-        <w:rPr>
-          <w:rFonts w:ascii="Times new roman" w:hAnsi="Times new roman"/>
-        </w:rPr>
-        <w:t xml:space="preserve">and </w:t>
+        <w:t xml:space="preserve"> a product of hybridization has raised interest further (Green et al., 2010). In a conservation context hybridization with introduced species can threaten autochthonous endangered animals (Simberloff, 1996). Parasites are omnipresent in natural systems and </w:t>
       </w:r>
       <w:r>
         <w:rPr>
@@ -255,17 +229,7 @@
           <w:szCs w:val="24"/>
           <w:highlight w:val="yellow"/>
         </w:rPr>
-        <w:t xml:space="preserve">impact </w:t>
-      </w:r>
-      <w:r>
-        <w:rPr>
-          <w:rFonts w:cs="" w:ascii="Times new roman" w:hAnsi="Times new roman" w:cstheme="minorBidi"/>
-          <w:color w:val="00000A"/>
-          <w:sz w:val="24"/>
-          <w:szCs w:val="24"/>
-          <w:highlight w:val="yellow"/>
-        </w:rPr>
-        <w:t>human and animal health (</w:t>
+        <w:t>impact human and animal health (</w:t>
       </w:r>
       <w:r>
         <w:rPr>
@@ -500,13 +464,7 @@
         <w:rPr>
           <w:rFonts w:ascii="Times new roman" w:hAnsi="Times new roman"/>
         </w:rPr>
-        <w:t xml:space="preserve"> compared to pure mouse strains (Derothe, Porcherie, Perriat-Sanguinet, Loubès, &amp; Moulia, 2004; Moulia, Le Brun, Loubes, Marin, &amp; Renaud, 1995). </w:t>
-      </w:r>
-      <w:r>
-        <w:rPr>
-          <w:rFonts w:ascii="Times new roman" w:hAnsi="Times new roman"/>
-        </w:rPr>
-        <w:t xml:space="preserve">A </w:t>
+        <w:t xml:space="preserve"> compared to pure mouse strains (Derothe, Porcherie, Perriat-Sanguinet, Loubès, &amp; Moulia, 2004; Moulia, Le Brun, Loubes, Marin, &amp; Renaud, 1995). A </w:t>
       </w:r>
       <w:r>
         <w:rPr>
@@ -552,21 +510,7 @@
           <w:rFonts w:cs="" w:ascii="Times new roman" w:hAnsi="Times new roman" w:cstheme="minorBidi"/>
           <w:highlight w:val="yellow"/>
         </w:rPr>
-        <w:t xml:space="preserve"> </w:t>
-      </w:r>
-      <w:r>
-        <w:rPr>
-          <w:rFonts w:cs="" w:ascii="Times new roman" w:hAnsi="Times new roman" w:cstheme="minorBidi"/>
-          <w:highlight w:val="yellow"/>
-        </w:rPr>
-        <w:t xml:space="preserve">(more mice sampled and more suitable statistical approach) </w:t>
-      </w:r>
-      <w:r>
-        <w:rPr>
-          <w:rFonts w:cs="" w:ascii="Times new roman" w:hAnsi="Times new roman" w:cstheme="minorBidi"/>
-          <w:highlight w:val="yellow"/>
-        </w:rPr>
-        <w:t>and arguably improved sampling design</w:t>
+        <w:t xml:space="preserve"> (more mice sampled and more suitable statistical approach) and arguably improved sampling design</w:t>
       </w:r>
       <w:r>
         <w:rPr>
@@ -825,25 +769,7 @@
         <w:rPr>
           <w:rFonts w:ascii="Times new roman" w:hAnsi="Times new roman"/>
         </w:rPr>
-        <w:t xml:space="preserve">One way forward in such circumstances is to </w:t>
-      </w:r>
-      <w:r>
-        <w:rPr>
-          <w:rFonts w:ascii="Times new roman" w:hAnsi="Times new roman"/>
-        </w:rPr>
-        <w:t xml:space="preserve">test hypotheses </w:t>
-      </w:r>
-      <w:r>
-        <w:rPr>
-          <w:rFonts w:ascii="Times new roman" w:hAnsi="Times new roman"/>
-        </w:rPr>
-        <w:t>over replicate</w:t>
-      </w:r>
-      <w:r>
-        <w:rPr>
-          <w:rFonts w:ascii="Times new roman" w:hAnsi="Times new roman"/>
-        </w:rPr>
-        <w:t>s and “along different axes” of parasitism</w:t>
+        <w:t>One way forward in such circumstances is to test hypotheses over replicates and “along different axes” of parasitism</w:t>
       </w:r>
       <w:r>
         <w:rPr>
@@ -856,54 +782,14 @@
         <w:rPr>
           <w:rFonts w:ascii="Times new roman" w:hAnsi="Times new roman"/>
         </w:rPr>
-        <w:t xml:space="preserve">. To distinguish between interpretations </w:t>
-      </w:r>
-      <w:r>
-        <w:rPr>
-          <w:rFonts w:ascii="Times new roman" w:hAnsi="Times new roman"/>
-        </w:rPr>
-        <w:t>of paraasite load we here</w:t>
-      </w:r>
-      <w:r>
-        <w:rPr>
-          <w:rFonts w:ascii="Times new roman" w:hAnsi="Times new roman"/>
-        </w:rPr>
-        <w:t xml:space="preserve"> asked if (1) parasite loads are higher or lower in hybrids compared to parentals, and (2) if these loads are consistent, or differ, </w:t>
-      </w:r>
-      <w:r>
-        <w:rPr>
-          <w:rFonts w:cs="" w:ascii="Times new roman" w:hAnsi="Times new roman" w:cstheme="minorBidi"/>
-          <w:highlight w:val="yellow"/>
-        </w:rPr>
-        <w:t xml:space="preserve">between prevalent representative helminths and protozoan. </w:t>
-      </w:r>
-      <w:r>
-        <w:rPr>
-          <w:rFonts w:cs="" w:ascii="Times new roman" w:hAnsi="Times new roman" w:cstheme="minorBidi"/>
-          <w:highlight w:val="yellow"/>
-        </w:rPr>
-        <w:t xml:space="preserve">We did so in </w:t>
-      </w:r>
-      <w:r>
-        <w:rPr>
-          <w:rFonts w:cs="" w:ascii="Times new roman" w:hAnsi="Times new roman" w:cstheme="minorBidi"/>
-          <w:highlight w:val="yellow"/>
-        </w:rPr>
-        <w:t xml:space="preserve">a </w:t>
-      </w:r>
-      <w:r>
-        <w:rPr>
-          <w:rFonts w:cs="" w:ascii="Times new roman" w:hAnsi="Times new roman" w:cstheme="minorBidi"/>
-          <w:highlight w:val="yellow"/>
-        </w:rPr>
-        <w:t xml:space="preserve">geographically </w:t>
-      </w:r>
-      <w:r>
-        <w:rPr>
-          <w:rFonts w:cs="" w:ascii="Times new roman" w:hAnsi="Times new roman" w:cstheme="minorBidi"/>
-          <w:highlight w:val="yellow"/>
-        </w:rPr>
-        <w:t>new transect replicate of the HMHZ.</w:t>
+        <w:t xml:space="preserve">. To distinguish between interpretations of paraasite load we here asked if (1) parasite loads are higher or lower in hybrids compared to parentals, and (2) if these loads are consistent, or differ, </w:t>
+      </w:r>
+      <w:r>
+        <w:rPr>
+          <w:rFonts w:cs="" w:ascii="Times new roman" w:hAnsi="Times new roman" w:cstheme="minorBidi"/>
+          <w:highlight w:val="yellow"/>
+        </w:rPr>
+        <w:t>between prevalent representative helminths and protozoan. We did so in a geographically new transect replicate of the HMHZ.</w:t>
       </w:r>
     </w:p>
     <w:p>
@@ -1154,28 +1040,7 @@
           <w:rFonts w:cs="" w:ascii="Times new roman" w:hAnsi="Times new roman" w:cstheme="minorBidi"/>
           <w:highlight w:val="yellow"/>
         </w:rPr>
-        <w:t xml:space="preserve">in which the hypothesis of hybrid resistance/susceptibility to parasite was never </w:t>
-      </w:r>
-      <w:r>
-        <w:rPr>
-          <w:rFonts w:cs="" w:ascii="Times new roman" w:hAnsi="Times new roman" w:cstheme="minorBidi"/>
-          <w:highlight w:val="yellow"/>
-        </w:rPr>
-        <w:t>tested before</w:t>
-      </w:r>
-      <w:r>
-        <w:rPr>
-          <w:rFonts w:cs="" w:ascii="Times new roman" w:hAnsi="Times new roman" w:cstheme="minorBidi"/>
-          <w:highlight w:val="yellow"/>
-        </w:rPr>
-        <w:t xml:space="preserve">. We </w:t>
-      </w:r>
-      <w:r>
-        <w:rPr>
-          <w:rFonts w:cs="" w:ascii="Times new roman" w:hAnsi="Times new roman" w:cstheme="minorBidi"/>
-          <w:highlight w:val="yellow"/>
-        </w:rPr>
-        <w:t xml:space="preserve">assessed </w:t>
+        <w:t xml:space="preserve">in which the hypothesis of hybrid resistance/susceptibility to parasite was never tested before. We assessed </w:t>
       </w:r>
       <w:r>
         <w:rPr>
@@ -1185,7 +1050,7 @@
       </w:r>
       <w:r>
         <w:rPr>
-          <w:rFonts w:ascii="Times new roman" w:hAnsi="Times new roman" w:cstheme="minorBidi"/>
+          <w:rFonts w:cs="" w:ascii="Times new roman" w:hAnsi="Times new roman" w:cstheme="minorBidi"/>
           <w:highlight w:val="yellow"/>
         </w:rPr>
         <w:t>animals</w:t>
@@ -1461,7 +1326,6 @@
         </w:rPr>
         <w:t xml:space="preserve">, </w:t>
       </w:r>
-      <w:commentRangeStart w:id="0"/>
       <w:r>
         <w:rPr>
           <w:rFonts w:ascii="Times new roman" w:hAnsi="Times new roman"/>
@@ -1472,16 +1336,6 @@
       <w:r>
         <w:rPr>
           <w:rFonts w:ascii="Times new roman" w:hAnsi="Times new roman"/>
-          <w:i/>
-        </w:rPr>
-      </w:r>
-      <w:commentRangeEnd w:id="0"/>
-      <w:r>
-        <w:commentReference w:id="0"/>
-      </w:r>
-      <w:r>
-        <w:rPr>
-          <w:rFonts w:ascii="Times new roman" w:hAnsi="Times new roman"/>
         </w:rPr>
         <w:t xml:space="preserve">, </w:t>
       </w:r>
@@ -1535,48 +1389,14 @@
         <w:rPr>
           <w:rFonts w:ascii="Times new roman" w:hAnsi="Times new roman"/>
         </w:rPr>
-        <w:t xml:space="preserve">; Macholán et al., 2007). HIs ranged from 0 to 1, HI of 0 indicating a pure Mmd and HI of 1 a pure Mmm (Baird et al., 2012; Macholán et al., 2007). </w:t>
-      </w:r>
-      <w:r>
-        <w:rPr>
-          <w:rFonts w:ascii="Times new roman" w:hAnsi="Times new roman"/>
-        </w:rPr>
-        <w:t>H</w:t>
-      </w:r>
-      <w:r>
-        <w:rPr>
-          <w:rFonts w:cs="" w:ascii="Times new roman" w:hAnsi="Times new roman" w:cstheme="minorBidi"/>
-          <w:highlight w:val="yellow"/>
-        </w:rPr>
-        <w:t>istogram</w:t>
-      </w:r>
-      <w:r>
-        <w:rPr>
-          <w:rFonts w:cs="" w:ascii="Times new roman" w:hAnsi="Times new roman" w:cstheme="minorBidi"/>
-          <w:highlight w:val="yellow"/>
-        </w:rPr>
-        <w:t xml:space="preserve">s for the number </w:t>
-      </w:r>
-      <w:r>
-        <w:rPr>
-          <w:rFonts w:cs="" w:ascii="Times new roman" w:hAnsi="Times new roman" w:cstheme="minorBidi"/>
-          <w:highlight w:val="yellow"/>
-        </w:rPr>
-        <w:t xml:space="preserve">of </w:t>
-      </w:r>
-      <w:r>
-        <w:rPr>
-          <w:rFonts w:cs="" w:ascii="Times new roman" w:hAnsi="Times new roman" w:cstheme="minorBidi"/>
-          <w:highlight w:val="yellow"/>
-        </w:rPr>
-        <w:t xml:space="preserve">genotyped </w:t>
-      </w:r>
-      <w:r>
-        <w:rPr>
-          <w:rFonts w:cs="" w:ascii="Times new roman" w:hAnsi="Times new roman" w:cstheme="minorBidi"/>
-          <w:highlight w:val="yellow"/>
-        </w:rPr>
-        <w:t>markers, as w</w:t>
+        <w:t>; Macholán et al., 2007). HIs ranged from 0 to 1, HI of 0 indicating a pure Mmd and HI of 1 a pure Mmm (Baird et al., 2012; Macholán et al., 2007). H</w:t>
+      </w:r>
+      <w:r>
+        <w:rPr>
+          <w:rFonts w:cs="" w:ascii="Times new roman" w:hAnsi="Times new roman" w:cstheme="minorBidi"/>
+          <w:highlight w:val="yellow"/>
+        </w:rPr>
+        <w:t>istograms for the number of genotyped markers, as w</w:t>
       </w:r>
       <w:r>
         <w:rPr>
@@ -1586,37 +1406,7 @@
           <w:color w:val="00000A"/>
           <w:highlight w:val="yellow"/>
         </w:rPr>
-        <w:t>ell as the</w:t>
-      </w:r>
-      <w:r>
-        <w:rPr>
-          <w:rFonts w:cs="" w:ascii="Times new roman" w:hAnsi="Times new roman" w:cstheme="minorBidi"/>
-          <w:b w:val="false"/>
-          <w:bCs w:val="false"/>
-          <w:color w:val="00000A"/>
-          <w:highlight w:val="yellow"/>
-        </w:rPr>
-        <w:t xml:space="preserve">ir </w:t>
-      </w:r>
-      <w:r>
-        <w:rPr>
-          <w:rFonts w:cs="" w:ascii="Times new roman" w:hAnsi="Times new roman" w:cstheme="minorBidi"/>
-          <w:b w:val="false"/>
-          <w:bCs w:val="false"/>
-          <w:color w:val="00000A"/>
-          <w:highlight w:val="yellow"/>
-        </w:rPr>
-        <w:t xml:space="preserve">distribution along the hybrid index </w:t>
-      </w:r>
-      <w:r>
-        <w:rPr>
-          <w:rFonts w:cs="" w:ascii="Times new roman" w:hAnsi="Times new roman" w:cstheme="minorBidi"/>
-          <w:b w:val="false"/>
-          <w:bCs w:val="false"/>
-          <w:color w:val="00000A"/>
-          <w:highlight w:val="yellow"/>
-        </w:rPr>
-        <w:t>do indicate no bias in genotyping (</w:t>
+        <w:t>ell as their distribution along the hybrid index do indicate no bias in genotyping (</w:t>
       </w:r>
       <w:r>
         <w:rPr>
@@ -1626,17 +1416,7 @@
           <w:color w:val="00000A"/>
           <w:highlight w:val="yellow"/>
         </w:rPr>
-        <w:t>Supplementary Figure S1</w:t>
-      </w:r>
-      <w:r>
-        <w:rPr>
-          <w:rFonts w:cs="" w:ascii="Times new roman" w:hAnsi="Times new roman" w:cstheme="minorBidi"/>
-          <w:b/>
-          <w:bCs/>
-          <w:color w:val="00000A"/>
-          <w:highlight w:val="yellow"/>
-        </w:rPr>
-        <w:t>)</w:t>
+        <w:t>Supplementary Figure S1)</w:t>
       </w:r>
       <w:r>
         <w:rPr>
@@ -1694,19 +1474,7 @@
         <w:rPr>
           <w:rFonts w:ascii="Times new roman" w:hAnsi="Times new roman"/>
         </w:rPr>
-        <w:t xml:space="preserve"> of the HMHZ across the study area was estimated using the program Geneland v4.0.8 (</w:t>
-      </w:r>
-      <w:r>
-        <w:rPr>
-          <w:rFonts w:ascii="Times new roman" w:hAnsi="Times new roman"/>
-        </w:rPr>
-        <w:t xml:space="preserve">with </w:t>
-      </w:r>
-      <w:r>
-        <w:rPr>
-          <w:rFonts w:ascii="Times new roman" w:hAnsi="Times new roman"/>
-        </w:rPr>
-        <w:t>graphical resolution increased over default</w:t>
+        <w:t xml:space="preserve"> of the HMHZ across the study area was estimated using the program Geneland v4.0.8 (with graphical resolution increased over default</w:t>
       </w:r>
       <w:r>
         <w:rPr>
@@ -1714,15 +1482,7 @@
           <w:sz w:val="24"/>
           <w:szCs w:val="24"/>
         </w:rPr>
-        <w:t xml:space="preserve">s, </w:t>
-      </w:r>
-      <w:r>
-        <w:rPr>
-          <w:rFonts w:ascii="Times new roman" w:hAnsi="Times new roman"/>
-          <w:sz w:val="24"/>
-          <w:szCs w:val="24"/>
-        </w:rPr>
-        <w:t xml:space="preserve">the modified </w:t>
+        <w:t xml:space="preserve">s, the modified </w:t>
       </w:r>
       <w:r>
         <w:rPr>
@@ -1749,43 +1509,7 @@
           <w:u w:val="none"/>
           <w:effect w:val="none"/>
         </w:rPr>
-        <w:t xml:space="preserve">ode </w:t>
-      </w:r>
-      <w:r>
-        <w:rPr>
-          <w:rFonts w:cs="" w:ascii="Times new roman" w:hAnsi="Times new roman" w:cstheme="minorBidi"/>
-          <w:b w:val="false"/>
-          <w:i w:val="false"/>
-          <w:caps w:val="false"/>
-          <w:smallCaps w:val="false"/>
-          <w:strike w:val="false"/>
-          <w:dstrike w:val="false"/>
-          <w:color w:val="000000"/>
-          <w:sz w:val="24"/>
-          <w:szCs w:val="24"/>
-          <w:highlight w:val="yellow"/>
-          <w:u w:val="none"/>
-          <w:effect w:val="none"/>
-        </w:rPr>
-        <w:t xml:space="preserve">is </w:t>
-      </w:r>
-      <w:r>
-        <w:rPr>
-          <w:rFonts w:cs="" w:ascii="Times new roman" w:hAnsi="Times new roman" w:cstheme="minorBidi"/>
-          <w:b w:val="false"/>
-          <w:i w:val="false"/>
-          <w:caps w:val="false"/>
-          <w:smallCaps w:val="false"/>
-          <w:strike w:val="false"/>
-          <w:dstrike w:val="false"/>
-          <w:color w:val="000000"/>
-          <w:sz w:val="24"/>
-          <w:szCs w:val="24"/>
-          <w:highlight w:val="yellow"/>
-          <w:u w:val="none"/>
-          <w:effect w:val="none"/>
-        </w:rPr>
-        <w:t>available at</w:t>
+        <w:t>ode is available at</w:t>
       </w:r>
       <w:r>
         <w:rPr>
@@ -1842,26 +1566,7 @@
           <w:u w:val="none"/>
           <w:effect w:val="none"/>
         </w:rPr>
-        <w:t xml:space="preserve"> </w:t>
-      </w:r>
-      <w:r>
-        <w:rPr>
-          <w:rStyle w:val="InternetLink"/>
-          <w:rFonts w:cs="" w:ascii="Times new roman" w:hAnsi="Times new roman" w:cstheme="minorBidi"/>
-          <w:b w:val="false"/>
-          <w:i w:val="false"/>
-          <w:caps w:val="false"/>
-          <w:smallCaps w:val="false"/>
-          <w:strike w:val="false"/>
-          <w:dstrike w:val="false"/>
-          <w:color w:val="00000A"/>
-          <w:sz w:val="24"/>
-          <w:szCs w:val="24"/>
-          <w:highlight w:val="yellow"/>
-          <w:u w:val="none"/>
-          <w:effect w:val="none"/>
-        </w:rPr>
-        <w:t>as a complete R-package</w:t>
+        <w:t xml:space="preserve"> as a complete R-package</w:t>
       </w:r>
       <w:r>
         <w:rPr>
@@ -1925,120 +1630,109 @@
         <w:rPr>
           <w:rFonts w:ascii="Times new roman" w:hAnsi="Times new roman"/>
         </w:rPr>
-        <w:t xml:space="preserve"> iterations saved). The first 200 iterations were discarded as burn-in and the resolution of the map was set to 2000 pixels for the x axis and 1400 for the y axes corresponding roughly to 1 pixel for 100m (Macholán et al., 2011). </w:t>
-      </w:r>
-      <w:r>
-        <w:rPr/>
-        <w:br/>
-      </w:r>
-    </w:p>
-    <w:p>
-      <w:pPr>
-        <w:pStyle w:val="Normal"/>
-        <w:rPr>
-          <w:rFonts w:ascii="Times new roman" w:hAnsi="Times new roman"/>
-          <w:b/>
+        <w:t xml:space="preserve"> iterations saved). The first 200 iterations were discarded as burn-in and the resolution of the map was set to 2000 pixels for the x axis and 1400 for the y axes corresponding roughly to 1 pixel for 100m (Macholán et al., 2011).</w:t>
+      </w:r>
+      <w:r>
+        <w:br w:type="page"/>
+      </w:r>
+    </w:p>
+    <w:p>
+      <w:pPr>
+        <w:pStyle w:val="Normal"/>
+        <w:rPr/>
+      </w:pPr>
+      <w:bookmarkStart w:id="5" w:name="parasite-load-estimation"/>
+      <w:bookmarkEnd w:id="5"/>
+      <w:r>
+        <w:rPr>
+          <w:rFonts w:ascii="Times new roman" w:hAnsi="Times new roman"/>
           <w:b/>
           <w:bCs/>
         </w:rPr>
-      </w:pPr>
-      <w:r>
-        <w:rPr/>
-      </w:r>
-    </w:p>
-    <w:p>
-      <w:pPr>
-        <w:pStyle w:val="Normal"/>
-        <w:rPr/>
-      </w:pPr>
-      <w:bookmarkStart w:id="5" w:name="parasite-load-estimation"/>
-      <w:bookmarkEnd w:id="5"/>
-      <w:r>
-        <w:rPr>
-          <w:rFonts w:ascii="Times new roman" w:hAnsi="Times new roman"/>
+        <w:t>Parasite load estimation</w:t>
+      </w:r>
+    </w:p>
+    <w:p>
+      <w:pPr>
+        <w:pStyle w:val="Normal"/>
+        <w:rPr/>
+      </w:pPr>
+      <w:r>
+        <w:rPr>
+          <w:rFonts w:ascii="Times new roman" w:hAnsi="Times new roman"/>
+        </w:rPr>
+        <w:t xml:space="preserve">Mouse digestive tracts were dissected and inspected for helminth presence with a binocular microscope. Helminths were counted and stored in 70% ethanol for later identification by molecular analysis and, when more than one worm per host was present, in 3.5% formalin for later morphological comparison with species descriptions. </w:t>
+      </w:r>
+      <w:r>
+        <w:rPr>
+          <w:rFonts w:cs="" w:ascii="Times new roman" w:hAnsi="Times new roman" w:cstheme="minorBidi"/>
+          <w:highlight w:val="yellow"/>
+        </w:rPr>
+        <w:t>As in this study we need a high statistical power to test our hypothesis, we</w:t>
+      </w:r>
+      <w:r>
+        <w:rPr>
+          <w:rFonts w:ascii="Times new roman" w:hAnsi="Times new roman"/>
+        </w:rPr>
+        <w:t xml:space="preserve"> considered only the most prevalent helminths, the oxyurids </w:t>
+      </w:r>
+      <w:r>
+        <w:rPr>
+          <w:rFonts w:ascii="Times new roman" w:hAnsi="Times new roman"/>
+          <w:i/>
+        </w:rPr>
+        <w:t>Syphacia obvelata</w:t>
+      </w:r>
+      <w:r>
+        <w:rPr>
+          <w:rFonts w:ascii="Times new roman" w:hAnsi="Times new roman"/>
+        </w:rPr>
+        <w:t xml:space="preserve"> and </w:t>
+      </w:r>
+      <w:r>
+        <w:rPr>
+          <w:rFonts w:ascii="Times new roman" w:hAnsi="Times new roman"/>
+          <w:i/>
+        </w:rPr>
+        <w:t>Aspiculuris tetraptera</w:t>
+      </w:r>
+      <w:r>
+        <w:rPr>
+          <w:rFonts w:ascii="Times new roman" w:hAnsi="Times new roman"/>
+        </w:rPr>
+        <w:t xml:space="preserve">. </w:t>
+      </w:r>
+      <w:r>
+        <w:rPr>
+          <w:rFonts w:ascii="Times new roman" w:hAnsi="Times new roman"/>
+          <w:highlight w:val="yellow"/>
+        </w:rPr>
+        <w:t>Histograms</w:t>
+      </w:r>
+      <w:r>
+        <w:rPr>
+          <w:rFonts w:cs="" w:ascii="Times new roman" w:hAnsi="Times new roman" w:cstheme="minorBidi"/>
+          <w:highlight w:val="yellow"/>
+        </w:rPr>
+        <w:t xml:space="preserve"> presenting the distribution of other counts for other helminths can be found in </w:t>
+      </w:r>
+      <w:r>
+        <w:rPr>
+          <w:rFonts w:cs="" w:ascii="Times new roman" w:hAnsi="Times new roman" w:cstheme="minorBidi"/>
           <w:b/>
           <w:bCs/>
-        </w:rPr>
-        <w:t>Parasite load estimation</w:t>
-      </w:r>
-    </w:p>
-    <w:p>
-      <w:pPr>
-        <w:pStyle w:val="Normal"/>
-        <w:rPr/>
-      </w:pPr>
-      <w:r>
-        <w:rPr>
-          <w:rFonts w:ascii="Times new roman" w:hAnsi="Times new roman"/>
-        </w:rPr>
-        <w:t xml:space="preserve">Mouse digestive tracts were dissected and inspected for helminth presence with a binocular microscope. Helminths were counted and stored in 70% ethanol for later identification by molecular analysis and, when more than one worm per host was present, in 3.5% formalin for later morphological comparison with species descriptions. </w:t>
-      </w:r>
-      <w:r>
-        <w:rPr>
-          <w:rFonts w:cs="" w:ascii="Times new roman" w:hAnsi="Times new roman" w:cstheme="minorBidi"/>
-          <w:highlight w:val="yellow"/>
-        </w:rPr>
-        <w:t>As in this study we need a high statistical power to test our hypothesis, we</w:t>
-      </w:r>
-      <w:r>
-        <w:rPr>
-          <w:rFonts w:ascii="Times new roman" w:hAnsi="Times new roman"/>
-        </w:rPr>
-        <w:t xml:space="preserve"> considered only the most prevalent helminths, the oxyurids </w:t>
-      </w:r>
-      <w:r>
-        <w:rPr>
-          <w:rFonts w:ascii="Times new roman" w:hAnsi="Times new roman"/>
-          <w:i/>
-        </w:rPr>
-        <w:t>Syphacia obvelata</w:t>
-      </w:r>
-      <w:r>
-        <w:rPr>
-          <w:rFonts w:ascii="Times new roman" w:hAnsi="Times new roman"/>
-        </w:rPr>
-        <w:t xml:space="preserve"> and </w:t>
-      </w:r>
-      <w:r>
-        <w:rPr>
-          <w:rFonts w:ascii="Times new roman" w:hAnsi="Times new roman"/>
-          <w:i/>
-        </w:rPr>
-        <w:t>Aspiculuris tetraptera</w:t>
-      </w:r>
-      <w:r>
-        <w:rPr>
-          <w:rFonts w:ascii="Times new roman" w:hAnsi="Times new roman"/>
-        </w:rPr>
-        <w:t xml:space="preserve">. </w:t>
-      </w:r>
-      <w:r>
-        <w:rPr>
-          <w:rFonts w:ascii="Times new roman" w:hAnsi="Times new roman"/>
-          <w:highlight w:val="yellow"/>
-        </w:rPr>
-        <w:t>Histograms</w:t>
-      </w:r>
-      <w:r>
-        <w:rPr>
-          <w:rFonts w:cs="" w:ascii="Times new roman" w:hAnsi="Times new roman" w:cstheme="minorBidi"/>
-          <w:highlight w:val="yellow"/>
-        </w:rPr>
-        <w:t xml:space="preserve"> presenting the distribution of other counts </w:t>
-      </w:r>
-      <w:r>
-        <w:rPr>
-          <w:rFonts w:cs="" w:ascii="Times new roman" w:hAnsi="Times new roman" w:cstheme="minorBidi"/>
-          <w:highlight w:val="yellow"/>
-        </w:rPr>
-        <w:t xml:space="preserve">for other helminths </w:t>
-      </w:r>
-      <w:r>
-        <w:rPr>
-          <w:rFonts w:cs="" w:ascii="Times new roman" w:hAnsi="Times new roman" w:cstheme="minorBidi"/>
-          <w:highlight w:val="yellow"/>
-        </w:rPr>
-        <w:t xml:space="preserve">can be found in </w:t>
+          <w:highlight w:val="yellow"/>
+        </w:rPr>
+        <w:t>Supplementary Figure S2</w:t>
+      </w:r>
+      <w:r>
+        <w:rPr>
+          <w:rFonts w:cs="" w:ascii="Times new roman" w:hAnsi="Times new roman" w:cstheme="minorBidi"/>
+          <w:b w:val="false"/>
+          <w:bCs w:val="false"/>
+          <w:highlight w:val="yellow"/>
+        </w:rPr>
+        <w:t xml:space="preserve"> and data is available in </w:t>
       </w:r>
       <w:r>
         <w:rPr>
@@ -2047,43 +1741,7 @@
           <w:bCs/>
           <w:highlight w:val="yellow"/>
         </w:rPr>
-        <w:t>Supplementary Figure S2</w:t>
-      </w:r>
-      <w:r>
-        <w:rPr>
-          <w:rFonts w:cs="" w:ascii="Times new roman" w:hAnsi="Times new roman" w:cstheme="minorBidi"/>
-          <w:b w:val="false"/>
-          <w:bCs w:val="false"/>
-          <w:highlight w:val="yellow"/>
-        </w:rPr>
-        <w:t xml:space="preserve"> </w:t>
-      </w:r>
-      <w:r>
-        <w:rPr>
-          <w:rFonts w:cs="" w:ascii="Times new roman" w:hAnsi="Times new roman" w:cstheme="minorBidi"/>
-          <w:b w:val="false"/>
-          <w:bCs w:val="false"/>
-          <w:highlight w:val="yellow"/>
-        </w:rPr>
-        <w:t xml:space="preserve">and data is available in </w:t>
-      </w:r>
-      <w:r>
-        <w:rPr>
-          <w:rFonts w:cs="" w:ascii="Times new roman" w:hAnsi="Times new roman" w:cstheme="minorBidi"/>
-          <w:b/>
-          <w:bCs/>
-          <w:highlight w:val="yellow"/>
-        </w:rPr>
-        <w:t>Supplementary Tables S3</w:t>
-      </w:r>
-      <w:r>
-        <w:rPr>
-          <w:rFonts w:cs="" w:ascii="Times new roman" w:hAnsi="Times new roman" w:cstheme="minorBidi"/>
-          <w:b/>
-          <w:bCs/>
-          <w:highlight w:val="yellow"/>
-        </w:rPr>
-        <w:t>.</w:t>
+        <w:t>Supplementary Tables S3.</w:t>
       </w:r>
     </w:p>
     <w:p>
@@ -2192,33 +1850,7 @@
           <w:highlight w:val="yellow"/>
           <w:lang w:val="en-US" w:eastAsia="en-US" w:bidi="ar-SA"/>
         </w:rPr>
-        <w:t xml:space="preserve"> Jarquín-Díaz et al., </w:t>
-      </w:r>
-      <w:r>
-        <w:rPr>
-          <w:rFonts w:eastAsia="Cambria" w:cs="" w:ascii="Times new roman" w:hAnsi="Times new roman" w:cstheme="minorBidi"/>
-          <w:color w:val="00000A"/>
-          <w:kern w:val="0"/>
-          <w:sz w:val="24"/>
-          <w:szCs w:val="24"/>
-          <w:highlight w:val="yellow"/>
-          <w:highlight w:val="yellow"/>
-          <w:lang w:val="en-US" w:eastAsia="en-US" w:bidi="ar-SA"/>
-        </w:rPr>
-        <w:t xml:space="preserve">2019). </w:t>
-      </w:r>
-      <w:r>
-        <w:rPr>
-          <w:rFonts w:eastAsia="Cambria" w:cs="" w:ascii="Times new roman" w:hAnsi="Times new roman" w:cstheme="minorBidi"/>
-          <w:color w:val="00000A"/>
-          <w:kern w:val="0"/>
-          <w:sz w:val="24"/>
-          <w:szCs w:val="24"/>
-          <w:highlight w:val="yellow"/>
-          <w:highlight w:val="yellow"/>
-          <w:lang w:val="en-US" w:eastAsia="en-US" w:bidi="ar-SA"/>
-        </w:rPr>
-        <w:t xml:space="preserve">These qPCRs had been independently confirmed to allow detection of experimental infection (Al-khlifeh et al., 2019) and with genotyping PCRs using different primers and markers (Jarquín-Díaz et al., 2019). </w:t>
+        <w:t xml:space="preserve"> Jarquín-Díaz et al., 2019). These qPCRs had been independently confirmed to allow detection of experimental infection (Al-khlifeh et al., 2019) and with genotyping PCRs using different primers and markers (Jarquín-Díaz et al., 2019). </w:t>
       </w:r>
       <w:r>
         <w:rPr>
@@ -2295,43 +1927,7 @@
           <w:highlight w:val="yellow"/>
           <w:lang w:val="en-US" w:eastAsia="en-US" w:bidi="ar-SA"/>
         </w:rPr>
-        <w:t xml:space="preserve">Al-khlifeh et al., 2019). We considered ΔCt = -5 our limit of detection </w:t>
-      </w:r>
-      <w:r>
-        <w:rPr>
-          <w:rFonts w:eastAsia="Cambria" w:cs="" w:ascii="Times new roman" w:hAnsi="Times new roman" w:cstheme="minorBidi"/>
-          <w:color w:val="000000"/>
-          <w:kern w:val="0"/>
-          <w:sz w:val="24"/>
-          <w:szCs w:val="24"/>
-          <w:highlight w:val="yellow"/>
-          <w:lang w:val="en-US" w:eastAsia="en-US" w:bidi="ar-SA"/>
-        </w:rPr>
-        <w:t xml:space="preserve">as at this limit it was possible to obtain genotyping data for all samples using independent PCR </w:t>
-      </w:r>
-      <w:r>
-        <w:rPr>
-          <w:rFonts w:eastAsia="Cambria" w:cs="" w:ascii="Times new roman" w:hAnsi="Times new roman" w:cstheme="minorBidi"/>
-          <w:color w:val="000000"/>
-          <w:kern w:val="0"/>
-          <w:sz w:val="24"/>
-          <w:szCs w:val="24"/>
-          <w:highlight w:val="yellow"/>
-          <w:lang w:val="en-US" w:eastAsia="en-US" w:bidi="ar-SA"/>
-        </w:rPr>
-        <w:t xml:space="preserve">reactions </w:t>
-      </w:r>
-      <w:r>
-        <w:rPr>
-          <w:rFonts w:eastAsia="Cambria" w:cs="" w:ascii="Times new roman" w:hAnsi="Times new roman" w:cstheme="minorBidi"/>
-          <w:color w:val="000000"/>
-          <w:kern w:val="0"/>
-          <w:sz w:val="24"/>
-          <w:szCs w:val="24"/>
-          <w:highlight w:val="yellow"/>
-          <w:lang w:val="en-US" w:eastAsia="en-US" w:bidi="ar-SA"/>
-        </w:rPr>
-        <w:t>(Ahmed et al., 2019; Jarquín-Díaz et al., 2019)</w:t>
+        <w:t>Al-khlifeh et al., 2019). We considered ΔCt = -5 our limit of detection as at this limit it was possible to obtain genotyping data for all samples using independent PCR reactions (Ahmed et al., 2019; Jarquín-Díaz et al., 2019)</w:t>
       </w:r>
       <w:r>
         <w:rPr>
@@ -2381,35 +1977,7 @@
           <w:rFonts w:cs="" w:ascii="Times new roman" w:hAnsi="Times new roman" w:cstheme="minorBidi"/>
           <w:highlight w:val="yellow"/>
         </w:rPr>
-        <w:t xml:space="preserve"> identification at the species level was performed by means of two PCR markers (18S and COI) followed by a confirmation of morpholog</w:t>
-      </w:r>
-      <w:r>
-        <w:rPr>
-          <w:rFonts w:cs="" w:ascii="Times new roman" w:hAnsi="Times new roman" w:cstheme="minorBidi"/>
-          <w:highlight w:val="yellow"/>
-        </w:rPr>
-        <w:t>y</w:t>
-      </w:r>
-      <w:r>
-        <w:rPr>
-          <w:rFonts w:cs="" w:ascii="Times new roman" w:hAnsi="Times new roman" w:cstheme="minorBidi"/>
-          <w:highlight w:val="yellow"/>
-        </w:rPr>
-        <w:t xml:space="preserve"> and tissue preference as described in Jarquín-Díaz et al., 2019 </w:t>
-      </w:r>
-      <w:r>
-        <w:rPr>
-          <w:rFonts w:cs="" w:ascii="Times new roman" w:hAnsi="Times new roman" w:cstheme="minorBidi"/>
-          <w:highlight w:val="yellow"/>
-        </w:rPr>
-        <w:t>(</w:t>
-      </w:r>
-      <w:r>
-        <w:rPr>
-          <w:rFonts w:cs="" w:ascii="Times new roman" w:hAnsi="Times new roman" w:cstheme="minorBidi"/>
-          <w:highlight w:val="yellow"/>
-        </w:rPr>
-        <w:t xml:space="preserve">column “eimeriaSpecies” of </w:t>
+        <w:t xml:space="preserve"> identification at the species level was performed by means of two PCR markers (18S and COI) followed by a confirmation of morphology and tissue preference as described in Jarquín-Díaz et al., 2019 (column “eimeriaSpecies” of </w:t>
       </w:r>
       <w:r>
         <w:rPr>
@@ -2433,21 +2001,6 @@
     <w:p>
       <w:pPr>
         <w:pStyle w:val="Normal"/>
-        <w:rPr>
-          <w:rFonts w:ascii="Times new roman" w:hAnsi="Times new roman" w:cs="" w:cstheme="minorBidi"/>
-          <w:b w:val="false"/>
-          <w:b w:val="false"/>
-          <w:bCs w:val="false"/>
-          <w:highlight w:val="yellow"/>
-        </w:rPr>
-      </w:pPr>
-      <w:r>
-        <w:rPr/>
-      </w:r>
-    </w:p>
-    <w:p>
-      <w:pPr>
-        <w:pStyle w:val="Normal"/>
         <w:rPr/>
       </w:pPr>
       <w:bookmarkStart w:id="7" w:name="general-parasite-assessment"/>
@@ -2496,118 +2049,14 @@
         <w:rPr>
           <w:rFonts w:ascii="Times new roman" w:hAnsi="Times new roman"/>
         </w:rPr>
-        <w:t xml:space="preserve"> spp. </w:t>
-      </w:r>
-      <w:r>
-        <w:rPr>
-          <w:rFonts w:ascii="Times new roman" w:hAnsi="Times new roman"/>
-        </w:rPr>
-        <w:t>F</w:t>
-      </w:r>
-      <w:r>
-        <w:rPr>
-          <w:rFonts w:cs="" w:ascii="Times new roman" w:hAnsi="Times new roman" w:cstheme="minorBidi"/>
-          <w:highlight w:val="yellow"/>
-        </w:rPr>
-        <w:t xml:space="preserve">or </w:t>
-      </w:r>
-      <w:r>
-        <w:rPr>
-          <w:rFonts w:cs="" w:ascii="Times new roman" w:hAnsi="Times new roman" w:cstheme="minorBidi"/>
-          <w:highlight w:val="yellow"/>
-        </w:rPr>
-        <w:t xml:space="preserve">qPCR some uninfected </w:t>
-      </w:r>
-      <w:r>
-        <w:rPr>
-          <w:rFonts w:cs="" w:ascii="Times new roman" w:hAnsi="Times new roman" w:cstheme="minorBidi"/>
-          <w:highlight w:val="yellow"/>
-        </w:rPr>
-        <w:t xml:space="preserve">samples </w:t>
-      </w:r>
-      <w:r>
-        <w:rPr>
-          <w:rFonts w:cs="" w:ascii="Times new roman" w:hAnsi="Times new roman" w:cstheme="minorBidi"/>
-          <w:highlight w:val="yellow"/>
-        </w:rPr>
-        <w:t xml:space="preserve">present </w:t>
-      </w:r>
-      <w:r>
-        <w:rPr>
-          <w:rFonts w:cs="" w:ascii="Times new roman" w:hAnsi="Times new roman" w:cstheme="minorBidi"/>
-          <w:highlight w:val="yellow"/>
-        </w:rPr>
-        <w:t xml:space="preserve">technical noise due to unspecific amplification of non-target DNA. </w:t>
-      </w:r>
-      <w:r>
-        <w:rPr>
-          <w:rFonts w:cs="" w:ascii="Times new roman" w:hAnsi="Times new roman" w:cstheme="minorBidi"/>
-          <w:highlight w:val="yellow"/>
-        </w:rPr>
-        <w:t xml:space="preserve">We therefore used a qPCR threshold </w:t>
-      </w:r>
-      <w:r>
-        <w:rPr>
-          <w:rFonts w:cs="" w:ascii="Times new roman" w:hAnsi="Times new roman" w:cstheme="minorBidi"/>
-          <w:highlight w:val="yellow"/>
-        </w:rPr>
-        <w:t>validated</w:t>
-      </w:r>
-      <w:r>
-        <w:rPr>
-          <w:rFonts w:cs="" w:ascii="Times new roman" w:hAnsi="Times new roman" w:cstheme="minorBidi"/>
-          <w:highlight w:val="yellow"/>
-        </w:rPr>
-        <w:t xml:space="preserve"> </w:t>
-      </w:r>
-      <w:r>
-        <w:rPr>
-          <w:rFonts w:cs="" w:ascii="Times new roman" w:hAnsi="Times new roman" w:cstheme="minorBidi"/>
-          <w:highlight w:val="yellow"/>
-        </w:rPr>
-        <w:t xml:space="preserve">by </w:t>
-      </w:r>
-      <w:r>
-        <w:rPr>
-          <w:rFonts w:cs="" w:ascii="Times new roman" w:hAnsi="Times new roman" w:cstheme="minorBidi"/>
-          <w:highlight w:val="yellow"/>
-        </w:rPr>
-        <w:t xml:space="preserve">independent genotyping PCRs (see “Fig. </w:t>
-      </w:r>
-      <w:r>
-        <w:rPr>
-          <w:rFonts w:cs="" w:ascii="Times new roman" w:hAnsi="Times new roman" w:cstheme="minorBidi"/>
-          <w:highlight w:val="yellow"/>
-        </w:rPr>
-        <w:t xml:space="preserve">4” of </w:t>
-      </w:r>
-      <w:r>
-        <w:rPr>
-          <w:rFonts w:cs="" w:ascii="Times new roman" w:hAnsi="Times new roman" w:cstheme="minorBidi"/>
-          <w:highlight w:val="yellow"/>
-        </w:rPr>
-        <w:t>Jarquín-Díaz et al., 2019) to establish the infection status of each sample (</w:t>
-      </w:r>
-      <w:r>
-        <w:rPr>
-          <w:rFonts w:cs="" w:ascii="Times new roman" w:hAnsi="Times new roman" w:cstheme="minorBidi"/>
-          <w:highlight w:val="yellow"/>
-        </w:rPr>
-        <w:t xml:space="preserve">and we don’t report </w:t>
-      </w:r>
-      <w:r>
-        <w:rPr>
-          <w:rFonts w:cs="" w:ascii="Times new roman" w:hAnsi="Times new roman" w:cstheme="minorBidi"/>
-          <w:highlight w:val="yellow"/>
-        </w:rPr>
-        <w:t xml:space="preserve">abundance </w:t>
-      </w:r>
-      <w:r>
-        <w:rPr>
-          <w:rFonts w:cs="" w:ascii="Times new roman" w:hAnsi="Times new roman" w:cstheme="minorBidi"/>
-          <w:highlight w:val="yellow"/>
-        </w:rPr>
-        <w:t xml:space="preserve">for </w:t>
+        <w:t xml:space="preserve"> spp. F</w:t>
+      </w:r>
+      <w:r>
+        <w:rPr>
+          <w:rFonts w:cs="" w:ascii="Times new roman" w:hAnsi="Times new roman" w:cstheme="minorBidi"/>
+          <w:highlight w:val="yellow"/>
+        </w:rPr>
+        <w:t xml:space="preserve">or qPCR some uninfected samples present technical noise due to unspecific amplification of non-target DNA. We therefore used a qPCR threshold validated by independent genotyping PCRs (see “Fig. 4” of Jarquín-Díaz et al., 2019) to establish the infection status of each sample (and we don’t report abundance for </w:t>
       </w:r>
       <w:r>
         <w:rPr>
@@ -2625,25 +2074,7 @@
           <w:iCs w:val="false"/>
           <w:highlight w:val="yellow"/>
         </w:rPr>
-        <w:t xml:space="preserve"> see </w:t>
-      </w:r>
-      <w:r>
-        <w:rPr>
-          <w:rFonts w:cs="" w:ascii="Times new roman" w:hAnsi="Times new roman" w:cstheme="minorBidi"/>
-          <w:i w:val="false"/>
-          <w:iCs w:val="false"/>
-          <w:highlight w:val="yellow"/>
-        </w:rPr>
-        <w:t xml:space="preserve">Jarquín-Díaz et al., 2019 </w:t>
-      </w:r>
-      <w:r>
-        <w:rPr>
-          <w:rFonts w:cs="" w:ascii="Times new roman" w:hAnsi="Times new roman" w:cstheme="minorBidi"/>
-          <w:i w:val="false"/>
-          <w:iCs w:val="false"/>
-          <w:highlight w:val="yellow"/>
-        </w:rPr>
-        <w:t>for details</w:t>
+        <w:t xml:space="preserve"> see Jarquín-Díaz et al., 2019 for details</w:t>
       </w:r>
       <w:r>
         <w:rPr>
@@ -2687,21 +2118,7 @@
           <w:rFonts w:cs="" w:ascii="Times new roman" w:hAnsi="Times new roman" w:cstheme="minorBidi"/>
           <w:highlight w:val="yellow"/>
         </w:rPr>
-        <w:t xml:space="preserve">According to the SIR model </w:t>
-      </w:r>
-      <w:r>
-        <w:rPr>
-          <w:rFonts w:cs="" w:ascii="Times new roman" w:hAnsi="Times new roman" w:cstheme="minorBidi"/>
-          <w:highlight w:val="yellow"/>
-        </w:rPr>
-        <w:t>of epdidemiology</w:t>
-      </w:r>
-      <w:r>
-        <w:rPr>
-          <w:rFonts w:cs="" w:ascii="Times new roman" w:hAnsi="Times new roman" w:cstheme="minorBidi"/>
-          <w:highlight w:val="yellow"/>
-        </w:rPr>
-        <w:t>, individuals can be divided into susceptible (S), infected (I), and removed (R, dead or recovered). Animals captured in the field can show (1) absence, or (2) presence of a given parasite. Absence of parasite in a given host can result from absence of exposure to parasit</w:t>
+        <w:t>According to the SIR model of epdidemiology, individuals can be divided into susceptible (S), infected (I), and removed (R, dead or recovered). Animals captured in the field can show (1) absence, or (2) presence of a given parasite. Absence of parasite in a given host can result from absence of exposure to parasit</w:t>
       </w:r>
       <w:r>
         <w:rPr>
@@ -2759,169 +2176,7 @@
           <w:bCs w:val="false"/>
           <w:highlight w:val="yellow"/>
         </w:rPr>
-        <w:t xml:space="preserve">s. </w:t>
-      </w:r>
-      <w:r>
-        <w:rPr>
-          <w:rFonts w:cs="" w:ascii="Times new roman" w:hAnsi="Times new roman" w:cstheme="minorBidi"/>
-          <w:b w:val="false"/>
-          <w:bCs w:val="false"/>
-          <w:highlight w:val="yellow"/>
-        </w:rPr>
-        <w:t xml:space="preserve">We argue that when </w:t>
-      </w:r>
-      <w:r>
-        <w:rPr>
-          <w:rFonts w:cs="" w:ascii="Times new roman" w:hAnsi="Times new roman" w:cstheme="minorBidi"/>
-          <w:b w:val="false"/>
-          <w:bCs w:val="false"/>
-          <w:highlight w:val="yellow"/>
-        </w:rPr>
-        <w:t xml:space="preserve">testing the hypotheses of hybrid resistance or susceptibility in a natural system, one </w:t>
-      </w:r>
-      <w:r>
-        <w:rPr>
-          <w:rFonts w:cs="" w:ascii="Times new roman" w:hAnsi="Times new roman" w:cstheme="minorBidi"/>
-          <w:b w:val="false"/>
-          <w:bCs w:val="false"/>
-          <w:highlight w:val="yellow"/>
-        </w:rPr>
-        <w:t xml:space="preserve">a </w:t>
-      </w:r>
-      <w:r>
-        <w:rPr>
-          <w:rFonts w:cs="" w:ascii="Times new roman" w:hAnsi="Times new roman" w:cstheme="minorBidi"/>
-          <w:b w:val="false"/>
-          <w:bCs w:val="false"/>
-          <w:highlight w:val="yellow"/>
-        </w:rPr>
-        <w:t xml:space="preserve">focus on the latter </w:t>
-      </w:r>
-      <w:r>
-        <w:rPr>
-          <w:rFonts w:cs="" w:ascii="Times new roman" w:hAnsi="Times new roman" w:cstheme="minorBidi"/>
-          <w:b w:val="false"/>
-          <w:bCs w:val="false"/>
-          <w:highlight w:val="yellow"/>
-        </w:rPr>
-        <w:t xml:space="preserve">is beneficial. Therefore, we </w:t>
-      </w:r>
-      <w:r>
-        <w:rPr>
-          <w:rFonts w:cs="" w:ascii="Times new roman" w:hAnsi="Times new roman" w:cstheme="minorBidi"/>
-          <w:b w:val="false"/>
-          <w:bCs w:val="false"/>
-          <w:highlight w:val="yellow"/>
-        </w:rPr>
-        <w:t xml:space="preserve">test </w:t>
-      </w:r>
-      <w:r>
-        <w:rPr>
-          <w:rFonts w:cs="" w:ascii="Times new roman" w:hAnsi="Times new roman" w:cstheme="minorBidi"/>
-          <w:b w:val="false"/>
-          <w:bCs w:val="false"/>
-          <w:highlight w:val="yellow"/>
-        </w:rPr>
-        <w:t xml:space="preserve">a </w:t>
-      </w:r>
-      <w:r>
-        <w:rPr>
-          <w:rFonts w:cs="" w:ascii="Times new roman" w:hAnsi="Times new roman" w:cstheme="minorBidi"/>
-          <w:b w:val="false"/>
-          <w:bCs w:val="false"/>
-          <w:highlight w:val="yellow"/>
-        </w:rPr>
-        <w:t xml:space="preserve">potential increase or decrease of parasite load in infected animals (intensity) towards the centre of the zone compared to its sides. We performed this analysis for our parasites of interest, but first verified that we could exclude </w:t>
-      </w:r>
-      <w:r>
-        <w:rPr>
-          <w:rFonts w:cs="" w:ascii="Times new roman" w:hAnsi="Times new roman" w:cstheme="minorBidi"/>
-          <w:b w:val="false"/>
-          <w:bCs w:val="false"/>
-          <w:highlight w:val="yellow"/>
-        </w:rPr>
-        <w:t xml:space="preserve">differences </w:t>
-      </w:r>
-      <w:r>
-        <w:rPr>
-          <w:rFonts w:cs="" w:ascii="Times new roman" w:hAnsi="Times new roman" w:cstheme="minorBidi"/>
-          <w:b w:val="false"/>
-          <w:bCs w:val="false"/>
-          <w:highlight w:val="yellow"/>
-        </w:rPr>
-        <w:t xml:space="preserve">in prevalence (probability of infection) along </w:t>
-      </w:r>
-      <w:r>
-        <w:rPr>
-          <w:rFonts w:cs="" w:ascii="Times new roman" w:hAnsi="Times new roman" w:cstheme="minorBidi"/>
-          <w:b w:val="false"/>
-          <w:bCs w:val="false"/>
-          <w:highlight w:val="yellow"/>
-        </w:rPr>
-        <w:t xml:space="preserve">the </w:t>
-      </w:r>
-      <w:r>
-        <w:rPr>
-          <w:rFonts w:cs="" w:ascii="Times new roman" w:hAnsi="Times new roman" w:cstheme="minorBidi"/>
-          <w:b w:val="false"/>
-          <w:bCs w:val="false"/>
-          <w:highlight w:val="yellow"/>
-        </w:rPr>
-        <w:t xml:space="preserve">hybrid </w:t>
-      </w:r>
-      <w:r>
-        <w:rPr>
-          <w:rFonts w:cs="" w:ascii="Times new roman" w:hAnsi="Times new roman" w:cstheme="minorBidi"/>
-          <w:b w:val="false"/>
-          <w:bCs w:val="false"/>
-          <w:highlight w:val="yellow"/>
-        </w:rPr>
-        <w:t xml:space="preserve">index for </w:t>
-      </w:r>
-      <w:r>
-        <w:rPr>
-          <w:rFonts w:cs="" w:ascii="Times new roman" w:hAnsi="Times new roman" w:cstheme="minorBidi"/>
-          <w:b w:val="false"/>
-          <w:bCs w:val="false"/>
-          <w:highlight w:val="yellow"/>
-        </w:rPr>
-        <w:t xml:space="preserve">each parasite. </w:t>
-      </w:r>
-      <w:r>
-        <w:rPr>
-          <w:rFonts w:cs="" w:ascii="Times new roman" w:hAnsi="Times new roman" w:cstheme="minorBidi"/>
-          <w:b w:val="false"/>
-          <w:bCs w:val="false"/>
-          <w:highlight w:val="yellow"/>
-        </w:rPr>
-        <w:t xml:space="preserve">This leaves </w:t>
-      </w:r>
-      <w:r>
-        <w:rPr>
-          <w:rFonts w:cs="" w:ascii="Times new roman" w:hAnsi="Times new roman" w:cstheme="minorBidi"/>
-          <w:b w:val="false"/>
-          <w:bCs w:val="false"/>
-          <w:highlight w:val="yellow"/>
-        </w:rPr>
-        <w:t xml:space="preserve">mortality </w:t>
-      </w:r>
-      <w:r>
-        <w:rPr>
-          <w:rFonts w:cs="" w:ascii="Times new roman" w:hAnsi="Times new roman" w:cstheme="minorBidi"/>
-          <w:b w:val="false"/>
-          <w:bCs w:val="false"/>
-          <w:highlight w:val="yellow"/>
-        </w:rPr>
-        <w:t xml:space="preserve">as the only epidemiological factor (in the SIR model) to potentially influence both prevalence and intensity, we therefore additionally tested increased mortality by analyzing differences in (infected/uninfected) age categories along the hybrid index </w:t>
-      </w:r>
-      <w:r>
-        <w:rPr>
-          <w:rFonts w:cs="" w:ascii="Times new roman" w:hAnsi="Times new roman" w:cstheme="minorBidi"/>
-          <w:b w:val="false"/>
-          <w:bCs w:val="false"/>
-          <w:highlight w:val="yellow"/>
-        </w:rPr>
-        <w:t xml:space="preserve">(see below: </w:t>
+        <w:t xml:space="preserve">s. We argue that when testing the hypotheses of hybrid resistance or susceptibility in a natural system, a focus on the latter is beneficial. Therefore, we test a potential increase or decrease of parasite load in infected animals (intensity) towards the centre of the zone compared to its sides. We performed this analysis for our parasites of interest, but first verified that we could exclude differences in prevalence (probability of infection) along the hybrid index for each parasite. This leaves mortality as the only epidemiological factor (in the SIR model) to potentially influence both prevalence and intensity, we therefore additionally tested increased mortality by analyzing differences in (infected/uninfected) age categories along the hybrid index (see below: </w:t>
       </w:r>
       <w:r>
         <w:rPr>
@@ -2987,16 +2242,7 @@
           <w:bCs w:val="false"/>
           <w:highlight w:val="yellow"/>
         </w:rPr>
-        <w:t>)</w:t>
-      </w:r>
-      <w:r>
-        <w:rPr>
-          <w:rFonts w:cs="" w:ascii="Times new roman" w:hAnsi="Times new roman" w:cstheme="minorBidi"/>
-          <w:b w:val="false"/>
-          <w:bCs w:val="false"/>
-          <w:highlight w:val="yellow"/>
-        </w:rPr>
-        <w:t xml:space="preserve">. </w:t>
+        <w:t xml:space="preserve">). </w:t>
       </w:r>
     </w:p>
     <w:p>
@@ -3080,35 +2326,7 @@
           <w:rFonts w:ascii="Times new roman" w:hAnsi="Times new roman"/>
           <w:highlight w:val="yellow"/>
         </w:rPr>
-        <w:t>W</w:t>
-      </w:r>
-      <w:r>
-        <w:rPr>
-          <w:rFonts w:ascii="Times new roman" w:hAnsi="Times new roman"/>
-          <w:highlight w:val="yellow"/>
-        </w:rPr>
-        <w:t xml:space="preserve">e considered the predicted probability of infection along the HI </w:t>
-      </w:r>
-      <w:r>
-        <w:rPr>
-          <w:rFonts w:ascii="Times new roman" w:hAnsi="Times new roman"/>
-          <w:highlight w:val="yellow"/>
-        </w:rPr>
-        <w:t xml:space="preserve">as equivalent with the prevalence and modeled </w:t>
-      </w:r>
-      <w:r>
-        <w:rPr>
-          <w:rFonts w:ascii="Times new roman" w:hAnsi="Times new roman"/>
-          <w:highlight w:val="yellow"/>
-        </w:rPr>
-        <w:t xml:space="preserve">dichotomous response variable (uninfected = 0; infected = 1) by logistic regression. </w:t>
-      </w:r>
-      <w:r>
-        <w:rPr>
-          <w:rFonts w:ascii="Times new roman" w:hAnsi="Times new roman"/>
-          <w:highlight w:val="yellow"/>
-        </w:rPr>
-        <w:t xml:space="preserve">We performed two analyses, one testing for prevalence differences </w:t>
+        <w:t xml:space="preserve">We considered the predicted probability of infection along the HI as equivalent with the prevalence and modeled dichotomous response variable (uninfected = 0; infected = 1) by logistic regression. We performed two analyses, one testing for prevalence differences </w:t>
       </w:r>
       <w:r>
         <w:rPr>
@@ -3122,126 +2340,21 @@
           <w:rFonts w:ascii="Times new roman" w:hAnsi="Times new roman"/>
           <w:highlight w:val="yellow"/>
         </w:rPr>
-        <w:t xml:space="preserve">“genetic distance to zone centre” </w:t>
-      </w:r>
-      <w:r>
-        <w:rPr>
-          <w:rFonts w:ascii="Times new roman" w:hAnsi="Times new roman"/>
-          <w:highlight w:val="yellow"/>
-        </w:rPr>
-        <w:t>(for individuals with HI between 0 and 0.5 the proxy is HI, for individuals with HI between 0.5 and 1 the proxy is 1 – HI)</w:t>
-      </w:r>
-      <w:r>
-        <w:rPr>
-          <w:rFonts w:ascii="Times new roman" w:hAnsi="Times new roman"/>
-          <w:highlight w:val="yellow"/>
-        </w:rPr>
-        <w:t xml:space="preserve">. </w:t>
-      </w:r>
-      <w:r>
-        <w:rPr>
-          <w:rFonts w:ascii="Times new roman" w:hAnsi="Times new roman"/>
-          <w:highlight w:val="yellow"/>
-        </w:rPr>
-        <w:t xml:space="preserve">This means </w:t>
-      </w:r>
-      <w:r>
-        <w:rPr>
-          <w:rFonts w:cs="" w:ascii="Times new roman" w:hAnsi="Times new roman" w:cstheme="minorBidi"/>
-          <w:highlight w:val="yellow"/>
-        </w:rPr>
-        <w:t xml:space="preserve">we do not blindly </w:t>
-      </w:r>
-      <w:r>
-        <w:rPr>
-          <w:rFonts w:cs="" w:ascii="Times new roman" w:hAnsi="Times new roman" w:cstheme="minorBidi"/>
-          <w:highlight w:val="yellow"/>
-        </w:rPr>
-        <w:t xml:space="preserve">assume equality of prevalence at both ends of the hybrid </w:t>
-      </w:r>
-      <w:r>
-        <w:rPr>
-          <w:rFonts w:cs="" w:ascii="Times new roman" w:hAnsi="Times new roman" w:cstheme="minorBidi"/>
-          <w:highlight w:val="yellow"/>
-        </w:rPr>
-        <w:t>index</w:t>
-      </w:r>
-      <w:r>
-        <w:rPr>
-          <w:rFonts w:cs="" w:ascii="Times new roman" w:hAnsi="Times new roman" w:cstheme="minorBidi"/>
-          <w:highlight w:val="yellow"/>
-        </w:rPr>
-        <w:t xml:space="preserve">, </w:t>
-      </w:r>
-      <w:r>
-        <w:rPr>
-          <w:rFonts w:cs="" w:ascii="Times new roman" w:hAnsi="Times new roman" w:cstheme="minorBidi"/>
-          <w:highlight w:val="yellow"/>
-        </w:rPr>
-        <w:t xml:space="preserve">but also maximize </w:t>
-      </w:r>
-      <w:r>
-        <w:rPr>
-          <w:rFonts w:cs="" w:ascii="Times new roman" w:hAnsi="Times new roman" w:cstheme="minorBidi"/>
-          <w:highlight w:val="yellow"/>
-        </w:rPr>
-        <w:t xml:space="preserve">power to reject the null hypothesis </w:t>
-      </w:r>
-      <w:r>
-        <w:rPr>
-          <w:rFonts w:cs="" w:ascii="Times new roman" w:hAnsi="Times new roman" w:cstheme="minorBidi"/>
-          <w:highlight w:val="yellow"/>
-        </w:rPr>
-        <w:t xml:space="preserve">(esp. in case of a negative result </w:t>
-      </w:r>
-      <w:r>
-        <w:rPr>
-          <w:rFonts w:cs="" w:ascii="Times new roman" w:hAnsi="Times new roman" w:cstheme="minorBidi"/>
-          <w:highlight w:val="yellow"/>
-        </w:rPr>
-        <w:t>in the separate analysis</w:t>
-      </w:r>
-      <w:r>
-        <w:rPr>
-          <w:rFonts w:cs="" w:ascii="Times new roman" w:hAnsi="Times new roman" w:cstheme="minorBidi"/>
-          <w:highlight w:val="yellow"/>
-        </w:rPr>
-        <w:t xml:space="preserve">). </w:t>
-      </w:r>
-      <w:r>
-        <w:rPr>
-          <w:rFonts w:ascii="Times new roman" w:hAnsi="Times new roman"/>
-          <w:highlight w:val="yellow"/>
-        </w:rPr>
-        <w:t xml:space="preserve">Analyses were done in R with the function glm from the stats package (R Development Core Team, 2008) </w:t>
-      </w:r>
-      <w:r>
-        <w:rPr>
-          <w:rFonts w:ascii="Times new roman" w:hAnsi="Times new roman"/>
-          <w:highlight w:val="yellow"/>
-        </w:rPr>
-        <w:t xml:space="preserve">including host sex and </w:t>
-      </w:r>
-      <w:r>
-        <w:rPr>
-          <w:rFonts w:ascii="Times new roman" w:hAnsi="Times new roman"/>
-          <w:highlight w:val="yellow"/>
-        </w:rPr>
-        <w:t xml:space="preserve">interaction </w:t>
-      </w:r>
-      <w:r>
-        <w:rPr>
-          <w:rFonts w:ascii="Times new roman" w:hAnsi="Times new roman"/>
-          <w:highlight w:val="yellow"/>
-        </w:rPr>
-        <w:t>terms with the variable representing hybrid genetics</w:t>
-      </w:r>
-      <w:r>
-        <w:rPr>
-          <w:rFonts w:ascii="Times new roman" w:hAnsi="Times new roman"/>
-          <w:highlight w:val="yellow"/>
-        </w:rPr>
-        <w:t>.</w:t>
+        <w:t xml:space="preserve">“genetic distance to zone centre” (for individuals with HI between 0 and 0.5 the proxy is HI, for individuals with HI between 0.5 and 1 the proxy is 1 – HI). This means </w:t>
+      </w:r>
+      <w:r>
+        <w:rPr>
+          <w:rFonts w:cs="" w:ascii="Times new roman" w:hAnsi="Times new roman" w:cstheme="minorBidi"/>
+          <w:highlight w:val="yellow"/>
+        </w:rPr>
+        <w:t xml:space="preserve">we do not blindly assume equality of prevalence at both ends of the hybrid index, but also maximize power to reject the null hypothesis (esp. in case of a negative result in the separate analysis). </w:t>
+      </w:r>
+      <w:r>
+        <w:rPr>
+          <w:rFonts w:ascii="Times new roman" w:hAnsi="Times new roman"/>
+          <w:highlight w:val="yellow"/>
+        </w:rPr>
+        <w:t>Analyses were done in R with the function glm from the stats package (R Development Core Team, 2008) including host sex and interaction terms with the variable representing hybrid genetics.</w:t>
       </w:r>
     </w:p>
     <w:p>
@@ -3285,11 +2398,11 @@
           <w:u w:val="none"/>
           <w:effect w:val="none"/>
         </w:rPr>
-        <w:t xml:space="preserve">ical test </w:t>
-      </w:r>
-      <w:r>
-        <w:rPr>
-          <w:rFonts w:cs="" w:ascii="Times new roman" w:hAnsi="Times new roman" w:cstheme="minorBidi"/>
+        <w:t xml:space="preserve">ical test for different </w:t>
+      </w:r>
+      <w:r>
+        <w:rPr>
+          <w:rFonts w:ascii="Times new roman" w:hAnsi="Times new roman"/>
           <w:b/>
           <w:bCs/>
           <w:i w:val="false"/>
@@ -3304,12 +2417,18 @@
           <w:u w:val="none"/>
           <w:effect w:val="none"/>
         </w:rPr>
-        <w:t xml:space="preserve">for different </w:t>
-      </w:r>
-      <w:r>
-        <w:rPr>
-          <w:rFonts w:ascii="Times new roman" w:hAnsi="Times new roman"/>
-          <w:b/>
+        <w:t>mortality of hybrids</w:t>
+      </w:r>
+    </w:p>
+    <w:p>
+      <w:pPr>
+        <w:pStyle w:val="TextBody"/>
+        <w:rPr/>
+      </w:pPr>
+      <w:r>
+        <w:rPr>
+          <w:rFonts w:cs="" w:ascii="Times new roman" w:hAnsi="Times new roman" w:cstheme="minorBidi"/>
+          <w:b w:val="false"/>
           <w:bCs/>
           <w:i w:val="false"/>
           <w:caps w:val="false"/>
@@ -3323,17 +2442,11 @@
           <w:u w:val="none"/>
           <w:effect w:val="none"/>
         </w:rPr>
-        <w:t>mortality of hybrids</w:t>
-      </w:r>
-    </w:p>
-    <w:p>
-      <w:pPr>
-        <w:pStyle w:val="TextBody"/>
-        <w:rPr/>
-      </w:pPr>
-      <w:r>
-        <w:rPr>
-          <w:rFonts w:cs="" w:ascii="Times new roman" w:hAnsi="Times new roman" w:cstheme="minorBidi"/>
+        <w:t>Secondly,</w:t>
+      </w:r>
+      <w:r>
+        <w:rPr>
+          <w:rFonts w:cs="" w:ascii="Times New Roman" w:hAnsi="Times New Roman" w:cstheme="minorBidi"/>
           <w:b w:val="false"/>
           <w:bCs/>
           <w:i w:val="false"/>
@@ -3348,11 +2461,11 @@
           <w:u w:val="none"/>
           <w:effect w:val="none"/>
         </w:rPr>
-        <w:t>Secondly,</w:t>
-      </w:r>
-      <w:r>
-        <w:rPr>
-          <w:rFonts w:cs="" w:ascii="Times New Roman" w:hAnsi="Times New Roman" w:cstheme="minorBidi"/>
+        <w:t xml:space="preserve"> morbidity or mortality caused by </w:t>
+      </w:r>
+      <w:r>
+        <w:rPr>
+          <w:rFonts w:cs="" w:ascii="Times new roman" w:hAnsi="Times new roman" w:cstheme="minorBidi"/>
           <w:b w:val="false"/>
           <w:bCs/>
           <w:i w:val="false"/>
@@ -3367,7 +2480,7 @@
           <w:u w:val="none"/>
           <w:effect w:val="none"/>
         </w:rPr>
-        <w:t xml:space="preserve"> morbidity </w:t>
+        <w:t>h</w:t>
       </w:r>
       <w:r>
         <w:rPr>
@@ -3386,311 +2499,7 @@
           <w:u w:val="none"/>
           <w:effect w:val="none"/>
         </w:rPr>
-        <w:t xml:space="preserve">or mortality caused by </w:t>
-      </w:r>
-      <w:r>
-        <w:rPr>
-          <w:rFonts w:cs="" w:ascii="Times new roman" w:hAnsi="Times new roman" w:cstheme="minorBidi"/>
-          <w:b w:val="false"/>
-          <w:bCs/>
-          <w:i w:val="false"/>
-          <w:caps w:val="false"/>
-          <w:smallCaps w:val="false"/>
-          <w:strike w:val="false"/>
-          <w:dstrike w:val="false"/>
-          <w:color w:val="00000A"/>
-          <w:sz w:val="24"/>
-          <w:szCs w:val="24"/>
-          <w:highlight w:val="yellow"/>
-          <w:u w:val="none"/>
-          <w:effect w:val="none"/>
-        </w:rPr>
-        <w:t>h</w:t>
-      </w:r>
-      <w:r>
-        <w:rPr>
-          <w:rFonts w:cs="" w:ascii="Times New Roman" w:hAnsi="Times New Roman" w:cstheme="minorBidi"/>
-          <w:b w:val="false"/>
-          <w:bCs/>
-          <w:i w:val="false"/>
-          <w:caps w:val="false"/>
-          <w:smallCaps w:val="false"/>
-          <w:strike w:val="false"/>
-          <w:dstrike w:val="false"/>
-          <w:color w:val="00000A"/>
-          <w:sz w:val="24"/>
-          <w:szCs w:val="24"/>
-          <w:highlight w:val="yellow"/>
-          <w:u w:val="none"/>
-          <w:effect w:val="none"/>
-        </w:rPr>
-        <w:t xml:space="preserve">yperparasitism </w:t>
-      </w:r>
-      <w:r>
-        <w:rPr>
-          <w:rFonts w:cs="" w:ascii="Times New Roman" w:hAnsi="Times New Roman" w:cstheme="minorBidi"/>
-          <w:b w:val="false"/>
-          <w:bCs/>
-          <w:i w:val="false"/>
-          <w:caps w:val="false"/>
-          <w:smallCaps w:val="false"/>
-          <w:strike w:val="false"/>
-          <w:dstrike w:val="false"/>
-          <w:color w:val="00000A"/>
-          <w:sz w:val="24"/>
-          <w:szCs w:val="24"/>
-          <w:highlight w:val="yellow"/>
-          <w:u w:val="none"/>
-          <w:effect w:val="none"/>
-        </w:rPr>
-        <w:t xml:space="preserve">could </w:t>
-      </w:r>
-      <w:r>
-        <w:rPr>
-          <w:rFonts w:cs="" w:ascii="Times New Roman" w:hAnsi="Times New Roman" w:cstheme="minorBidi"/>
-          <w:b w:val="false"/>
-          <w:bCs/>
-          <w:i w:val="false"/>
-          <w:caps w:val="false"/>
-          <w:smallCaps w:val="false"/>
-          <w:strike w:val="false"/>
-          <w:dstrike w:val="false"/>
-          <w:color w:val="00000A"/>
-          <w:sz w:val="24"/>
-          <w:szCs w:val="24"/>
-          <w:highlight w:val="yellow"/>
-          <w:u w:val="none"/>
-          <w:effect w:val="none"/>
-        </w:rPr>
-        <w:t xml:space="preserve">impact both prevalence and intensity </w:t>
-      </w:r>
-      <w:r>
-        <w:rPr>
-          <w:rFonts w:cs="" w:ascii="Times New Roman" w:hAnsi="Times New Roman" w:cstheme="minorBidi"/>
-          <w:b w:val="false"/>
-          <w:bCs/>
-          <w:i w:val="false"/>
-          <w:caps w:val="false"/>
-          <w:smallCaps w:val="false"/>
-          <w:strike w:val="false"/>
-          <w:dstrike w:val="false"/>
-          <w:color w:val="00000A"/>
-          <w:sz w:val="24"/>
-          <w:szCs w:val="24"/>
-          <w:highlight w:val="yellow"/>
-          <w:u w:val="none"/>
-          <w:effect w:val="none"/>
-        </w:rPr>
-        <w:t>measure</w:t>
-      </w:r>
-      <w:r>
-        <w:rPr>
-          <w:rFonts w:cs="" w:ascii="Times New Roman" w:hAnsi="Times New Roman" w:cstheme="minorBidi"/>
-          <w:b w:val="false"/>
-          <w:bCs/>
-          <w:i w:val="false"/>
-          <w:caps w:val="false"/>
-          <w:smallCaps w:val="false"/>
-          <w:strike w:val="false"/>
-          <w:dstrike w:val="false"/>
-          <w:color w:val="00000A"/>
-          <w:sz w:val="24"/>
-          <w:szCs w:val="24"/>
-          <w:highlight w:val="yellow"/>
-          <w:u w:val="none"/>
-          <w:effect w:val="none"/>
-        </w:rPr>
-        <w:t xml:space="preserve">s </w:t>
-      </w:r>
-      <w:r>
-        <w:rPr>
-          <w:rFonts w:cs="" w:ascii="Times New Roman" w:hAnsi="Times New Roman" w:cstheme="minorBidi"/>
-          <w:b w:val="false"/>
-          <w:bCs/>
-          <w:i w:val="false"/>
-          <w:caps w:val="false"/>
-          <w:smallCaps w:val="false"/>
-          <w:strike w:val="false"/>
-          <w:dstrike w:val="false"/>
-          <w:color w:val="00000A"/>
-          <w:sz w:val="24"/>
-          <w:szCs w:val="24"/>
-          <w:highlight w:val="yellow"/>
-          <w:u w:val="none"/>
-          <w:effect w:val="none"/>
-        </w:rPr>
-        <w:t xml:space="preserve">of parasite loads, as only the surviving, less parasitized mice </w:t>
-      </w:r>
-      <w:r>
-        <w:rPr>
-          <w:rFonts w:cs="" w:ascii="Times New Roman" w:hAnsi="Times New Roman" w:cstheme="minorBidi"/>
-          <w:b w:val="false"/>
-          <w:bCs/>
-          <w:i w:val="false"/>
-          <w:caps w:val="false"/>
-          <w:smallCaps w:val="false"/>
-          <w:strike w:val="false"/>
-          <w:dstrike w:val="false"/>
-          <w:color w:val="00000A"/>
-          <w:sz w:val="24"/>
-          <w:szCs w:val="24"/>
-          <w:highlight w:val="yellow"/>
-          <w:u w:val="none"/>
-          <w:effect w:val="none"/>
-        </w:rPr>
-        <w:t xml:space="preserve">could </w:t>
-      </w:r>
-      <w:r>
-        <w:rPr>
-          <w:rFonts w:cs="" w:ascii="Times New Roman" w:hAnsi="Times New Roman" w:cstheme="minorBidi"/>
-          <w:b w:val="false"/>
-          <w:bCs/>
-          <w:i w:val="false"/>
-          <w:caps w:val="false"/>
-          <w:smallCaps w:val="false"/>
-          <w:strike w:val="false"/>
-          <w:dstrike w:val="false"/>
-          <w:color w:val="00000A"/>
-          <w:sz w:val="24"/>
-          <w:szCs w:val="24"/>
-          <w:highlight w:val="yellow"/>
-          <w:u w:val="none"/>
-          <w:effect w:val="none"/>
-        </w:rPr>
-        <w:t xml:space="preserve">be captured. This, </w:t>
-      </w:r>
-      <w:r>
-        <w:rPr>
-          <w:rFonts w:cs="" w:ascii="Times New Roman" w:hAnsi="Times New Roman" w:cstheme="minorBidi"/>
-          <w:b w:val="false"/>
-          <w:bCs/>
-          <w:i w:val="false"/>
-          <w:caps w:val="false"/>
-          <w:smallCaps w:val="false"/>
-          <w:strike w:val="false"/>
-          <w:dstrike w:val="false"/>
-          <w:color w:val="00000A"/>
-          <w:sz w:val="24"/>
-          <w:szCs w:val="24"/>
-          <w:highlight w:val="yellow"/>
-          <w:u w:val="none"/>
-          <w:effect w:val="none"/>
-        </w:rPr>
-        <w:t xml:space="preserve">however, </w:t>
-      </w:r>
-      <w:r>
-        <w:rPr>
-          <w:rFonts w:cs="" w:ascii="Times New Roman" w:hAnsi="Times New Roman" w:cstheme="minorBidi"/>
-          <w:b w:val="false"/>
-          <w:bCs/>
-          <w:i w:val="false"/>
-          <w:caps w:val="false"/>
-          <w:smallCaps w:val="false"/>
-          <w:strike w:val="false"/>
-          <w:dstrike w:val="false"/>
-          <w:color w:val="00000A"/>
-          <w:sz w:val="24"/>
-          <w:szCs w:val="24"/>
-          <w:highlight w:val="yellow"/>
-          <w:u w:val="none"/>
-          <w:effect w:val="none"/>
-        </w:rPr>
-        <w:t xml:space="preserve">would </w:t>
-      </w:r>
-      <w:r>
-        <w:rPr>
-          <w:rFonts w:cs="" w:ascii="Times New Roman" w:hAnsi="Times New Roman" w:cstheme="minorBidi"/>
-          <w:b w:val="false"/>
-          <w:bCs/>
-          <w:i w:val="false"/>
-          <w:caps w:val="false"/>
-          <w:smallCaps w:val="false"/>
-          <w:strike w:val="false"/>
-          <w:dstrike w:val="false"/>
-          <w:color w:val="00000A"/>
-          <w:sz w:val="24"/>
-          <w:szCs w:val="24"/>
-          <w:highlight w:val="yellow"/>
-          <w:u w:val="none"/>
-          <w:effect w:val="none"/>
-        </w:rPr>
-        <w:t xml:space="preserve">also </w:t>
-      </w:r>
-      <w:r>
-        <w:rPr>
-          <w:rFonts w:cs="" w:ascii="Times New Roman" w:hAnsi="Times New Roman" w:cstheme="minorBidi"/>
-          <w:b w:val="false"/>
-          <w:bCs/>
-          <w:i w:val="false"/>
-          <w:caps w:val="false"/>
-          <w:smallCaps w:val="false"/>
-          <w:strike w:val="false"/>
-          <w:dstrike w:val="false"/>
-          <w:color w:val="00000A"/>
-          <w:sz w:val="24"/>
-          <w:szCs w:val="24"/>
-          <w:highlight w:val="yellow"/>
-          <w:u w:val="none"/>
-          <w:effect w:val="none"/>
-        </w:rPr>
-        <w:t>lead to differen</w:t>
-      </w:r>
-      <w:r>
-        <w:rPr>
-          <w:rFonts w:cs="" w:ascii="Times New Roman" w:hAnsi="Times New Roman" w:cstheme="minorBidi"/>
-          <w:b w:val="false"/>
-          <w:bCs/>
-          <w:i w:val="false"/>
-          <w:caps w:val="false"/>
-          <w:smallCaps w:val="false"/>
-          <w:strike w:val="false"/>
-          <w:dstrike w:val="false"/>
-          <w:color w:val="00000A"/>
-          <w:sz w:val="24"/>
-          <w:szCs w:val="24"/>
-          <w:highlight w:val="yellow"/>
-          <w:u w:val="none"/>
-          <w:effect w:val="none"/>
-        </w:rPr>
-        <w:t xml:space="preserve">ces in </w:t>
-      </w:r>
-      <w:r>
-        <w:rPr>
-          <w:rFonts w:cs="" w:ascii="Times New Roman" w:hAnsi="Times New Roman" w:cstheme="minorBidi"/>
-          <w:b w:val="false"/>
-          <w:bCs/>
-          <w:i w:val="false"/>
-          <w:caps w:val="false"/>
-          <w:smallCaps w:val="false"/>
-          <w:strike w:val="false"/>
-          <w:dstrike w:val="false"/>
-          <w:color w:val="00000A"/>
-          <w:sz w:val="24"/>
-          <w:szCs w:val="24"/>
-          <w:highlight w:val="yellow"/>
-          <w:u w:val="none"/>
-          <w:effect w:val="none"/>
-        </w:rPr>
-        <w:t xml:space="preserve">age distribution along the hybrid index. </w:t>
-      </w:r>
-      <w:r>
-        <w:rPr>
-          <w:rFonts w:cs="" w:ascii="Times New Roman" w:hAnsi="Times New Roman" w:cstheme="minorBidi"/>
-          <w:b w:val="false"/>
-          <w:bCs/>
-          <w:i w:val="false"/>
-          <w:caps w:val="false"/>
-          <w:smallCaps w:val="false"/>
-          <w:strike w:val="false"/>
-          <w:dstrike w:val="false"/>
-          <w:color w:val="00000A"/>
-          <w:sz w:val="24"/>
-          <w:szCs w:val="24"/>
-          <w:highlight w:val="yellow"/>
-          <w:u w:val="none"/>
-          <w:effect w:val="none"/>
-        </w:rPr>
-        <w:t xml:space="preserve">We used an age </w:t>
+        <w:t xml:space="preserve">yperparasitism could impact both prevalence and intensity measures of parasite loads, as only the surviving, less parasitized mice could be captured. This, however, would also lead to differences in age distribution along the hybrid index. We used an age </w:t>
       </w:r>
       <w:r>
         <w:rPr>
@@ -3874,58 +2683,6 @@
     <w:p>
       <w:pPr>
         <w:pStyle w:val="Normal"/>
-        <w:rPr>
-          <w:rFonts w:ascii="Times new roman" w:hAnsi="Times new roman" w:cs="" w:cstheme="minorBidi"/>
-          <w:b w:val="false"/>
-          <w:b w:val="false"/>
-          <w:bCs/>
-          <w:i w:val="false"/>
-          <w:i w:val="false"/>
-          <w:caps w:val="false"/>
-          <w:smallCaps w:val="false"/>
-          <w:strike w:val="false"/>
-          <w:dstrike w:val="false"/>
-          <w:color w:val="000000"/>
-          <w:sz w:val="24"/>
-          <w:szCs w:val="24"/>
-          <w:highlight w:val="yellow"/>
-          <w:u w:val="none"/>
-          <w:effect w:val="none"/>
-        </w:rPr>
-      </w:pPr>
-      <w:r>
-        <w:rPr/>
-      </w:r>
-    </w:p>
-    <w:p>
-      <w:pPr>
-        <w:pStyle w:val="Normal"/>
-        <w:rPr>
-          <w:rFonts w:ascii="Times new roman" w:hAnsi="Times new roman" w:cs="" w:cstheme="minorBidi"/>
-          <w:b w:val="false"/>
-          <w:b w:val="false"/>
-          <w:bCs/>
-          <w:i w:val="false"/>
-          <w:i w:val="false"/>
-          <w:caps w:val="false"/>
-          <w:smallCaps w:val="false"/>
-          <w:strike w:val="false"/>
-          <w:dstrike w:val="false"/>
-          <w:color w:val="000000"/>
-          <w:sz w:val="24"/>
-          <w:szCs w:val="24"/>
-          <w:highlight w:val="yellow"/>
-          <w:u w:val="none"/>
-          <w:effect w:val="none"/>
-        </w:rPr>
-      </w:pPr>
-      <w:r>
-        <w:rPr/>
-      </w:r>
-    </w:p>
-    <w:p>
-      <w:pPr>
-        <w:pStyle w:val="Normal"/>
         <w:rPr/>
       </w:pPr>
       <w:r>
@@ -3946,13 +2703,7 @@
         <w:rPr>
           <w:rFonts w:ascii="Times new roman" w:hAnsi="Times new roman"/>
         </w:rPr>
-        <w:t>I</w:t>
-      </w:r>
-      <w:r>
-        <w:rPr>
-          <w:rFonts w:ascii="Times new roman" w:hAnsi="Times new roman"/>
-        </w:rPr>
-        <w:t xml:space="preserve">t has been shown that macroparasites tend to aggregate within their hosts, the majority of host carrying no or a low burden, and a minority a high one (Shaw &amp; Dobson, 1995). We modelled this distribution of parasite burden in infected hosts as negative binomial. Following the approach of Baird et al. (2012), we tested if hybrid mice had higher or lower parasite burdens than that expected in case of additivity (if the relationship between host parasite load and hybrid index was linear). </w:t>
+        <w:t xml:space="preserve">It has been shown that macroparasites tend to aggregate within their hosts, the majority of host carrying no or a low burden, and a minority a high one (Shaw &amp; Dobson, 1995). We modelled this distribution of parasite burden in infected hosts as negative binomial. Following the approach of Baird et al. (2012), we tested if hybrid mice had higher or lower parasite burdens than that expected in case of additivity (if the relationship between host parasite load and hybrid index was linear). </w:t>
       </w:r>
     </w:p>
     <w:p>
@@ -4369,35 +3120,7 @@
           <w:rFonts w:cs="" w:ascii="Times new roman" w:hAnsi="Times new roman" w:cstheme="minorBidi"/>
           <w:highlight w:val="yellow"/>
         </w:rPr>
-        <w:t xml:space="preserve">After the previous tests on hybrid resistance/susceptibility to parasites, we wanted to see if our field system could allow to test for differences in tolerance to parasites. </w:t>
-      </w:r>
-      <w:r>
-        <w:rPr>
-          <w:rFonts w:cs="" w:ascii="Times new roman" w:hAnsi="Times new roman" w:cstheme="minorBidi"/>
-          <w:highlight w:val="yellow"/>
-        </w:rPr>
-        <w:t xml:space="preserve">We thus </w:t>
-      </w:r>
-      <w:r>
-        <w:rPr>
-          <w:rFonts w:cs="" w:ascii="Times new roman" w:hAnsi="Times new roman" w:cstheme="minorBidi"/>
-          <w:highlight w:val="yellow"/>
-        </w:rPr>
-        <w:t xml:space="preserve">tested </w:t>
-      </w:r>
-      <w:r>
-        <w:rPr>
-          <w:rFonts w:cs="" w:ascii="Times new roman" w:hAnsi="Times new roman" w:cstheme="minorBidi"/>
-          <w:highlight w:val="yellow"/>
-        </w:rPr>
-        <w:t xml:space="preserve">whether </w:t>
-      </w:r>
-      <w:r>
-        <w:rPr>
-          <w:rFonts w:cs="" w:ascii="Times new roman" w:hAnsi="Times new roman" w:cstheme="minorBidi"/>
-          <w:highlight w:val="yellow"/>
-        </w:rPr>
-        <w:t>we could detect</w:t>
+        <w:t>After the previous tests on hybrid resistance/susceptibility to parasites, we wanted to see if our field system could allow to test for differences in tolerance to parasites. We thus tested whether we could detect</w:t>
       </w:r>
       <w:r>
         <w:rPr>
@@ -4659,40 +3382,14 @@
         <w:rPr>
           <w:rFonts w:ascii="Times new roman" w:hAnsi="Times new roman"/>
         </w:rPr>
-        <w:t xml:space="preserve">. A median of 2 mice per locality were captured. A </w:t>
-      </w:r>
-      <w:r>
-        <w:rPr>
-          <w:rFonts w:ascii="Times new roman" w:hAnsi="Times new roman"/>
-        </w:rPr>
-        <w:t xml:space="preserve">table </w:t>
-      </w:r>
-      <w:r>
-        <w:rPr>
-          <w:rFonts w:ascii="Times new roman" w:hAnsi="Times new roman"/>
-        </w:rPr>
-        <w:t xml:space="preserve">of individual </w:t>
-      </w:r>
-      <w:r>
-        <w:rPr>
-          <w:rFonts w:cs="" w:ascii="Times new roman" w:hAnsi="Times new roman" w:cstheme="minorBidi"/>
-          <w:highlight w:val="yellow"/>
-        </w:rPr>
-        <w:t xml:space="preserve">mouse </w:t>
-      </w:r>
-      <w:r>
-        <w:rPr>
-          <w:rFonts w:cs="" w:ascii="Times new roman" w:hAnsi="Times new roman" w:cstheme="minorBidi"/>
-          <w:highlight w:val="yellow"/>
-        </w:rPr>
-        <w:t xml:space="preserve">data </w:t>
-      </w:r>
-      <w:r>
-        <w:rPr>
-          <w:rFonts w:cs="" w:ascii="Times new roman" w:hAnsi="Times new roman" w:cstheme="minorBidi"/>
-          <w:highlight w:val="yellow"/>
-        </w:rPr>
-        <w:t>including</w:t>
+        <w:t xml:space="preserve">. A median of 2 mice per locality were captured. A table of individual </w:t>
+      </w:r>
+      <w:r>
+        <w:rPr>
+          <w:rFonts w:cs="" w:ascii="Times new roman" w:hAnsi="Times new roman" w:cstheme="minorBidi"/>
+          <w:highlight w:val="yellow"/>
+        </w:rPr>
+        <w:t>mouse data including</w:t>
       </w:r>
       <w:r>
         <w:rPr>
@@ -5053,31 +3750,10 @@
       </w:pPr>
       <w:r>
         <w:rPr>
-          <w:rFonts w:ascii="Times new roman" w:hAnsi="Times new roman" w:cstheme="minorBidi"/>
-          <w:highlight w:val="yellow"/>
-        </w:rPr>
-        <w:t xml:space="preserve">In order to control for </w:t>
-      </w:r>
-      <w:r>
-        <w:rPr>
-          <w:rFonts w:ascii="Times new roman" w:hAnsi="Times new roman" w:cstheme="minorBidi"/>
-          <w:highlight w:val="yellow"/>
-        </w:rPr>
-        <w:t xml:space="preserve">impact of ecological factors such </w:t>
-      </w:r>
-      <w:r>
-        <w:rPr>
-          <w:rFonts w:ascii="Times new roman" w:hAnsi="Times new roman" w:cstheme="minorBidi"/>
-          <w:highlight w:val="yellow"/>
-        </w:rPr>
-        <w:t>a</w:t>
-      </w:r>
-      <w:r>
-        <w:rPr>
-          <w:rFonts w:ascii="Times new roman" w:hAnsi="Times new roman" w:cstheme="minorBidi"/>
-          <w:highlight w:val="yellow"/>
-        </w:rPr>
-        <w:t xml:space="preserve">s a </w:t>
+          <w:rFonts w:cs="" w:ascii="Times new roman" w:hAnsi="Times new roman" w:cstheme="minorBidi"/>
+          <w:highlight w:val="yellow"/>
+        </w:rPr>
+        <w:t xml:space="preserve">In order to control for impact of ecological factors such as a </w:t>
       </w:r>
       <w:r>
         <w:rPr>
@@ -5087,7 +3763,7 @@
       </w:r>
       <w:r>
         <w:rPr>
-          <w:rFonts w:ascii="Times new roman" w:hAnsi="Times new roman" w:cstheme="minorBidi"/>
+          <w:rFonts w:cs="" w:ascii="Times new roman" w:hAnsi="Times new roman" w:cstheme="minorBidi"/>
           <w:highlight w:val="yellow"/>
         </w:rPr>
         <w:t xml:space="preserve">on prevalence </w:t>
@@ -5144,21 +3820,7 @@
           <w:rFonts w:cs="" w:ascii="Times new roman" w:hAnsi="Times new roman" w:cstheme="minorBidi"/>
           <w:highlight w:val="yellow"/>
         </w:rPr>
-        <w:t xml:space="preserve">Results were identical for </w:t>
-      </w:r>
-      <w:r>
-        <w:rPr>
-          <w:rFonts w:cs="" w:ascii="Times new roman" w:hAnsi="Times new roman" w:cstheme="minorBidi"/>
-          <w:highlight w:val="yellow"/>
-        </w:rPr>
-        <w:t>specifically</w:t>
-      </w:r>
-      <w:r>
-        <w:rPr>
-          <w:rFonts w:cs="" w:ascii="Times new roman" w:hAnsi="Times new roman" w:cstheme="minorBidi"/>
-          <w:highlight w:val="yellow"/>
-        </w:rPr>
-        <w:t xml:space="preserve"> </w:t>
+        <w:t xml:space="preserve">Results were identical for specifically </w:t>
       </w:r>
       <w:r>
         <w:rPr>
@@ -5253,13 +3915,7 @@
         <w:rPr>
           <w:rFonts w:ascii="Times new roman" w:hAnsi="Times new roman"/>
         </w:rPr>
-        <w:t xml:space="preserve"> </w:t>
-      </w:r>
-      <w:r>
-        <w:rPr>
-          <w:rFonts w:ascii="Times new roman" w:hAnsi="Times new roman"/>
-        </w:rPr>
-        <w:t xml:space="preserve">as a genus, nor the most prevalent species </w:t>
+        <w:t xml:space="preserve"> as a genus, nor the most prevalent species </w:t>
       </w:r>
       <w:r>
         <w:rPr>
@@ -5273,13 +3929,7 @@
         <w:rPr>
           <w:rFonts w:ascii="Times new roman" w:hAnsi="Times new roman"/>
         </w:rPr>
-        <w:t xml:space="preserve">, </w:t>
-      </w:r>
-      <w:r>
-        <w:rPr>
-          <w:rFonts w:ascii="Times new roman" w:hAnsi="Times new roman"/>
-        </w:rPr>
-        <w:t xml:space="preserve">nor pinworms. </w:t>
+        <w:t xml:space="preserve">, nor pinworms. </w:t>
       </w:r>
     </w:p>
     <w:p>
@@ -5309,9 +3959,64 @@
           <w:bCs w:val="false"/>
           <w:highlight w:val="yellow"/>
         </w:rPr>
-        <w:t xml:space="preserve">We tested the hybridization effect on body weight as proxy of age. Modelling the body weight  along the hybrid zone showed an effect of taxon (G-test of model allowing taxon differences vs. no taxon differences (H1 vs. H0); p-value = 0.017, N = 456) and no effect of sex </w:t>
+        <w:t xml:space="preserve">We tested the hybridization effect on body weight as proxy of age. Modelling the body weight  along the hybrid zone showed an effect of taxon (G-test of model allowing taxon differences vs. no taxon differences (H1 vs. H0); p-value = 0.017, N = 456) and no effect of sex (G-test of models allowing sex differences vs. no sex differences (both H2 vs. H0 </w:t>
+      </w:r>
+      <w:r>
+        <w:rPr>
+          <w:rFonts w:cs="" w:ascii="Times new roman" w:hAnsi="Times new roman" w:cstheme="minorBidi"/>
+          <w:b w:val="false"/>
+          <w:bCs w:val="false"/>
+          <w:highlight w:val="yellow"/>
+        </w:rPr>
+        <w:t xml:space="preserve">(p-value = </w:t>
+      </w:r>
+      <w:r>
+        <w:rPr>
+          <w:rFonts w:cs="" w:ascii="Times new roman" w:hAnsi="Times new roman" w:cstheme="minorBidi"/>
+          <w:b w:val="false"/>
+          <w:bCs w:val="false"/>
+          <w:highlight w:val="yellow"/>
+        </w:rPr>
+        <w:t>0.057</w:t>
+      </w:r>
+      <w:r>
+        <w:rPr>
+          <w:rFonts w:cs="" w:ascii="Times new roman" w:hAnsi="Times new roman" w:cstheme="minorBidi"/>
+          <w:b w:val="false"/>
+          <w:bCs w:val="false"/>
+          <w:highlight w:val="yellow"/>
+        </w:rPr>
+        <w:t xml:space="preserve">), </w:t>
+      </w:r>
+      <w:r>
+        <w:rPr>
+          <w:rFonts w:cs="" w:ascii="Times new roman" w:hAnsi="Times new roman" w:cstheme="minorBidi"/>
+          <w:b w:val="false"/>
+          <w:bCs w:val="false"/>
+          <w:highlight w:val="yellow"/>
+        </w:rPr>
+        <w:t xml:space="preserve">and H3 vs. H1 </w:t>
+      </w:r>
+      <w:r>
+        <w:rPr>
+          <w:rFonts w:cs="" w:ascii="Times new roman" w:hAnsi="Times new roman" w:cstheme="minorBidi"/>
+          <w:b w:val="false"/>
+          <w:bCs w:val="false"/>
+          <w:highlight w:val="yellow"/>
+        </w:rPr>
+        <w:t>(p-value = 0.079), N = 456</w:t>
+      </w:r>
+      <w:r>
+        <w:rPr>
+          <w:rFonts w:cs="" w:ascii="Times new roman" w:hAnsi="Times new roman" w:cstheme="minorBidi"/>
+          <w:b w:val="false"/>
+          <w:bCs w:val="false"/>
+          <w:highlight w:val="yellow"/>
+        </w:rPr>
+        <w:t>)</w:t>
       </w:r>
       <w:bookmarkStart w:id="10" w:name="__DdeLink__1773_3215858634"/>
+      <w:bookmarkEnd w:id="10"/>
       <w:r>
         <w:rPr>
           <w:rFonts w:cs="" w:ascii="Times new roman" w:hAnsi="Times new roman" w:cstheme="minorBidi"/>
@@ -5319,7 +4024,7 @@
           <w:bCs w:val="false"/>
           <w:highlight w:val="yellow"/>
         </w:rPr>
-        <w:t xml:space="preserve">(G-test of models allowing sex differences vs. no sex differences (both H2 vs. H0 and H3 vs. H1); p-value </w:t>
+        <w:t xml:space="preserve">). More notably, the model allowing taxon difference did not show a statistically significant hybridization effect (G-test; p-value = </w:t>
       </w:r>
       <w:r>
         <w:rPr>
@@ -5328,97 +4033,7 @@
           <w:bCs w:val="false"/>
           <w:highlight w:val="yellow"/>
         </w:rPr>
-        <w:t>=</w:t>
-      </w:r>
-      <w:r>
-        <w:rPr>
-          <w:rFonts w:cs="" w:ascii="Times new roman" w:hAnsi="Times new roman" w:cstheme="minorBidi"/>
-          <w:b w:val="false"/>
-          <w:bCs w:val="false"/>
-          <w:highlight w:val="yellow"/>
-        </w:rPr>
-        <w:t xml:space="preserve"> </w:t>
-      </w:r>
-      <w:commentRangeStart w:id="1"/>
-      <w:r>
-        <w:rPr>
-          <w:rFonts w:cs="" w:ascii="Times new roman" w:hAnsi="Times new roman" w:cstheme="minorBidi"/>
-          <w:b w:val="false"/>
-          <w:bCs w:val="false"/>
-          <w:highlight w:val="yellow"/>
-        </w:rPr>
-        <w:t>XXX</w:t>
-      </w:r>
-      <w:r>
-        <w:rPr>
-          <w:rFonts w:cs="" w:ascii="Times new roman" w:hAnsi="Times new roman" w:cstheme="minorBidi"/>
-          <w:b w:val="false"/>
-          <w:bCs w:val="false"/>
-          <w:highlight w:val="yellow"/>
-        </w:rPr>
-      </w:r>
-      <w:commentRangeEnd w:id="1"/>
-      <w:r>
-        <w:commentReference w:id="1"/>
-      </w:r>
-      <w:r>
-        <w:rPr>
-          <w:rFonts w:cs="" w:ascii="Times new roman" w:hAnsi="Times new roman" w:cstheme="minorBidi"/>
-          <w:b w:val="false"/>
-          <w:bCs w:val="false"/>
-          <w:highlight w:val="yellow"/>
-        </w:rPr>
-        <w:t>, N = 456)</w:t>
-      </w:r>
-      <w:bookmarkEnd w:id="10"/>
-      <w:r>
-        <w:rPr>
-          <w:rFonts w:cs="" w:ascii="Times new roman" w:hAnsi="Times new roman" w:cstheme="minorBidi"/>
-          <w:b w:val="false"/>
-          <w:bCs w:val="false"/>
-          <w:highlight w:val="yellow"/>
-        </w:rPr>
-        <w:t xml:space="preserve">. More notably, the model allowing taxon difference did not show a statistically significant hybridization effect (G-test; p-value </w:t>
-      </w:r>
-      <w:r>
-        <w:rPr>
-          <w:rFonts w:cs="" w:ascii="Times new roman" w:hAnsi="Times new roman" w:cstheme="minorBidi"/>
-          <w:b w:val="false"/>
-          <w:bCs w:val="false"/>
-          <w:highlight w:val="yellow"/>
-        </w:rPr>
-        <w:t>=</w:t>
-      </w:r>
-      <w:r>
-        <w:rPr>
-          <w:rFonts w:cs="" w:ascii="Times new roman" w:hAnsi="Times new roman" w:cstheme="minorBidi"/>
-          <w:b w:val="false"/>
-          <w:bCs w:val="false"/>
-          <w:highlight w:val="yellow"/>
-        </w:rPr>
-        <w:t xml:space="preserve"> </w:t>
-      </w:r>
-      <w:commentRangeStart w:id="2"/>
-      <w:r>
-        <w:rPr>
-          <w:rFonts w:cs="" w:ascii="Times new roman" w:hAnsi="Times new roman" w:cstheme="minorBidi"/>
-          <w:b w:val="false"/>
-          <w:bCs w:val="false"/>
-          <w:highlight w:val="yellow"/>
-        </w:rPr>
-        <w:t>XXX</w:t>
-      </w:r>
-      <w:r>
-        <w:rPr>
-          <w:rFonts w:cs="" w:ascii="Times new roman" w:hAnsi="Times new roman" w:cstheme="minorBidi"/>
-          <w:b w:val="false"/>
-          <w:bCs w:val="false"/>
-          <w:highlight w:val="yellow"/>
-        </w:rPr>
-      </w:r>
-      <w:commentRangeEnd w:id="2"/>
-      <w:r>
-        <w:commentReference w:id="2"/>
+        <w:t>0.214</w:t>
       </w:r>
       <w:r>
         <w:rPr>
@@ -5614,21 +4229,7 @@
           <w:rFonts w:cs="" w:ascii="Times new roman" w:hAnsi="Times new roman" w:cstheme="minorBidi"/>
           <w:highlight w:val="yellow"/>
         </w:rPr>
-        <w:t xml:space="preserve"> infected mice (N=44), we found similar results: no significant improvement of the model when differences between sexes and parental taxa were included </w:t>
-      </w:r>
-      <w:r>
-        <w:rPr>
-          <w:rFonts w:cs="" w:ascii="Times new roman" w:hAnsi="Times new roman" w:cstheme="minorBidi"/>
-          <w:highlight w:val="yellow"/>
-        </w:rPr>
-        <w:t xml:space="preserve">and </w:t>
-      </w:r>
-      <w:r>
-        <w:rPr>
-          <w:rFonts w:cs="" w:ascii="Times new roman" w:hAnsi="Times new roman" w:cstheme="minorBidi"/>
-          <w:highlight w:val="yellow"/>
-        </w:rPr>
-        <w:t xml:space="preserve">significantly higher likelihood of the model with hybridization effect than the model without it (G-test; p-value = 0.02, hybridization parameter = 0.73; see </w:t>
+        <w:t xml:space="preserve"> infected mice (N=44), we found similar results: no significant improvement of the model when differences between sexes and parental taxa were included and significantly higher likelihood of the model with hybridization effect than the model without it (G-test; p-value = 0.02, hybridization parameter = 0.73; see </w:t>
       </w:r>
       <w:r>
         <w:rPr>
@@ -6002,11 +4603,129 @@
           <w:u w:val="none"/>
           <w:effect w:val="none"/>
         </w:rPr>
-        <w:t xml:space="preserve">House mouse hybrids in the European HMHZ are not first-generation crossings, but rather </w:t>
-      </w:r>
-      <w:r>
-        <w:rPr>
-          <w:rFonts w:cs="" w:ascii="times new roman" w:hAnsi="times new roman" w:cstheme="minorBidi"/>
+        <w:t>House mouse hybrids in the European HMHZ are not first-generation crossings, but rather genetically complex “late generation” recombinants. This means that each of their genomes presents a complex admixture of both Mmm and Mmd ones (Macholán et al., 2007). There is no clear-cut between hybrids and parental individuals. Therefore, individuals in such systems should not be considered in categories, but rather on a continuous scale of “hybridicity” (a hybrid index) when analyzing parasite infections or any other trait (Baird et al., 2012).</w:t>
+      </w:r>
+      <w:r>
+        <w:rPr>
+          <w:rFonts w:ascii="times new roman" w:hAnsi="times new roman"/>
+          <w:sz w:val="24"/>
+          <w:szCs w:val="24"/>
+        </w:rPr>
+        <w:t xml:space="preserve"> </w:t>
+      </w:r>
+      <w:r>
+        <w:rPr>
+          <w:rFonts w:ascii="Times new roman" w:hAnsi="Times new roman"/>
+        </w:rPr>
+        <w:t xml:space="preserve">We followed the statistical analysis of Baird et al. (2012) and explicitly modelled the effect of hybridization on parasite intensity by approximating the number of new combinations of genes brought together in a hybrid genotype by its expected heterozygosity (He). In other words we used He to derive non-linear predictions for hybridization effect based on the observed individual hybrid indices.  To increase reproducibility, we make our analysis available in an R package (Balard &amp; Heitlinger, 2019). The package allows statistical modelling with distributions additional to the original negative binomial distribution for (worm) count data (Baird et al., 2012). This allowed us to model the intensity of </w:t>
+      </w:r>
+      <w:r>
+        <w:rPr>
+          <w:rFonts w:ascii="Times new roman" w:hAnsi="Times new roman"/>
+          <w:i/>
+        </w:rPr>
+        <w:t>Eimeria</w:t>
+      </w:r>
+      <w:r>
+        <w:rPr>
+          <w:rFonts w:ascii="Times new roman" w:hAnsi="Times new roman"/>
+        </w:rPr>
+        <w:t xml:space="preserve"> infections as measured by a recently established quantitative PCR (Ahmed et al., 2019; Al-khlifeh et al., 2019; Jarquín-Díaz et al., 2019).</w:t>
+      </w:r>
+    </w:p>
+    <w:p>
+      <w:pPr>
+        <w:pStyle w:val="Normal"/>
+        <w:rPr/>
+      </w:pPr>
+      <w:r>
+        <w:rPr>
+          <w:rFonts w:ascii="Times new roman" w:hAnsi="Times new roman"/>
+        </w:rPr>
+        <w:t xml:space="preserve">To our knowledge no studies have previously tested the effect of mouse hybridization on parasites other than helminths in a field setting of the HMHZ. </w:t>
+      </w:r>
+      <w:r>
+        <w:rPr>
+          <w:rFonts w:ascii="Times new roman" w:hAnsi="Times new roman" w:cstheme="minorBidi"/>
+          <w:highlight w:val="yellow"/>
+        </w:rPr>
+        <w:t>To understand parasite processes in host hybrid zones, it is necessary to test different types for parasites. Our parasite models present differences that are likely to involve different resistance mechanisms in their hosts (but also different impact on host health and immune systems, with intracellular parasites triggering mainly Th1 vs. extracellular parasites triggering mainly Th2 response</w:t>
+      </w:r>
+      <w:r>
+        <w:rPr>
+          <w:rFonts w:ascii="Times new roman" w:hAnsi="Times new roman" w:cstheme="minorBidi"/>
+          <w:color w:val="auto"/>
+          <w:sz w:val="24"/>
+          <w:szCs w:val="24"/>
+          <w:highlight w:val="yellow"/>
+        </w:rPr>
+        <w:t xml:space="preserve">s </w:t>
+      </w:r>
+      <w:r>
+        <w:rPr>
+          <w:rFonts w:ascii="Times new roman" w:hAnsi="Times new roman" w:cstheme="minorBidi"/>
+          <w:color w:val="auto"/>
+          <w:sz w:val="24"/>
+          <w:szCs w:val="24"/>
+          <w:highlight w:val="yellow"/>
+        </w:rPr>
+        <w:t>(</w:t>
+      </w:r>
+      <w:r>
+        <w:rPr>
+          <w:rFonts w:ascii="Times new roman" w:hAnsi="Times new roman" w:cstheme="minorBidi"/>
+          <w:b w:val="false"/>
+          <w:i w:val="false"/>
+          <w:caps w:val="false"/>
+          <w:smallCaps w:val="false"/>
+          <w:color w:val="auto"/>
+          <w:spacing w:val="0"/>
+          <w:sz w:val="24"/>
+          <w:szCs w:val="24"/>
+          <w:highlight w:val="yellow"/>
+        </w:rPr>
+        <w:t>Jankovic, Sher &amp; Yap, 2001; Maizels &amp; Holland, 1998)</w:t>
+      </w:r>
+      <w:r>
+        <w:rPr>
+          <w:rFonts w:ascii="Times new roman" w:hAnsi="Times new roman" w:cstheme="minorBidi"/>
+          <w:color w:val="auto"/>
+          <w:sz w:val="24"/>
+          <w:szCs w:val="24"/>
+          <w:highlight w:val="yellow"/>
+        </w:rPr>
+        <w:t>)</w:t>
+      </w:r>
+      <w:r>
+        <w:rPr>
+          <w:rFonts w:ascii="Times new roman" w:hAnsi="Times new roman" w:cstheme="minorBidi"/>
+          <w:highlight w:val="yellow"/>
+        </w:rPr>
+        <w:t xml:space="preserve">. </w:t>
+      </w:r>
+      <w:r>
+        <w:rPr>
+          <w:rFonts w:ascii="Times new roman" w:hAnsi="Times new roman"/>
+        </w:rPr>
+        <w:t xml:space="preserve">Yet the pattern of reduced load in hybrid hosts is the same for the two parasites. These findings confirm that reduction in parasite intensity is either an effect intrinsic to the host individuals (e.g. enhanced immune reactions leading to increased resistance), or, if dependent on the parasite and/or parasite-host interplay, can be generalized over very different parasites. </w:t>
+      </w:r>
+    </w:p>
+    <w:p>
+      <w:pPr>
+        <w:pStyle w:val="Normal"/>
+        <w:rPr/>
+      </w:pPr>
+      <w:r>
+        <w:rPr>
+          <w:rFonts w:ascii="Times new roman" w:hAnsi="Times new roman"/>
+        </w:rPr>
+        <w:t xml:space="preserve">Adding more evidence to the original observation of reduced parasite loads for previously investigated parasites, we also found reduced pinworms loads in hybrids of our novel transect of the HMHZ. </w:t>
+      </w:r>
+      <w:bookmarkStart w:id="15" w:name="docs-internal-guid-5a4dc4d4-7fff-2cd8-2d"/>
+      <w:bookmarkEnd w:id="15"/>
+      <w:r>
+        <w:rPr>
+          <w:rFonts w:ascii="Times new roman" w:hAnsi="Times new roman"/>
           <w:b w:val="false"/>
           <w:i w:val="false"/>
           <w:caps w:val="false"/>
@@ -6020,219 +4739,92 @@
           <w:u w:val="none"/>
           <w:effect w:val="none"/>
         </w:rPr>
-        <w:t>genetically complex “</w:t>
-      </w:r>
-      <w:r>
-        <w:rPr>
-          <w:rFonts w:cs="" w:ascii="times new roman" w:hAnsi="times new roman" w:cstheme="minorBidi"/>
-          <w:b w:val="false"/>
-          <w:i w:val="false"/>
-          <w:caps w:val="false"/>
-          <w:smallCaps w:val="false"/>
+        <w:t>We found differences between the Brandenburg and Czech-Bavarian transects in pinworm infection such as distinct loads between males and females and lower prevalence (52.5%) and abundance (18.7) in the former compared to the latter (no significant difference between sexes; prevalence 70.9%, abundance 39.18; Baird et al., 2012). Differences could be expected, as these two studies involved different number of mice (statistical power) and took place in distant geographical locations of the HMHZ likely to present different ecological conditions. Nevertheless, the direction and strength of the hybridization effect were very similar in the two study areas. This similarity reinforces our confidence that reduced parasite load in hybrids is a general phenomenon, intrinsic to the individual host or host-parasite interplay rather than a by-product of ecology.</w:t>
+      </w:r>
+    </w:p>
+    <w:p>
+      <w:pPr>
+        <w:pStyle w:val="Normal"/>
+        <w:rPr/>
+      </w:pPr>
+      <w:r>
+        <w:rPr>
+          <w:rFonts w:ascii="Times new roman" w:hAnsi="Times new roman"/>
+        </w:rPr>
+        <w:t xml:space="preserve">A novel aspect of our work compared to previous studies of parasitism in the HMHZ is the separate study of parasite prevalence and intensity. This approach should not only reduce problems in statistical inference caused by false negative measurements (so called zero-inflation) but also allows us to address two different questions separately: (i) Is the </w:t>
+      </w:r>
+      <w:r>
+        <w:rPr>
+          <w:rFonts w:ascii="Times new roman" w:hAnsi="Times new roman"/>
+          <w:i/>
+        </w:rPr>
+        <w:t>probability</w:t>
+      </w:r>
+      <w:r>
+        <w:rPr>
+          <w:rFonts w:ascii="Times new roman" w:hAnsi="Times new roman"/>
+        </w:rPr>
+        <w:t xml:space="preserve"> of infection different for hybrids and pure subspecies? and (ii): Is there a difference in parasite </w:t>
+      </w:r>
+      <w:r>
+        <w:rPr>
+          <w:rFonts w:ascii="Times new roman" w:hAnsi="Times new roman"/>
+          <w:i/>
+        </w:rPr>
+        <w:t>intensity</w:t>
+      </w:r>
+      <w:r>
+        <w:rPr>
+          <w:rFonts w:ascii="Times new roman" w:hAnsi="Times new roman"/>
+        </w:rPr>
+        <w:t xml:space="preserve"> between infected hybrid and infected pure individuals? </w:t>
+      </w:r>
+    </w:p>
+    <w:p>
+      <w:pPr>
+        <w:pStyle w:val="Normal"/>
+        <w:rPr/>
+      </w:pPr>
+      <w:r>
+        <w:rPr>
+          <w:rFonts w:ascii="Times new roman" w:hAnsi="Times new roman"/>
+        </w:rPr>
+        <w:t xml:space="preserve">An illustrative example of an ecological factor that could potentially lead to </w:t>
+      </w:r>
+      <w:r>
+        <w:rPr>
+          <w:rFonts w:cs="" w:ascii="Times new roman" w:hAnsi="Times new roman" w:cstheme="minorBidi"/>
+          <w:highlight w:val="yellow"/>
+        </w:rPr>
+        <w:t xml:space="preserve">parasite load </w:t>
+      </w:r>
+      <w:r>
+        <w:rPr>
+          <w:rFonts w:ascii="Times new roman" w:hAnsi="Times new roman"/>
+        </w:rPr>
+        <w:t>differences is the density of hosts. Densities of mouse populations in the HMHZ centre may be lower than outside (either due to selection against hybrids or because the HMHZ as a tension zone tends to be trapped in “density troughs” sensu Hewitt 1975). Host density is expected to be positively correlated with pathogen transmission (Anderson &amp; May, 1979) and as a result prevalence may be higher in more dense populations (Morand &amp; Guégan, 2000</w:t>
+      </w:r>
+      <w:r>
+        <w:rPr>
+          <w:rFonts w:cs="" w:ascii="Times new roman" w:hAnsi="Times new roman" w:cstheme="minorBidi"/>
+          <w:highlight w:val="yellow"/>
+        </w:rPr>
+        <w:t xml:space="preserve">; </w:t>
+      </w:r>
+      <w:r>
+        <w:rPr>
+          <w:rFonts w:cs="" w:ascii="Times new roman" w:hAnsi="Times new roman" w:cstheme="minorBidi"/>
           <w:strike w:val="false"/>
           <w:dstrike w:val="false"/>
-          <w:color w:val="000000"/>
-          <w:sz w:val="24"/>
-          <w:szCs w:val="24"/>
-          <w:highlight w:val="yellow"/>
-          <w:u w:val="none"/>
-          <w:effect w:val="none"/>
-        </w:rPr>
-        <w:t xml:space="preserve">late generation” </w:t>
-      </w:r>
-      <w:r>
-        <w:rPr>
-          <w:rFonts w:cs="" w:ascii="times new roman" w:hAnsi="times new roman" w:cstheme="minorBidi"/>
-          <w:b w:val="false"/>
-          <w:i w:val="false"/>
-          <w:caps w:val="false"/>
-          <w:smallCaps w:val="false"/>
-          <w:strike w:val="false"/>
-          <w:dstrike w:val="false"/>
-          <w:color w:val="000000"/>
-          <w:sz w:val="24"/>
-          <w:szCs w:val="24"/>
-          <w:highlight w:val="yellow"/>
-          <w:u w:val="none"/>
-          <w:effect w:val="none"/>
-        </w:rPr>
-        <w:t>recombinants</w:t>
-      </w:r>
-      <w:r>
-        <w:rPr>
-          <w:rFonts w:cs="" w:ascii="times new roman" w:hAnsi="times new roman" w:cstheme="minorBidi"/>
-          <w:b w:val="false"/>
-          <w:i w:val="false"/>
-          <w:caps w:val="false"/>
-          <w:smallCaps w:val="false"/>
-          <w:strike w:val="false"/>
-          <w:dstrike w:val="false"/>
-          <w:color w:val="000000"/>
-          <w:sz w:val="24"/>
-          <w:szCs w:val="24"/>
-          <w:highlight w:val="yellow"/>
-          <w:u w:val="none"/>
-          <w:effect w:val="none"/>
-        </w:rPr>
-        <w:t xml:space="preserve">. This means that each of their genomes presents a complex </w:t>
-      </w:r>
-      <w:r>
-        <w:rPr>
-          <w:rFonts w:cs="" w:ascii="times new roman" w:hAnsi="times new roman" w:cstheme="minorBidi"/>
-          <w:b w:val="false"/>
-          <w:i w:val="false"/>
-          <w:caps w:val="false"/>
-          <w:smallCaps w:val="false"/>
-          <w:strike w:val="false"/>
-          <w:dstrike w:val="false"/>
-          <w:color w:val="000000"/>
-          <w:sz w:val="24"/>
-          <w:szCs w:val="24"/>
-          <w:highlight w:val="yellow"/>
-          <w:u w:val="none"/>
-          <w:effect w:val="none"/>
-        </w:rPr>
-        <w:t>ad</w:t>
-      </w:r>
-      <w:r>
-        <w:rPr>
-          <w:rFonts w:cs="" w:ascii="times new roman" w:hAnsi="times new roman" w:cstheme="minorBidi"/>
-          <w:b w:val="false"/>
-          <w:i w:val="false"/>
-          <w:caps w:val="false"/>
-          <w:smallCaps w:val="false"/>
-          <w:strike w:val="false"/>
-          <w:dstrike w:val="false"/>
-          <w:color w:val="000000"/>
-          <w:sz w:val="24"/>
-          <w:szCs w:val="24"/>
-          <w:highlight w:val="yellow"/>
-          <w:u w:val="none"/>
-          <w:effect w:val="none"/>
-        </w:rPr>
-        <w:t>mixture of both Mmm and Mmd ones (Macholán et al., 2007). There is no clear-cut between hybrids and parental</w:t>
-      </w:r>
-      <w:r>
-        <w:rPr>
-          <w:rFonts w:cs="" w:ascii="times new roman" w:hAnsi="times new roman" w:cstheme="minorBidi"/>
-          <w:b w:val="false"/>
-          <w:i w:val="false"/>
-          <w:caps w:val="false"/>
-          <w:smallCaps w:val="false"/>
-          <w:strike w:val="false"/>
-          <w:dstrike w:val="false"/>
-          <w:color w:val="000000"/>
-          <w:sz w:val="24"/>
-          <w:szCs w:val="24"/>
-          <w:highlight w:val="yellow"/>
-          <w:u w:val="none"/>
-          <w:effect w:val="none"/>
-        </w:rPr>
-        <w:t xml:space="preserve"> </w:t>
-      </w:r>
-      <w:r>
-        <w:rPr>
-          <w:rFonts w:cs="" w:ascii="times new roman" w:hAnsi="times new roman" w:cstheme="minorBidi"/>
-          <w:b w:val="false"/>
-          <w:i w:val="false"/>
-          <w:caps w:val="false"/>
-          <w:smallCaps w:val="false"/>
-          <w:strike w:val="false"/>
-          <w:dstrike w:val="false"/>
-          <w:color w:val="000000"/>
-          <w:sz w:val="24"/>
-          <w:szCs w:val="24"/>
-          <w:highlight w:val="yellow"/>
-          <w:u w:val="none"/>
-          <w:effect w:val="none"/>
-        </w:rPr>
-        <w:t xml:space="preserve">individuals. Therefore, </w:t>
-      </w:r>
-      <w:r>
-        <w:rPr>
-          <w:rFonts w:cs="" w:ascii="times new roman" w:hAnsi="times new roman" w:cstheme="minorBidi"/>
-          <w:b w:val="false"/>
-          <w:i w:val="false"/>
-          <w:caps w:val="false"/>
-          <w:smallCaps w:val="false"/>
-          <w:strike w:val="false"/>
-          <w:dstrike w:val="false"/>
-          <w:color w:val="000000"/>
-          <w:sz w:val="24"/>
-          <w:szCs w:val="24"/>
-          <w:highlight w:val="yellow"/>
-          <w:u w:val="none"/>
-          <w:effect w:val="none"/>
-        </w:rPr>
-        <w:t xml:space="preserve">individuals in such systems </w:t>
-      </w:r>
-      <w:r>
-        <w:rPr>
-          <w:rFonts w:cs="" w:ascii="times new roman" w:hAnsi="times new roman" w:cstheme="minorBidi"/>
-          <w:b w:val="false"/>
-          <w:i w:val="false"/>
-          <w:caps w:val="false"/>
-          <w:smallCaps w:val="false"/>
-          <w:strike w:val="false"/>
-          <w:dstrike w:val="false"/>
-          <w:color w:val="000000"/>
-          <w:sz w:val="24"/>
-          <w:szCs w:val="24"/>
-          <w:highlight w:val="yellow"/>
-          <w:u w:val="none"/>
-          <w:effect w:val="none"/>
-        </w:rPr>
-        <w:t xml:space="preserve">should not be considered in categories, but rather on a continuous scale </w:t>
-      </w:r>
-      <w:r>
-        <w:rPr>
-          <w:rFonts w:cs="" w:ascii="times new roman" w:hAnsi="times new roman" w:cstheme="minorBidi"/>
-          <w:b w:val="false"/>
-          <w:i w:val="false"/>
-          <w:caps w:val="false"/>
-          <w:smallCaps w:val="false"/>
-          <w:strike w:val="false"/>
-          <w:dstrike w:val="false"/>
-          <w:color w:val="000000"/>
-          <w:sz w:val="24"/>
-          <w:szCs w:val="24"/>
-          <w:highlight w:val="yellow"/>
-          <w:u w:val="none"/>
-          <w:effect w:val="none"/>
-        </w:rPr>
-        <w:t xml:space="preserve">of “hybridicity” (a hybrid index) </w:t>
-      </w:r>
-      <w:r>
-        <w:rPr>
-          <w:rFonts w:cs="" w:ascii="times new roman" w:hAnsi="times new roman" w:cstheme="minorBidi"/>
-          <w:b w:val="false"/>
-          <w:i w:val="false"/>
-          <w:caps w:val="false"/>
-          <w:smallCaps w:val="false"/>
-          <w:strike w:val="false"/>
-          <w:dstrike w:val="false"/>
-          <w:color w:val="000000"/>
-          <w:sz w:val="24"/>
-          <w:szCs w:val="24"/>
-          <w:highlight w:val="yellow"/>
-          <w:u w:val="none"/>
-          <w:effect w:val="none"/>
-        </w:rPr>
-        <w:t>when analyzing parasite infections or any other trait (Baird et al., 2012).</w:t>
-      </w:r>
-      <w:r>
-        <w:rPr>
-          <w:rFonts w:ascii="times new roman" w:hAnsi="times new roman"/>
-          <w:sz w:val="24"/>
-          <w:szCs w:val="24"/>
-        </w:rPr>
-        <w:t xml:space="preserve"> </w:t>
-      </w:r>
-      <w:r>
-        <w:rPr>
-          <w:rFonts w:ascii="Times new roman" w:hAnsi="Times new roman"/>
-        </w:rPr>
-        <w:t xml:space="preserve">We followed the statistical analysis of Baird et al. (2012) and explicitly modelled the effect of hybridization on parasite intensity by approximating the number of new combinations of genes brought together in a hybrid genotype by its expected heterozygosity (He). In other words we used He to derive non-linear predictions for hybridization effect based on the observed individual hybrid indices.  To increase reproducibility, we make our analysis available in an R package (Balard &amp; Heitlinger, 2019). The package allows statistical modelling with distributions additional to the original negative binomial distribution for (worm) count data (Baird et al., 2012). This allowed us to model the intensity of </w:t>
+          <w:highlight w:val="yellow"/>
+        </w:rPr>
+        <w:t>Hakkarainen et al., 2007</w:t>
+      </w:r>
+      <w:r>
+        <w:rPr>
+          <w:rFonts w:ascii="Times new roman" w:hAnsi="Times new roman"/>
+        </w:rPr>
+        <w:t xml:space="preserve">). This is, however, not a general law as host density and </w:t>
       </w:r>
       <w:r>
         <w:rPr>
@@ -6245,326 +4837,19 @@
         <w:rPr>
           <w:rFonts w:ascii="Times new roman" w:hAnsi="Times new roman"/>
         </w:rPr>
-        <w:t xml:space="preserve"> infections as measured by a recently established quantitative PCR (Ahmed et al., 2019; Al-khlifeh et al., 2019; Jarquín-Díaz et al., 2019).</w:t>
-      </w:r>
-    </w:p>
-    <w:p>
-      <w:pPr>
-        <w:pStyle w:val="Normal"/>
-        <w:rPr/>
-      </w:pPr>
-      <w:r>
-        <w:rPr>
-          <w:rFonts w:ascii="Times new roman" w:hAnsi="Times new roman"/>
-        </w:rPr>
-        <w:t xml:space="preserve">To our knowledge no studies have previously tested the effect of mouse hybridization on parasites other than helminths in a field setting of the HMHZ. </w:t>
-      </w:r>
-      <w:r>
-        <w:rPr>
-          <w:rFonts w:ascii="Times new roman" w:hAnsi="Times new roman"/>
-          <w:highlight w:val="yellow"/>
-        </w:rPr>
-        <w:t xml:space="preserve">To understand parasite processes in host hybrid zones, it is necessary to test different types for parasites. Our </w:t>
-      </w:r>
-      <w:r>
-        <w:rPr>
-          <w:rFonts w:ascii="Times new roman" w:hAnsi="Times new roman"/>
-          <w:highlight w:val="yellow"/>
-        </w:rPr>
-        <w:t xml:space="preserve">parasite </w:t>
-      </w:r>
-      <w:r>
-        <w:rPr>
-          <w:rFonts w:ascii="Times new roman" w:hAnsi="Times new roman"/>
-          <w:highlight w:val="yellow"/>
-        </w:rPr>
-        <w:t>models present differences that are likely to involve different resistance mechanisms in their hosts (</w:t>
-      </w:r>
-      <w:r>
-        <w:rPr>
-          <w:rFonts w:ascii="Times new roman" w:hAnsi="Times new roman"/>
-          <w:highlight w:val="yellow"/>
-        </w:rPr>
-        <w:t xml:space="preserve">but also </w:t>
-      </w:r>
-      <w:r>
-        <w:rPr>
-          <w:rFonts w:ascii="Times new roman" w:hAnsi="Times new roman"/>
-          <w:highlight w:val="yellow"/>
-        </w:rPr>
-        <w:t xml:space="preserve">different impact on host health </w:t>
-      </w:r>
-      <w:r>
-        <w:rPr>
-          <w:rFonts w:ascii="Times new roman" w:hAnsi="Times new roman"/>
-          <w:highlight w:val="yellow"/>
-        </w:rPr>
-        <w:t>and immune systems</w:t>
-      </w:r>
-      <w:r>
-        <w:rPr>
-          <w:rFonts w:ascii="Times new roman" w:hAnsi="Times new roman"/>
-          <w:highlight w:val="yellow"/>
-        </w:rPr>
-        <w:t xml:space="preserve">, </w:t>
-      </w:r>
-      <w:r>
-        <w:rPr>
-          <w:rFonts w:ascii="Times new roman" w:hAnsi="Times new roman"/>
-          <w:highlight w:val="yellow"/>
-        </w:rPr>
-        <w:t xml:space="preserve">with </w:t>
-      </w:r>
-      <w:r>
-        <w:rPr>
-          <w:rFonts w:ascii="Times new roman" w:hAnsi="Times new roman"/>
-          <w:highlight w:val="yellow"/>
-        </w:rPr>
-        <w:t xml:space="preserve">intracellular </w:t>
-      </w:r>
-      <w:r>
-        <w:rPr>
-          <w:rFonts w:ascii="Times new roman" w:hAnsi="Times new roman"/>
-          <w:highlight w:val="yellow"/>
-        </w:rPr>
-        <w:t xml:space="preserve">parasites </w:t>
-      </w:r>
-      <w:r>
-        <w:rPr>
-          <w:rFonts w:ascii="Times new roman" w:hAnsi="Times new roman"/>
-          <w:highlight w:val="yellow"/>
-        </w:rPr>
-        <w:t xml:space="preserve">triggering mainly Th1 vs. extracellular </w:t>
-      </w:r>
-      <w:r>
-        <w:rPr>
-          <w:rFonts w:ascii="Times new roman" w:hAnsi="Times new roman"/>
-          <w:highlight w:val="yellow"/>
-        </w:rPr>
-        <w:t xml:space="preserve">parasites </w:t>
-      </w:r>
-      <w:r>
-        <w:rPr>
-          <w:rFonts w:ascii="Times new roman" w:hAnsi="Times new roman"/>
-          <w:highlight w:val="yellow"/>
-        </w:rPr>
-        <w:t xml:space="preserve">triggering mainly Th2 </w:t>
-      </w:r>
-      <w:r>
-        <w:rPr>
-          <w:rFonts w:ascii="Times new roman" w:hAnsi="Times new roman"/>
-          <w:highlight w:val="yellow"/>
-        </w:rPr>
-        <w:t>responses</w:t>
-      </w:r>
-      <w:r>
-        <w:rPr>
-          <w:rFonts w:ascii="Times new roman" w:hAnsi="Times new roman"/>
-          <w:highlight w:val="yellow"/>
-        </w:rPr>
-        <w:commentReference w:id="3"/>
-      </w:r>
-      <w:r>
-        <w:rPr>
-          <w:rFonts w:ascii="Times new roman" w:hAnsi="Times new roman"/>
-          <w:highlight w:val="yellow"/>
-        </w:rPr>
-        <w:t xml:space="preserve">). </w:t>
-      </w:r>
-      <w:r>
-        <w:rPr>
-          <w:rFonts w:ascii="Times new roman" w:hAnsi="Times new roman"/>
-        </w:rPr>
-        <w:t xml:space="preserve">Yet the pattern of reduced load in hybrid hosts is the same for the two parasites. These findings confirm that reduction in parasite intensity is either an effect intrinsic to the host individuals (e.g. enhanced immune reactions leading to increased resistance), or, if dependent on the parasite and/or parasite-host interplay, can be generalized over very different parasites. </w:t>
-      </w:r>
-    </w:p>
-    <w:p>
-      <w:pPr>
-        <w:pStyle w:val="Normal"/>
-        <w:rPr/>
-      </w:pPr>
-      <w:r>
-        <w:rPr>
-          <w:rFonts w:ascii="Times new roman" w:hAnsi="Times new roman"/>
-        </w:rPr>
-        <w:t xml:space="preserve">Adding more evidence to the original observation of reduced parasite loads for previously investigated parasites, we also found reduced pinworms loads in hybrids of our novel transect of the HMHZ. </w:t>
-      </w:r>
-      <w:bookmarkStart w:id="15" w:name="docs-internal-guid-5a4dc4d4-7fff-2cd8-2d"/>
-      <w:bookmarkEnd w:id="15"/>
-      <w:r>
-        <w:rPr>
-          <w:rFonts w:ascii="Times new roman" w:hAnsi="Times new roman"/>
-          <w:b w:val="false"/>
-          <w:i w:val="false"/>
-          <w:caps w:val="false"/>
-          <w:smallCaps w:val="false"/>
-          <w:strike w:val="false"/>
-          <w:dstrike w:val="false"/>
-          <w:color w:val="000000"/>
-          <w:sz w:val="24"/>
-          <w:szCs w:val="24"/>
-          <w:highlight w:val="yellow"/>
-          <w:u w:val="none"/>
-          <w:effect w:val="none"/>
-        </w:rPr>
-        <w:t xml:space="preserve">We found differences between the Brandenburg and Czech-Bavarian transects in pinworm infection such as distinct loads between males and females and lower prevalence (52.5%) and abundance (18.7) in the former compared to the latter (no significant difference between sexes; prevalence 70.9%, abundance 39.18; Baird et al., 2012). Differences could be expected, as these two studies involved different number of mice </w:t>
-      </w:r>
-      <w:r>
-        <w:rPr>
-          <w:rFonts w:ascii="Times new roman" w:hAnsi="Times new roman"/>
-          <w:b w:val="false"/>
-          <w:i w:val="false"/>
-          <w:caps w:val="false"/>
-          <w:smallCaps w:val="false"/>
-          <w:strike w:val="false"/>
-          <w:dstrike w:val="false"/>
-          <w:color w:val="000000"/>
-          <w:sz w:val="24"/>
-          <w:szCs w:val="24"/>
-          <w:highlight w:val="yellow"/>
-          <w:u w:val="none"/>
-          <w:effect w:val="none"/>
-        </w:rPr>
-        <w:t xml:space="preserve">(statistical power) </w:t>
-      </w:r>
-      <w:r>
-        <w:rPr>
-          <w:rFonts w:ascii="Times new roman" w:hAnsi="Times new roman"/>
-          <w:b w:val="false"/>
-          <w:i w:val="false"/>
-          <w:caps w:val="false"/>
-          <w:smallCaps w:val="false"/>
-          <w:strike w:val="false"/>
-          <w:dstrike w:val="false"/>
-          <w:color w:val="000000"/>
-          <w:sz w:val="24"/>
-          <w:szCs w:val="24"/>
-          <w:highlight w:val="yellow"/>
-          <w:u w:val="none"/>
-          <w:effect w:val="none"/>
-        </w:rPr>
-        <w:t xml:space="preserve">and took place in distant </w:t>
-      </w:r>
-      <w:r>
-        <w:rPr>
-          <w:rFonts w:ascii="Times new roman" w:hAnsi="Times new roman"/>
-          <w:b w:val="false"/>
-          <w:i w:val="false"/>
-          <w:caps w:val="false"/>
-          <w:smallCaps w:val="false"/>
-          <w:strike w:val="false"/>
-          <w:dstrike w:val="false"/>
-          <w:color w:val="000000"/>
-          <w:sz w:val="24"/>
-          <w:szCs w:val="24"/>
-          <w:highlight w:val="yellow"/>
-          <w:u w:val="none"/>
-          <w:effect w:val="none"/>
-        </w:rPr>
-        <w:t xml:space="preserve">geographical locations </w:t>
-      </w:r>
-      <w:r>
-        <w:rPr>
-          <w:rFonts w:ascii="Times new roman" w:hAnsi="Times new roman"/>
-          <w:b w:val="false"/>
-          <w:i w:val="false"/>
-          <w:caps w:val="false"/>
-          <w:smallCaps w:val="false"/>
-          <w:strike w:val="false"/>
-          <w:dstrike w:val="false"/>
-          <w:color w:val="000000"/>
-          <w:sz w:val="24"/>
-          <w:szCs w:val="24"/>
-          <w:highlight w:val="yellow"/>
-          <w:u w:val="none"/>
-          <w:effect w:val="none"/>
-        </w:rPr>
-        <w:t>of the HMHZ likely to present different ecological conditions. Nevertheless, the direction and strength of the hybridization effect were very similar in the two study areas. This similarity reinforces our confidence that reduced parasite load in hybrids is a general phenomenon, intrinsic to the individual host or host-parasite interplay rather than a by-product of ecology.</w:t>
-      </w:r>
-    </w:p>
-    <w:p>
-      <w:pPr>
-        <w:pStyle w:val="Normal"/>
-        <w:rPr/>
-      </w:pPr>
-      <w:r>
-        <w:rPr>
-          <w:rFonts w:ascii="Times new roman" w:hAnsi="Times new roman"/>
-        </w:rPr>
-        <w:t xml:space="preserve">A novel aspect of our work compared to previous studies of parasitism in the HMHZ is the separate study of parasite prevalence and intensity. This approach should not only reduce problems in statistical inference caused by false negative measurements (so called zero-inflation) but also allows us to address two different questions separately: (i) Is the </w:t>
-      </w:r>
-      <w:r>
-        <w:rPr>
-          <w:rFonts w:ascii="Times new roman" w:hAnsi="Times new roman"/>
-          <w:i/>
-        </w:rPr>
-        <w:t>probability</w:t>
-      </w:r>
-      <w:r>
-        <w:rPr>
-          <w:rFonts w:ascii="Times new roman" w:hAnsi="Times new roman"/>
-        </w:rPr>
-        <w:t xml:space="preserve"> of infection different for hybrids and pure subspecies? and (ii): Is there a difference in parasite </w:t>
-      </w:r>
-      <w:r>
-        <w:rPr>
-          <w:rFonts w:ascii="Times new roman" w:hAnsi="Times new roman"/>
-          <w:i/>
-        </w:rPr>
-        <w:t>intensity</w:t>
-      </w:r>
-      <w:r>
-        <w:rPr>
-          <w:rFonts w:ascii="Times new roman" w:hAnsi="Times new roman"/>
-        </w:rPr>
-        <w:t xml:space="preserve"> between infected hybrid and infected pure individuals? </w:t>
-      </w:r>
-    </w:p>
-    <w:p>
-      <w:pPr>
-        <w:pStyle w:val="Normal"/>
-        <w:rPr/>
-      </w:pPr>
-      <w:r>
-        <w:rPr>
-          <w:rFonts w:ascii="Times new roman" w:hAnsi="Times new roman"/>
-        </w:rPr>
-        <w:t xml:space="preserve">An illustrative example of an ecological factor that could potentially lead to </w:t>
-      </w:r>
-      <w:r>
-        <w:rPr>
-          <w:rFonts w:cs="" w:ascii="Times new roman" w:hAnsi="Times new roman" w:cstheme="minorBidi"/>
-          <w:highlight w:val="yellow"/>
-        </w:rPr>
-        <w:t xml:space="preserve">parasite load </w:t>
-      </w:r>
-      <w:r>
-        <w:rPr>
-          <w:rFonts w:ascii="Times new roman" w:hAnsi="Times new roman"/>
-        </w:rPr>
-        <w:t>differences is the density of hosts. Densities of mouse populations in the HMHZ centre may be lower than outside (either due to selection against hybrids or because the HMHZ as a tension zone tends to be trapped in “density troughs” sensu Hewitt 1975). Host density is expected to be positively correlated with pathogen transmission (Anderson &amp; May, 1979) and as a result prevalence may be higher in more dense populations (Morand &amp; Guégan, 2000</w:t>
-      </w:r>
-      <w:r>
-        <w:rPr>
-          <w:rFonts w:cs="" w:ascii="Times new roman" w:hAnsi="Times new roman" w:cstheme="minorBidi"/>
-          <w:highlight w:val="yellow"/>
-        </w:rPr>
-        <w:t xml:space="preserve">; </w:t>
-      </w:r>
-      <w:r>
-        <w:rPr>
-          <w:rFonts w:cs="" w:ascii="Times new roman" w:hAnsi="Times new roman" w:cstheme="minorBidi"/>
-          <w:strike w:val="false"/>
-          <w:dstrike w:val="false"/>
-          <w:highlight w:val="yellow"/>
-        </w:rPr>
-        <w:t>Hakkarainen et al., 2007</w:t>
-      </w:r>
-      <w:r>
-        <w:rPr>
-          <w:rFonts w:ascii="Times new roman" w:hAnsi="Times new roman"/>
-        </w:rPr>
-        <w:t xml:space="preserve">). This is, however, not a general law as host density and </w:t>
+        <w:t xml:space="preserve"> spp. prevalence are, for example, negatively correlated in bank voles (Winternitz, Yabsley, &amp; Altizer, 2012). Independent of the direction of the effect, correlation between abundance and prevalence could be confounded with intrinsic effects of hybrid hosts.</w:t>
+      </w:r>
+    </w:p>
+    <w:p>
+      <w:pPr>
+        <w:pStyle w:val="Normal"/>
+        <w:rPr/>
+      </w:pPr>
+      <w:r>
+        <w:rPr>
+          <w:rFonts w:ascii="Times new roman" w:hAnsi="Times new roman"/>
+        </w:rPr>
+        <w:t xml:space="preserve">Our analysis of prevalence (presence/absence in a logistic regression), did not however show any significant decrease of this probability of infection towards the centre of the zone, for neither </w:t>
       </w:r>
       <w:r>
         <w:rPr>
@@ -6577,19 +4862,56 @@
         <w:rPr>
           <w:rFonts w:ascii="Times new roman" w:hAnsi="Times new roman"/>
         </w:rPr>
-        <w:t xml:space="preserve"> spp. prevalence are, for example, negatively correlated in bank voles (Winternitz, Yabsley, &amp; Altizer, 2012). Independent of the direction of the effect, correlation between abundance and prevalence could be confounded with intrinsic effects of hybrid hosts.</w:t>
-      </w:r>
-    </w:p>
-    <w:p>
-      <w:pPr>
-        <w:pStyle w:val="Normal"/>
-        <w:rPr/>
-      </w:pPr>
-      <w:r>
-        <w:rPr>
-          <w:rFonts w:ascii="Times new roman" w:hAnsi="Times new roman"/>
-        </w:rPr>
-        <w:t xml:space="preserve">Our analysis of prevalence (presence/absence in a logistic regression), did not however show any significant decrease of this probability of infection towards the centre of the zone, for neither </w:t>
+        <w:t xml:space="preserve"> spp. nor pinworms. We argue here that, in conjunction with higher intensities, this distinguishes intrinsic hybrid effects from potential ecological confounders. </w:t>
+      </w:r>
+    </w:p>
+    <w:p>
+      <w:pPr>
+        <w:pStyle w:val="Normal"/>
+        <w:rPr/>
+      </w:pPr>
+      <w:r>
+        <w:rPr>
+          <w:rFonts w:ascii="Times new roman" w:hAnsi="Times new roman"/>
+        </w:rPr>
+        <w:t xml:space="preserve">Animals tolerant of low-pathogenic parasites might not suffer fitness reduction during high parasitemia. This could be the case, for example, if the parasite is beneficial for the host’s interaction with other parasites (Heitlinger, Ferreira, Thierer, Hofer, &amp; East, 2017) or if immune responses against the parasite are costly relative to the harm it causes (Råberg, Sim, &amp; Read, 2007). In addition, according to the “Old Friend” (or “Hygiene”) hypothesis, the constant presence of helminths in natural populations has led to the evolution of a background basal release of regulatory cytokines (Rook, 2009) which might in turn impact the outcome of more pathogenic infections. Even for relatively pathogenic parasites, such as </w:t>
+      </w:r>
+      <w:r>
+        <w:rPr>
+          <w:rFonts w:ascii="Times new roman" w:hAnsi="Times new roman"/>
+          <w:i/>
+        </w:rPr>
+        <w:t xml:space="preserve">Eimeria, </w:t>
+      </w:r>
+      <w:r>
+        <w:rPr>
+          <w:rFonts w:ascii="Times new roman" w:hAnsi="Times new roman"/>
+        </w:rPr>
+        <w:t xml:space="preserve">differences in resistance could be uncoupled from health effects by differences in tolerance (Råberg et al., 2007). For these reasons parasite load in itself should not be blindly considered as a proxy for host health and certainly not for host fitness comparisons across hybrid zones (Baird &amp; Goüy de Bellocq, 2019). We here used body condition as a proxy for the health component of host fitness. We, however, did not find evidence for differences in body condition between hybrids and pure mice upon infection. We conclude that we do not have evidence that lower parasitemia in hybrids increases their health. </w:t>
+      </w:r>
+    </w:p>
+    <w:p>
+      <w:pPr>
+        <w:pStyle w:val="Normal"/>
+        <w:rPr/>
+      </w:pPr>
+      <w:r>
+        <w:rPr>
+          <w:rFonts w:ascii="Times new roman" w:hAnsi="Times new roman"/>
+        </w:rPr>
+        <w:t xml:space="preserve">Intensity of a particular parasite infection is not necessarily correlated with reduced health and a fitness decrease. For example, the fitness of sterile hybrids (always zero) is invariant to infection intensity. Moreover a hybrid host could be robust due to heterosis (though it may still be sterile). Even if we had found increased health of hybrids, this would not be interpretable as leading to a higher total hybrid fitness, as the parasite mediated health fitness component is only one (likely minor) component of overall fitness. It has been shown for example that male mice in the HMHZ centre have reduced fertility compared to parental individuals (Albrechtová et al., 2012; Turner et al., 2012). If reduced parasite intensity is host driven (and not a result of host-parasite interactions) one could conclude that some physiological systems (e.g. reproductive) may be more dependent on “co-adapted complexes”, while others – such as the immune system – benefit from diversity. This latter would be hybrid vigour in the narrow sense (Baird et al., 2012), but would still not necessarily lead to any effects on host species barriers (Baird &amp; Goüy de Bellocq, 2019). </w:t>
+      </w:r>
+    </w:p>
+    <w:p>
+      <w:pPr>
+        <w:pStyle w:val="Normal"/>
+        <w:rPr/>
+      </w:pPr>
+      <w:r>
+        <w:rPr>
+          <w:rFonts w:ascii="Times new roman" w:hAnsi="Times new roman"/>
+        </w:rPr>
+        <w:t xml:space="preserve">We can in future ask whether host (immunity and resistance) parasite (infectivity and virulence) or their interactions are underlying reduced parasite intensity in hybrid house mice. </w:t>
       </w:r>
       <w:r>
         <w:rPr>
@@ -6602,85 +4924,11 @@
         <w:rPr>
           <w:rFonts w:ascii="Times new roman" w:hAnsi="Times new roman"/>
         </w:rPr>
-        <w:t xml:space="preserve"> spp. nor pinworms. We argue here that, in conjunction with higher intensities, this distinguishes intrinsic hybrid effects from potential ecological confounders. </w:t>
-      </w:r>
-    </w:p>
-    <w:p>
-      <w:pPr>
-        <w:pStyle w:val="Normal"/>
-        <w:rPr/>
-      </w:pPr>
-      <w:r>
-        <w:rPr>
-          <w:rFonts w:ascii="Times new roman" w:hAnsi="Times new roman"/>
-        </w:rPr>
-        <w:t xml:space="preserve">Animals tolerant of low-pathogenic parasites might not suffer fitness reduction during high parasitemia. This could be the case, for example, if the parasite is beneficial for the host’s interaction with other parasites (Heitlinger, Ferreira, Thierer, Hofer, &amp; East, 2017) or if immune responses against the parasite are costly relative to the harm it causes (Råberg, Sim, &amp; Read, 2007). In addition, according to the “Old Friend” (or “Hygiene”) hypothesis, the constant presence of helminths in natural populations has led to the evolution of a background basal release of regulatory cytokines (Rook, 2009) which might in turn impact the outcome of more pathogenic infections. Even for relatively pathogenic parasites, such as </w:t>
-      </w:r>
-      <w:r>
-        <w:rPr>
-          <w:rFonts w:ascii="Times new roman" w:hAnsi="Times new roman"/>
-          <w:i/>
-        </w:rPr>
-        <w:t xml:space="preserve">Eimeria, </w:t>
-      </w:r>
-      <w:r>
-        <w:rPr>
-          <w:rFonts w:ascii="Times new roman" w:hAnsi="Times new roman"/>
-        </w:rPr>
-        <w:t xml:space="preserve">differences in resistance could be uncoupled from health effects by differences in tolerance (Råberg et al., 2007). For these reasons parasite load in itself should not be blindly considered as a proxy for host health and certainly not for host fitness comparisons across hybrid zones (Baird &amp; Goüy de Bellocq, 2019). We here used body condition as a proxy for the health component of host fitness. We, however, did not find evidence for differences in body condition between hybrids and pure mice upon infection. We conclude that we do not have evidence that lower parasitemia in hybrids increases their health. </w:t>
-      </w:r>
-    </w:p>
-    <w:p>
-      <w:pPr>
-        <w:pStyle w:val="Normal"/>
-        <w:rPr/>
-      </w:pPr>
-      <w:r>
-        <w:rPr>
-          <w:rFonts w:ascii="Times new roman" w:hAnsi="Times new roman"/>
-        </w:rPr>
-        <w:t xml:space="preserve">Intensity of a particular parasite infection is not necessarily correlated with reduced health and a fitness decrease. For example, the fitness of sterile hybrids (always zero) is invariant to infection intensity. Moreover a hybrid host could be robust due to heterosis (though it may still be sterile). Even if we had found increased health of hybrids, this would not be interpretable as leading to a higher total hybrid fitness, as the parasite mediated health fitness component is only one (likely minor) component of overall fitness. It has been shown for example that male mice in the HMHZ centre have reduced fertility compared to parental individuals (Albrechtová et al., 2012; Turner et al., 2012). If reduced parasite intensity is host driven (and not a result of host-parasite interactions) one could conclude that some physiological systems (e.g. reproductive) may be more dependent on “co-adapted complexes”, while others – such as the immune system – benefit from diversity. This latter would be hybrid vigour in the narrow sense (Baird et al., 2012), but would still not necessarily lead to any effects on host species barriers (Baird &amp; Goüy de Bellocq, 2019). </w:t>
-      </w:r>
-    </w:p>
-    <w:p>
-      <w:pPr>
-        <w:pStyle w:val="Normal"/>
-        <w:rPr/>
-      </w:pPr>
-      <w:r>
-        <w:rPr>
-          <w:rFonts w:ascii="Times new roman" w:hAnsi="Times new roman"/>
-        </w:rPr>
-        <w:t xml:space="preserve">We can in future ask whether host (immunity and resistance) parasite (infectivity and virulence) or their interactions are underlying reduced parasite intensity in hybrid house mice. </w:t>
-      </w:r>
-      <w:r>
-        <w:rPr>
-          <w:rFonts w:ascii="Times new roman" w:hAnsi="Times new roman"/>
-          <w:i/>
-        </w:rPr>
-        <w:t>Eimeria</w:t>
-      </w:r>
-      <w:r>
-        <w:rPr>
-          <w:rFonts w:ascii="Times new roman" w:hAnsi="Times new roman"/>
-        </w:rPr>
-        <w:t xml:space="preserve"> spp. are suitable pathogens to perform experiment</w:t>
-      </w:r>
-      <w:r>
-        <w:rPr>
-          <w:rFonts w:ascii="Times new roman" w:hAnsi="Times new roman"/>
-        </w:rPr>
-        <w:t>al</w:t>
-      </w:r>
-      <w:r>
-        <w:rPr>
-          <w:rFonts w:ascii="Times new roman" w:hAnsi="Times new roman"/>
-        </w:rPr>
-        <w:t xml:space="preserve"> and field studies in this endeavour.  </w:t>
-      </w:r>
-      <w:r>
-        <w:rPr>
-          <w:rFonts w:ascii="Times new roman" w:hAnsi="Times new roman" w:cstheme="minorBidi"/>
+        <w:t xml:space="preserve"> spp. are suitable pathogens to perform experimental and field studies in this endeavour. </w:t>
+      </w:r>
+      <w:r>
+        <w:rPr>
+          <w:rFonts w:cs="" w:ascii="Times new roman" w:hAnsi="Times new roman" w:cstheme="minorBidi"/>
           <w:highlight w:val="yellow"/>
         </w:rPr>
         <w:t xml:space="preserve">An experimental setup </w:t>
@@ -6690,49 +4938,7 @@
           <w:rFonts w:eastAsia="Times New Roman" w:cs="Times New Roman" w:ascii="Times New Roman" w:hAnsi="Times New Roman"/>
           <w:highlight w:val="yellow"/>
         </w:rPr>
-        <w:t xml:space="preserve">investigating resistance </w:t>
-      </w:r>
-      <w:r>
-        <w:rPr>
-          <w:rFonts w:eastAsia="Times New Roman" w:cs="Times New Roman" w:ascii="Times New Roman" w:hAnsi="Times New Roman"/>
-          <w:highlight w:val="yellow"/>
-        </w:rPr>
-        <w:t xml:space="preserve">(inverse of parasite intensity) </w:t>
-      </w:r>
-      <w:r>
-        <w:rPr>
-          <w:rFonts w:eastAsia="Times New Roman" w:cs="Times New Roman" w:ascii="Times New Roman" w:hAnsi="Times New Roman"/>
-          <w:highlight w:val="yellow"/>
-        </w:rPr>
-        <w:t xml:space="preserve">and tolerance </w:t>
-      </w:r>
-      <w:r>
-        <w:rPr>
-          <w:rFonts w:eastAsia="Times New Roman" w:cs="Times New Roman" w:ascii="Times New Roman" w:hAnsi="Times New Roman"/>
-          <w:highlight w:val="yellow"/>
-        </w:rPr>
-        <w:t xml:space="preserve">(impact on host health measured by weight loss) </w:t>
-      </w:r>
-      <w:r>
-        <w:rPr>
-          <w:rFonts w:eastAsia="Times New Roman" w:cs="Times New Roman" w:ascii="Times New Roman" w:hAnsi="Times New Roman"/>
-          <w:highlight w:val="yellow"/>
-        </w:rPr>
-        <w:t xml:space="preserve">during an infection in mice </w:t>
-      </w:r>
-      <w:r>
-        <w:rPr>
-          <w:rFonts w:eastAsia="Times New Roman" w:cs="Times New Roman" w:ascii="Times New Roman" w:hAnsi="Times New Roman"/>
-          <w:highlight w:val="yellow"/>
-        </w:rPr>
-        <w:t xml:space="preserve">of pure subspecies and crosses between them </w:t>
-      </w:r>
-      <w:r>
-        <w:rPr>
-          <w:rFonts w:eastAsia="Times New Roman" w:cs="Times New Roman" w:ascii="Times New Roman" w:hAnsi="Times New Roman"/>
-          <w:highlight w:val="yellow"/>
-        </w:rPr>
-        <w:t>could address this question in more detail.</w:t>
+        <w:t>investigating resistance (inverse of parasite intensity) and tolerance (impact on host health measured by weight loss) during an infection in mice of pure subspecies and crosses between them could address this question in more detail.</w:t>
       </w:r>
     </w:p>
     <w:p>
@@ -7753,7 +5959,49 @@
         <w:rPr>
           <w:rFonts w:ascii="Times new roman" w:hAnsi="Times new roman"/>
         </w:rPr>
-        <w:t xml:space="preserve"> (Orthoptera: Acrididae). Heredity, 35, 375–387. https://doi.org/10.1038/hdy.1975.108</w:t>
+        <w:t xml:space="preserve"> (Orthoptera: Acrididae). Heredity, 35, 375–387. </w:t>
+      </w:r>
+      <w:hyperlink r:id="rId4">
+        <w:r>
+          <w:rPr>
+            <w:rStyle w:val="InternetLink"/>
+            <w:rFonts w:ascii="Times new roman" w:hAnsi="Times new roman"/>
+          </w:rPr>
+          <w:t>https://doi.org/10.1038/hdy.1975.108</w:t>
+        </w:r>
+      </w:hyperlink>
+    </w:p>
+    <w:p>
+      <w:pPr>
+        <w:pStyle w:val="Normal"/>
+        <w:widowControl/>
+        <w:ind w:left="0" w:right="0" w:hanging="0"/>
+        <w:jc w:val="left"/>
+        <w:rPr>
+          <w:rFonts w:ascii="sans-serif" w:hAnsi="sans-serif"/>
+          <w:b w:val="false"/>
+          <w:i w:val="false"/>
+          <w:caps w:val="false"/>
+          <w:smallCaps w:val="false"/>
+          <w:color w:val="auto"/>
+          <w:spacing w:val="0"/>
+          <w:sz w:val="24"/>
+          <w:szCs w:val="24"/>
+        </w:rPr>
+      </w:pPr>
+      <w:r>
+        <w:rPr>
+          <w:rFonts w:ascii="Times new roman" w:hAnsi="Times new roman"/>
+          <w:b w:val="false"/>
+          <w:i w:val="false"/>
+          <w:caps w:val="false"/>
+          <w:smallCaps w:val="false"/>
+          <w:color w:val="auto"/>
+          <w:spacing w:val="0"/>
+          <w:sz w:val="24"/>
+          <w:szCs w:val="24"/>
+        </w:rPr>
+        <w:t>Jankovic, D., Sher, A., &amp; Yap, G. (2001). Th1/Th2 effector choice in parasitic infection: decision making by committee. Current Opinion in Immunology, 13, 403–409. https://doi.org/10.1016/s0952-7915(00)00234-x</w:t>
       </w:r>
     </w:p>
     <w:p>
@@ -7817,7 +6065,7 @@
         </w:rPr>
         <w:t xml:space="preserve">Kahle, D., &amp; Wickham, H. (2013). Ggmap: Spatial visualization with ggplot2. The R Journal, 5(1), 144–161. </w:t>
       </w:r>
-      <w:hyperlink r:id="rId4">
+      <w:hyperlink r:id="rId5">
         <w:r>
           <w:rPr>
             <w:rStyle w:val="InternetLink"/>
@@ -8036,7 +6284,63 @@
         <w:rPr>
           <w:rFonts w:ascii="Times new roman" w:hAnsi="Times new roman"/>
         </w:rPr>
-        <w:t>Macholán, M., Baird, S. J. E., Dufková, P., Munclinger, P., Bímová, B. V., &amp; Piálek, J. (2011). Assessing multilocus introgression patterns: A case study on the mouse X chromosome in central Europe. Evolution, 65, 1428–1446. https://doi.org/10.1111/j.1558-5646.2011.01228.x</w:t>
+        <w:t>Macholán, M</w:t>
+      </w:r>
+      <w:r>
+        <w:rPr>
+          <w:rFonts w:ascii="Times new roman" w:hAnsi="Times new roman"/>
+          <w:color w:val="auto"/>
+          <w:sz w:val="24"/>
+          <w:szCs w:val="24"/>
+        </w:rPr>
+        <w:t xml:space="preserve">., Baird, S. J. E., Dufková, P., Munclinger, P., Bímová, B. V., &amp; Piálek, J. (2011). Assessing multilocus introgression patterns: A case study on the mouse X chromosome in central Europe. Evolution, 65, 1428–1446. </w:t>
+      </w:r>
+      <w:hyperlink r:id="rId6">
+        <w:r>
+          <w:rPr>
+            <w:rStyle w:val="InternetLink"/>
+            <w:rFonts w:ascii="Times new roman" w:hAnsi="Times new roman"/>
+            <w:color w:val="auto"/>
+            <w:sz w:val="24"/>
+            <w:szCs w:val="24"/>
+          </w:rPr>
+          <w:t>https://doi.org/10.1111/j.1558-5646.2011.01228.x</w:t>
+        </w:r>
+      </w:hyperlink>
+    </w:p>
+    <w:p>
+      <w:pPr>
+        <w:pStyle w:val="Normal"/>
+        <w:widowControl/>
+        <w:ind w:left="0" w:right="0" w:hanging="0"/>
+        <w:jc w:val="both"/>
+        <w:rPr>
+          <w:rFonts w:ascii="sans-serif" w:hAnsi="sans-serif" w:cstheme="minorBidi"/>
+          <w:b w:val="false"/>
+          <w:i w:val="false"/>
+          <w:caps w:val="false"/>
+          <w:smallCaps w:val="false"/>
+          <w:color w:val="auto"/>
+          <w:spacing w:val="0"/>
+          <w:sz w:val="24"/>
+          <w:szCs w:val="24"/>
+          <w:highlight w:val="yellow"/>
+        </w:rPr>
+      </w:pPr>
+      <w:r>
+        <w:rPr>
+          <w:rFonts w:cstheme="minorBidi" w:eastAsiaTheme="minorHAnsi" w:ascii="Times new roman" w:hAnsi="Times new roman"/>
+          <w:b w:val="false"/>
+          <w:i w:val="false"/>
+          <w:caps w:val="false"/>
+          <w:smallCaps w:val="false"/>
+          <w:color w:val="auto"/>
+          <w:spacing w:val="0"/>
+          <w:sz w:val="24"/>
+          <w:szCs w:val="24"/>
+          <w:highlight w:val="yellow"/>
+        </w:rPr>
+        <w:t>Maizels, R. M., &amp; Holland, M. J. (1998). Parasite immunity: Pathways for expelling intestinal helminths. Current Biology, 8, R711–R714. https://doi.org/10.1016/s0960-9822(98)70455-5</w:t>
       </w:r>
     </w:p>
     <w:p>
@@ -8525,8 +6829,8 @@
     <w:p>
       <w:pPr>
         <w:sectPr>
-          <w:headerReference w:type="default" r:id="rId5"/>
-          <w:footerReference w:type="default" r:id="rId6"/>
+          <w:headerReference w:type="default" r:id="rId7"/>
+          <w:footerReference w:type="default" r:id="rId8"/>
           <w:type w:val="nextPage"/>
           <w:pgSz w:w="12240" w:h="15840"/>
           <w:pgMar w:left="1440" w:right="1440" w:header="1440" w:top="2003" w:footer="1440" w:bottom="1720" w:gutter="0"/>
@@ -10262,8 +8566,8 @@
     <w:p>
       <w:pPr>
         <w:sectPr>
-          <w:headerReference w:type="default" r:id="rId7"/>
-          <w:footerReference w:type="default" r:id="rId8"/>
+          <w:headerReference w:type="default" r:id="rId9"/>
+          <w:footerReference w:type="default" r:id="rId10"/>
           <w:type w:val="nextPage"/>
           <w:pgSz w:orient="landscape" w:w="15840" w:h="12240"/>
           <w:pgMar w:left="1134" w:right="1134" w:header="0" w:top="1134" w:footer="0" w:bottom="1134" w:gutter="0"/>
@@ -10334,11 +8638,183 @@
           <w:u w:val="none"/>
           <w:effect w:val="none"/>
         </w:rPr>
-        <w:t xml:space="preserve">all individuals with 6 autosomal markers </w:t>
-      </w:r>
-      <w:r>
-        <w:rPr>
-          <w:rFonts w:cs="" w:ascii="Times New Roman" w:hAnsi="Times New Roman" w:cstheme="minorBidi"/>
+        <w:t>all individuals with 6 autosomal markers available (N=598 mice)</w:t>
+      </w:r>
+      <w:r>
+        <w:rPr>
+          <w:rFonts w:ascii="Times new roman" w:hAnsi="Times new roman"/>
+        </w:rPr>
+        <w:t xml:space="preserve"> (</w:t>
+      </w:r>
+      <w:r>
+        <w:rPr>
+          <w:rFonts w:ascii="Times new roman" w:hAnsi="Times new roman"/>
+          <w:i/>
+        </w:rPr>
+        <w:t>Es1</w:t>
+      </w:r>
+      <w:r>
+        <w:rPr>
+          <w:rFonts w:ascii="Times new roman" w:hAnsi="Times new roman"/>
+        </w:rPr>
+        <w:t xml:space="preserve">, </w:t>
+      </w:r>
+      <w:r>
+        <w:rPr>
+          <w:rFonts w:ascii="Times new roman" w:hAnsi="Times new roman"/>
+          <w:i/>
+        </w:rPr>
+        <w:t>H6pd</w:t>
+      </w:r>
+      <w:r>
+        <w:rPr>
+          <w:rFonts w:ascii="Times new roman" w:hAnsi="Times new roman"/>
+        </w:rPr>
+        <w:t xml:space="preserve">, </w:t>
+      </w:r>
+      <w:r>
+        <w:rPr>
+          <w:rFonts w:ascii="Times new roman" w:hAnsi="Times new roman"/>
+          <w:i/>
+        </w:rPr>
+        <w:t>Idh1</w:t>
+      </w:r>
+      <w:r>
+        <w:rPr>
+          <w:rFonts w:ascii="Times new roman" w:hAnsi="Times new roman"/>
+        </w:rPr>
+        <w:t xml:space="preserve">, </w:t>
+      </w:r>
+      <w:r>
+        <w:rPr>
+          <w:rFonts w:ascii="Times new roman" w:hAnsi="Times new roman"/>
+          <w:i/>
+        </w:rPr>
+        <w:t>Mpi</w:t>
+      </w:r>
+      <w:r>
+        <w:rPr>
+          <w:rFonts w:ascii="Times new roman" w:hAnsi="Times new roman"/>
+        </w:rPr>
+        <w:t xml:space="preserve">, </w:t>
+      </w:r>
+      <w:r>
+        <w:rPr>
+          <w:rFonts w:ascii="Times new roman" w:hAnsi="Times new roman"/>
+          <w:i/>
+        </w:rPr>
+        <w:t>Np</w:t>
+      </w:r>
+      <w:r>
+        <w:rPr>
+          <w:rFonts w:ascii="Times new roman" w:hAnsi="Times new roman"/>
+        </w:rPr>
+        <w:t xml:space="preserve">, </w:t>
+      </w:r>
+      <w:r>
+        <w:rPr>
+          <w:rFonts w:ascii="Times new roman" w:hAnsi="Times new roman"/>
+          <w:i/>
+        </w:rPr>
+        <w:t>Sod1</w:t>
+      </w:r>
+      <w:r>
+        <w:rPr>
+          <w:rFonts w:ascii="Times new roman" w:hAnsi="Times new roman"/>
+        </w:rPr>
+        <w:t xml:space="preserve">). </w:t>
+      </w:r>
+      <w:r>
+        <w:rPr>
+          <w:rFonts w:ascii="Times new roman" w:hAnsi="Times new roman"/>
+          <w:i/>
+        </w:rPr>
+        <w:t>Mus musculus domesticus</w:t>
+      </w:r>
+      <w:r>
+        <w:rPr>
+          <w:rFonts w:ascii="Times new roman" w:hAnsi="Times new roman"/>
+        </w:rPr>
+        <w:t xml:space="preserve"> is found west of the hybrid zone (blue), </w:t>
+      </w:r>
+      <w:r>
+        <w:rPr>
+          <w:rFonts w:ascii="Times new roman" w:hAnsi="Times new roman"/>
+          <w:i/>
+        </w:rPr>
+        <w:t>Mus musculus musculus</w:t>
+      </w:r>
+      <w:r>
+        <w:rPr>
+          <w:rFonts w:ascii="Times new roman" w:hAnsi="Times new roman"/>
+        </w:rPr>
+        <w:t xml:space="preserve"> east of it (red). The numbers at the level contours indicate posterior probabilities of population membership for each mouse subspecies. White dots represent each mouse included in the study.</w:t>
+      </w:r>
+    </w:p>
+    <w:p>
+      <w:pPr>
+        <w:pStyle w:val="Normal"/>
+        <w:rPr/>
+      </w:pPr>
+      <w:r>
+        <w:rPr>
+          <w:rFonts w:ascii="Times new roman" w:hAnsi="Times new roman"/>
+          <w:b/>
+        </w:rPr>
+        <w:t xml:space="preserve">Figure 2. Probability of infection is constant and intensity of </w:t>
+      </w:r>
+      <w:r>
+        <w:rPr>
+          <w:rFonts w:ascii="Times new roman" w:hAnsi="Times new roman"/>
+          <w:b/>
+          <w:i/>
+        </w:rPr>
+        <w:t>Eimeria</w:t>
+      </w:r>
+      <w:r>
+        <w:rPr>
+          <w:rFonts w:ascii="Times new roman" w:hAnsi="Times new roman"/>
+          <w:b/>
+        </w:rPr>
+        <w:t xml:space="preserve"> infection is reduced in hybrids.</w:t>
+      </w:r>
+      <w:r>
+        <w:rPr>
+          <w:rFonts w:ascii="Times new roman" w:hAnsi="Times new roman"/>
+        </w:rPr>
+        <w:t xml:space="preserve"> Individual mice tested for detection and quantification of </w:t>
+      </w:r>
+      <w:r>
+        <w:rPr>
+          <w:rFonts w:ascii="Times new roman" w:hAnsi="Times new roman"/>
+          <w:i/>
+        </w:rPr>
+        <w:t>Eimeria</w:t>
+      </w:r>
+      <w:r>
+        <w:rPr>
+          <w:rFonts w:ascii="Times new roman" w:hAnsi="Times new roman"/>
+        </w:rPr>
+        <w:t xml:space="preserve"> spp. tissue stages (a) and mice tested positive (c) are displayed on a map (</w:t>
+      </w:r>
+      <w:r>
+        <w:rPr>
+          <w:rFonts w:cs="" w:ascii="Times new roman" w:hAnsi="Times new roman" w:cstheme="minorBidi"/>
+          <w:highlight w:val="yellow"/>
+        </w:rPr>
+        <w:t>point color indicates mice genotype, on a gradient ranging from blue (pure Mmd) to red (pure Mmm); increasing number of mice sampled at one locality is displayed as decrease in transparency).</w:t>
+      </w:r>
+      <w:r>
+        <w:rPr>
+          <w:rFonts w:ascii="Times new roman" w:hAnsi="Times new roman"/>
+        </w:rPr>
+        <w:t xml:space="preserve"> The predicted probability of infection does not differ in more admixed mice (b) for males (green) and females (orange)(</w:t>
+      </w:r>
+      <w:bookmarkStart w:id="19" w:name="docs-internal-guid-f56c7d2b-7fff-0977-1d"/>
+      <w:bookmarkEnd w:id="19"/>
+      <w:r>
+        <w:rPr>
+          <w:rFonts w:cs="" w:ascii="Times new roman" w:hAnsi="Times new roman" w:cstheme="minorBidi"/>
           <w:b w:val="false"/>
           <w:i w:val="false"/>
           <w:caps w:val="false"/>
@@ -10352,11 +8828,20 @@
           <w:u w:val="none"/>
           <w:effect w:val="none"/>
         </w:rPr>
-        <w:t xml:space="preserve">available </w:t>
-      </w:r>
-      <w:r>
-        <w:rPr>
-          <w:rFonts w:cs="" w:ascii="Times New Roman" w:hAnsi="Times New Roman" w:cstheme="minorBidi"/>
+        <w:t xml:space="preserve">average overall </w:t>
+      </w:r>
+      <w:r>
+        <w:rPr>
+          <w:rFonts w:cs="" w:ascii="Times new roman" w:hAnsi="Times new roman" w:cstheme="minorBidi"/>
+          <w:sz w:val="24"/>
+          <w:szCs w:val="24"/>
+          <w:highlight w:val="yellow"/>
+        </w:rPr>
+        <w:t>observed probability of infection</w:t>
+      </w:r>
+      <w:r>
+        <w:rPr>
+          <w:rFonts w:cs="" w:ascii="Times new roman" w:hAnsi="Times new roman" w:cstheme="minorBidi"/>
           <w:b w:val="false"/>
           <w:i w:val="false"/>
           <w:caps w:val="false"/>
@@ -10370,117 +8855,48 @@
           <w:u w:val="none"/>
           <w:effect w:val="none"/>
         </w:rPr>
-        <w:t>(N=598 mice)</w:t>
-      </w:r>
-      <w:r>
-        <w:rPr>
-          <w:rFonts w:ascii="Times new roman" w:hAnsi="Times new roman"/>
-        </w:rPr>
-        <w:t xml:space="preserve"> (</w:t>
-      </w:r>
-      <w:r>
-        <w:rPr>
-          <w:rFonts w:ascii="Times new roman" w:hAnsi="Times new roman"/>
-          <w:i/>
-        </w:rPr>
-        <w:t>Es1</w:t>
-      </w:r>
-      <w:r>
-        <w:rPr>
-          <w:rFonts w:ascii="Times new roman" w:hAnsi="Times new roman"/>
-        </w:rPr>
-        <w:t xml:space="preserve">, </w:t>
-      </w:r>
-      <w:r>
-        <w:rPr>
-          <w:rFonts w:ascii="Times new roman" w:hAnsi="Times new roman"/>
-          <w:i/>
-        </w:rPr>
-        <w:t>H6pd</w:t>
-      </w:r>
-      <w:r>
-        <w:rPr>
-          <w:rFonts w:ascii="Times new roman" w:hAnsi="Times new roman"/>
-        </w:rPr>
-        <w:t xml:space="preserve">, </w:t>
-      </w:r>
-      <w:r>
-        <w:rPr>
-          <w:rFonts w:ascii="Times new roman" w:hAnsi="Times new roman"/>
-          <w:i/>
-        </w:rPr>
-        <w:t>Idh1</w:t>
-      </w:r>
-      <w:r>
-        <w:rPr>
-          <w:rFonts w:ascii="Times new roman" w:hAnsi="Times new roman"/>
-        </w:rPr>
-        <w:t xml:space="preserve">, </w:t>
-      </w:r>
-      <w:r>
-        <w:rPr>
-          <w:rFonts w:ascii="Times new roman" w:hAnsi="Times new roman"/>
-          <w:i/>
-        </w:rPr>
-        <w:t>Mpi</w:t>
-      </w:r>
-      <w:r>
-        <w:rPr>
-          <w:rFonts w:ascii="Times new roman" w:hAnsi="Times new roman"/>
-        </w:rPr>
-        <w:t xml:space="preserve">, </w:t>
-      </w:r>
-      <w:r>
-        <w:rPr>
-          <w:rFonts w:ascii="Times new roman" w:hAnsi="Times new roman"/>
-          <w:i/>
-        </w:rPr>
-        <w:t>Np</w:t>
-      </w:r>
-      <w:r>
-        <w:rPr>
-          <w:rFonts w:ascii="Times new roman" w:hAnsi="Times new roman"/>
-        </w:rPr>
-        <w:t xml:space="preserve">, </w:t>
-      </w:r>
-      <w:r>
-        <w:rPr>
-          <w:rFonts w:ascii="Times new roman" w:hAnsi="Times new roman"/>
-          <w:i/>
-        </w:rPr>
-        <w:t>Sod1</w:t>
-      </w:r>
-      <w:r>
-        <w:rPr>
-          <w:rFonts w:ascii="Times new roman" w:hAnsi="Times new roman"/>
-        </w:rPr>
-        <w:t xml:space="preserve">). </w:t>
-      </w:r>
-      <w:r>
-        <w:rPr>
-          <w:rFonts w:ascii="Times new roman" w:hAnsi="Times new roman"/>
-          <w:i/>
-        </w:rPr>
-        <w:t>Mus musculus domesticus</w:t>
-      </w:r>
-      <w:r>
-        <w:rPr>
-          <w:rFonts w:ascii="Times new roman" w:hAnsi="Times new roman"/>
-        </w:rPr>
-        <w:t xml:space="preserve"> is found west of the hybrid zone (blue), </w:t>
-      </w:r>
-      <w:r>
-        <w:rPr>
-          <w:rFonts w:ascii="Times new roman" w:hAnsi="Times new roman"/>
-          <w:i/>
-        </w:rPr>
-        <w:t>Mus musculus musculus</w:t>
-      </w:r>
-      <w:r>
-        <w:rPr>
-          <w:rFonts w:ascii="Times new roman" w:hAnsi="Times new roman"/>
-        </w:rPr>
-        <w:t xml:space="preserve"> east of it (red). The numbers at the level contours indicate posterior probabilities of population membership for each mouse subspecies. White dots represent each mouse included in the study.</w:t>
+        <w:t xml:space="preserve"> (prevalence) for males and females considered together</w:t>
+      </w:r>
+      <w:r>
+        <w:rPr>
+          <w:rFonts w:cs="" w:ascii="Times new roman" w:hAnsi="Times new roman" w:cstheme="minorBidi"/>
+          <w:sz w:val="24"/>
+          <w:szCs w:val="24"/>
+          <w:highlight w:val="yellow"/>
+        </w:rPr>
+        <w:t>: grey dotted line)</w:t>
+      </w:r>
+      <w:r>
+        <w:rPr>
+          <w:rFonts w:ascii="Times new roman" w:hAnsi="Times new roman"/>
+        </w:rPr>
+        <w:t xml:space="preserve">. </w:t>
+      </w:r>
+      <w:r>
+        <w:rPr>
+          <w:rFonts w:ascii="Times new roman" w:hAnsi="Times new roman"/>
+          <w:i/>
+        </w:rPr>
+        <w:t>Eimeria</w:t>
+      </w:r>
+      <w:r>
+        <w:rPr>
+          <w:rFonts w:ascii="Times new roman" w:hAnsi="Times new roman"/>
+        </w:rPr>
+        <w:t xml:space="preserve"> intensity </w:t>
+      </w:r>
+      <w:r>
+        <w:rPr>
+          <w:rFonts w:cs="" w:ascii="Times new roman" w:hAnsi="Times new roman" w:cstheme="minorBidi"/>
+          <w:highlight w:val="yellow"/>
+        </w:rPr>
+        <w:t>(white dots = individual mice)</w:t>
+      </w:r>
+      <w:r>
+        <w:rPr>
+          <w:rFonts w:ascii="Times new roman" w:hAnsi="Times new roman"/>
+        </w:rPr>
+        <w:t xml:space="preserve"> is reduced at intermediate values of the hybrid index (d), represented as a gradient ranging from 0 (pure Mmd, in blue) to 1 (pure Mmm, in red). The optimized fit is represented by a solid line, the 95%CI of the fit as all parameters are allowed to vary in their 95%CI, is plotted as a grey ribbon. The 95%CI of the hybridization parameter alpha, as all parameters are fixed to their fitted value while alpha is allowed to vary in its 95%CI, is plotted as dashed lines.</w:t>
       </w:r>
     </w:p>
     <w:p>
@@ -10493,113 +8909,29 @@
           <w:rFonts w:ascii="Times new roman" w:hAnsi="Times new roman"/>
           <w:b/>
         </w:rPr>
-        <w:t xml:space="preserve">Figure 2. Probability of infection is constant and intensity of </w:t>
-      </w:r>
-      <w:r>
-        <w:rPr>
-          <w:rFonts w:ascii="Times new roman" w:hAnsi="Times new roman"/>
-          <w:b/>
-          <w:i/>
-        </w:rPr>
-        <w:t>Eimeria</w:t>
-      </w:r>
-      <w:r>
-        <w:rPr>
-          <w:rFonts w:ascii="Times new roman" w:hAnsi="Times new roman"/>
-          <w:b/>
-        </w:rPr>
-        <w:t xml:space="preserve"> infection is reduced in hybrids.</w:t>
-      </w:r>
-      <w:r>
-        <w:rPr>
-          <w:rFonts w:ascii="Times new roman" w:hAnsi="Times new roman"/>
-        </w:rPr>
-        <w:t xml:space="preserve"> Individual mice tested for detection and quantification of </w:t>
-      </w:r>
-      <w:r>
-        <w:rPr>
-          <w:rFonts w:ascii="Times new roman" w:hAnsi="Times new roman"/>
-          <w:i/>
-        </w:rPr>
-        <w:t>Eimeria</w:t>
-      </w:r>
-      <w:r>
-        <w:rPr>
-          <w:rFonts w:ascii="Times new roman" w:hAnsi="Times new roman"/>
-        </w:rPr>
-        <w:t xml:space="preserve"> spp. tissue stages (a) and mice tested positive (c) are displayed on a map (</w:t>
-      </w:r>
-      <w:r>
-        <w:rPr>
-          <w:rFonts w:cs="" w:ascii="Times new roman" w:hAnsi="Times new roman" w:cstheme="minorBidi"/>
-          <w:highlight w:val="yellow"/>
-        </w:rPr>
-        <w:t>point color indicate</w:t>
-      </w:r>
-      <w:r>
-        <w:rPr>
-          <w:rFonts w:cs="" w:ascii="Times new roman" w:hAnsi="Times new roman" w:cstheme="minorBidi"/>
-          <w:highlight w:val="yellow"/>
-        </w:rPr>
-        <w:t xml:space="preserve">s </w:t>
-      </w:r>
-      <w:r>
-        <w:rPr>
-          <w:rFonts w:cs="" w:ascii="Times new roman" w:hAnsi="Times new roman" w:cstheme="minorBidi"/>
-          <w:highlight w:val="yellow"/>
-        </w:rPr>
-        <w:t>mice genotype, on a gradient ranging from blue (pure Mmd) to red (pure Mmm); increas</w:t>
-      </w:r>
-      <w:r>
-        <w:rPr>
-          <w:rFonts w:cs="" w:ascii="Times new roman" w:hAnsi="Times new roman" w:cstheme="minorBidi"/>
-          <w:highlight w:val="yellow"/>
-        </w:rPr>
-        <w:t xml:space="preserve">ing </w:t>
-      </w:r>
-      <w:r>
-        <w:rPr>
-          <w:rFonts w:cs="" w:ascii="Times new roman" w:hAnsi="Times new roman" w:cstheme="minorBidi"/>
-          <w:highlight w:val="yellow"/>
-        </w:rPr>
-        <w:t xml:space="preserve">number of mice sampled at one </w:t>
-      </w:r>
-      <w:r>
-        <w:rPr>
-          <w:rFonts w:cs="" w:ascii="Times new roman" w:hAnsi="Times new roman" w:cstheme="minorBidi"/>
-          <w:highlight w:val="yellow"/>
-        </w:rPr>
-        <w:t>locality</w:t>
-      </w:r>
-      <w:r>
-        <w:rPr>
-          <w:rFonts w:cs="" w:ascii="Times new roman" w:hAnsi="Times new roman" w:cstheme="minorBidi"/>
-          <w:highlight w:val="yellow"/>
-        </w:rPr>
-        <w:t xml:space="preserve"> </w:t>
-      </w:r>
-      <w:r>
-        <w:rPr>
-          <w:rFonts w:cs="" w:ascii="Times new roman" w:hAnsi="Times new roman" w:cstheme="minorBidi"/>
-          <w:highlight w:val="yellow"/>
-        </w:rPr>
-        <w:t xml:space="preserve">is </w:t>
-      </w:r>
-      <w:r>
-        <w:rPr>
-          <w:rFonts w:cs="" w:ascii="Times new roman" w:hAnsi="Times new roman" w:cstheme="minorBidi"/>
-          <w:highlight w:val="yellow"/>
-        </w:rPr>
-        <w:t>displayed as decrease in transparency).</w:t>
-      </w:r>
-      <w:r>
-        <w:rPr>
-          <w:rFonts w:ascii="Times new roman" w:hAnsi="Times new roman"/>
-        </w:rPr>
-        <w:t xml:space="preserve"> The predicted probability of infection does not differ in more admixed mice (b) for males (green) and females (orange)(</w:t>
-      </w:r>
-      <w:bookmarkStart w:id="19" w:name="docs-internal-guid-f56c7d2b-7fff-0977-1d"/>
-      <w:bookmarkEnd w:id="19"/>
+        <w:t>Figure 3. Probability of infection is constant and intensity of pinworm infection is reduced in hybrids.</w:t>
+      </w:r>
+      <w:r>
+        <w:rPr>
+          <w:rFonts w:ascii="Times new roman" w:hAnsi="Times new roman"/>
+        </w:rPr>
+        <w:t xml:space="preserve"> Individual mice tested for detection and quantification of pinworms (a) and mice tested positive (c) are displayed on a map (</w:t>
+      </w:r>
+      <w:r>
+        <w:rPr>
+          <w:rFonts w:cs="" w:ascii="Times new roman" w:hAnsi="Times new roman" w:cstheme="minorBidi"/>
+          <w:highlight w:val="yellow"/>
+        </w:rPr>
+        <w:t>point color indicates mice genotype, on a gradient ranging from blue (pure Mmd) to red (pure Mmm); increased number of mice sampled at one point displayed as decrease in transparency)</w:t>
+      </w:r>
+      <w:r>
+        <w:rPr>
+          <w:rFonts w:ascii="Times new roman" w:hAnsi="Times new roman"/>
+        </w:rPr>
+        <w:t>. The predicted probability of infection does not differ in more admixed mice (b) for males (green) and females (orange)(</w:t>
+      </w:r>
+      <w:bookmarkStart w:id="20" w:name="docs-internal-guid-f56c7d2b-7fff-0977-1d"/>
+      <w:bookmarkEnd w:id="20"/>
       <w:r>
         <w:rPr>
           <w:rFonts w:cs="" w:ascii="Times new roman" w:hAnsi="Times new roman" w:cstheme="minorBidi"/>
@@ -10658,140 +8990,6 @@
         <w:rPr>
           <w:rFonts w:ascii="Times new roman" w:hAnsi="Times new roman"/>
         </w:rPr>
-        <w:t xml:space="preserve">. </w:t>
-      </w:r>
-      <w:r>
-        <w:rPr>
-          <w:rFonts w:ascii="Times new roman" w:hAnsi="Times new roman"/>
-          <w:i/>
-        </w:rPr>
-        <w:t>Eimeria</w:t>
-      </w:r>
-      <w:r>
-        <w:rPr>
-          <w:rFonts w:ascii="Times new roman" w:hAnsi="Times new roman"/>
-        </w:rPr>
-        <w:t xml:space="preserve"> intensity </w:t>
-      </w:r>
-      <w:r>
-        <w:rPr>
-          <w:rFonts w:cs="" w:ascii="Times new roman" w:hAnsi="Times new roman" w:cstheme="minorBidi"/>
-          <w:highlight w:val="yellow"/>
-        </w:rPr>
-        <w:t>(white dots = individual mice)</w:t>
-      </w:r>
-      <w:r>
-        <w:rPr>
-          <w:rFonts w:ascii="Times new roman" w:hAnsi="Times new roman"/>
-        </w:rPr>
-        <w:t xml:space="preserve"> is reduced at intermediate values of the hybrid index (d), represented as a gradient ranging from 0 (pure Mmd, in blue) to 1 (pure Mmm, in red). The optimized fit is represented by a solid line, the 95%CI of the fit as all parameters are allowed to vary in their 95%CI, is plotted as a grey ribbon. The 95%CI of the hybridization parameter alpha, as all parameters are fixed to their fitted value while alpha is allowed to vary in its 95%CI, is plotted as dashed lines.</w:t>
-      </w:r>
-    </w:p>
-    <w:p>
-      <w:pPr>
-        <w:pStyle w:val="Normal"/>
-        <w:rPr/>
-      </w:pPr>
-      <w:r>
-        <w:rPr>
-          <w:rFonts w:ascii="Times new roman" w:hAnsi="Times new roman"/>
-          <w:b/>
-        </w:rPr>
-        <w:t>Figure 3. Probability of infection is constant and intensity of pinworm infection is reduced in hybrids.</w:t>
-      </w:r>
-      <w:r>
-        <w:rPr>
-          <w:rFonts w:ascii="Times new roman" w:hAnsi="Times new roman"/>
-        </w:rPr>
-        <w:t xml:space="preserve"> Individual mice tested for detection and quantification of pinworms (a) and mice tested positive (c) are displayed on a map (</w:t>
-      </w:r>
-      <w:r>
-        <w:rPr>
-          <w:rFonts w:cs="" w:ascii="Times new roman" w:hAnsi="Times new roman" w:cstheme="minorBidi"/>
-          <w:highlight w:val="yellow"/>
-        </w:rPr>
-        <w:t>point color indicate</w:t>
-      </w:r>
-      <w:r>
-        <w:rPr>
-          <w:rFonts w:cs="" w:ascii="Times new roman" w:hAnsi="Times new roman" w:cstheme="minorBidi"/>
-          <w:highlight w:val="yellow"/>
-        </w:rPr>
-        <w:t xml:space="preserve">s </w:t>
-      </w:r>
-      <w:r>
-        <w:rPr>
-          <w:rFonts w:cs="" w:ascii="Times new roman" w:hAnsi="Times new roman" w:cstheme="minorBidi"/>
-          <w:highlight w:val="yellow"/>
-        </w:rPr>
-        <w:t>mice genotype, on a gradient ranging from blue (pure Mmd) to red (pure Mmm); increased number of mice sampled at one point displayed as decrease in transparency)</w:t>
-      </w:r>
-      <w:r>
-        <w:rPr>
-          <w:rFonts w:ascii="Times new roman" w:hAnsi="Times new roman"/>
-        </w:rPr>
-        <w:t>. The predicted probability of infection does not differ in more admixed mice (b) for males (green) and females (orange)(</w:t>
-      </w:r>
-      <w:bookmarkStart w:id="20" w:name="docs-internal-guid-f56c7d2b-7fff-0977-1d"/>
-      <w:bookmarkEnd w:id="20"/>
-      <w:r>
-        <w:rPr>
-          <w:rFonts w:cs="" w:ascii="Times new roman" w:hAnsi="Times new roman" w:cstheme="minorBidi"/>
-          <w:b w:val="false"/>
-          <w:i w:val="false"/>
-          <w:caps w:val="false"/>
-          <w:smallCaps w:val="false"/>
-          <w:strike w:val="false"/>
-          <w:dstrike w:val="false"/>
-          <w:color w:val="000000"/>
-          <w:sz w:val="24"/>
-          <w:szCs w:val="24"/>
-          <w:highlight w:val="yellow"/>
-          <w:u w:val="none"/>
-          <w:effect w:val="none"/>
-        </w:rPr>
-        <w:t xml:space="preserve">average overall </w:t>
-      </w:r>
-      <w:r>
-        <w:rPr>
-          <w:rFonts w:cs="" w:ascii="Times new roman" w:hAnsi="Times new roman" w:cstheme="minorBidi"/>
-          <w:sz w:val="24"/>
-          <w:szCs w:val="24"/>
-          <w:highlight w:val="yellow"/>
-        </w:rPr>
-        <w:t>observed probability of infection</w:t>
-      </w:r>
-      <w:r>
-        <w:rPr>
-          <w:rFonts w:cs="" w:ascii="Times new roman" w:hAnsi="Times new roman" w:cstheme="minorBidi"/>
-          <w:b w:val="false"/>
-          <w:i w:val="false"/>
-          <w:caps w:val="false"/>
-          <w:smallCaps w:val="false"/>
-          <w:strike w:val="false"/>
-          <w:dstrike w:val="false"/>
-          <w:color w:val="000000"/>
-          <w:sz w:val="24"/>
-          <w:szCs w:val="24"/>
-          <w:highlight w:val="yellow"/>
-          <w:u w:val="none"/>
-          <w:effect w:val="none"/>
-        </w:rPr>
-        <w:t xml:space="preserve"> (prevalence) for males and females considered together</w:t>
-      </w:r>
-      <w:r>
-        <w:rPr>
-          <w:rFonts w:cs="" w:ascii="Times new roman" w:hAnsi="Times new roman" w:cstheme="minorBidi"/>
-          <w:sz w:val="24"/>
-          <w:szCs w:val="24"/>
-          <w:highlight w:val="yellow"/>
-        </w:rPr>
-        <w:t>: grey dotted line)</w:t>
-      </w:r>
-      <w:r>
-        <w:rPr>
-          <w:rFonts w:ascii="Times new roman" w:hAnsi="Times new roman"/>
-        </w:rPr>
         <w:t xml:space="preserve">. Pinworm intensity </w:t>
       </w:r>
       <w:r>
@@ -10845,8 +9043,8 @@
       </w:r>
     </w:p>
     <w:sectPr>
-      <w:headerReference w:type="default" r:id="rId9"/>
-      <w:footerReference w:type="default" r:id="rId10"/>
+      <w:headerReference w:type="default" r:id="rId11"/>
+      <w:footerReference w:type="default" r:id="rId12"/>
       <w:type w:val="nextPage"/>
       <w:pgSz w:w="12240" w:h="15840"/>
       <w:pgMar w:left="1440" w:right="1440" w:header="0" w:top="1440" w:footer="1440" w:bottom="1720" w:gutter="0"/>
@@ -10858,144 +9056,6 @@
     </w:sectPr>
   </w:body>
 </w:document>
-</file>
-
-<file path=word/comments.xml><?xml version="1.0" encoding="utf-8"?>
-<w:comments xmlns:o="urn:schemas-microsoft-com:office:office" xmlns:r="http://schemas.openxmlformats.org/officeDocument/2006/relationships" xmlns:v="urn:schemas-microsoft-com:vml" xmlns:w="http://schemas.openxmlformats.org/wordprocessingml/2006/main" xmlns:w10="urn:schemas-microsoft-com:office:word" xmlns:wp="http://schemas.openxmlformats.org/drawingml/2006/wordprocessingDrawing" xmlns:wps="http://schemas.microsoft.com/office/word/2010/wordprocessingShape" xmlns:wpg="http://schemas.microsoft.com/office/word/2010/wordprocessingGroup" xmlns:mc="http://schemas.openxmlformats.org/markup-compatibility/2006" xmlns:wp14="http://schemas.microsoft.com/office/word/2010/wordprocessingDrawing" xmlns:w14="http://schemas.microsoft.com/office/word/2010/wordml" mc:Ignorable="w14 wp14">
-  <w:comment w:id="0" w:author="Unknown Author" w:date="2019-09-01T19:14:38Z" w:initials="">
-    <w:p>
-      <w:r>
-        <w:rPr>
-          <w:rFonts w:cs="" w:ascii="Cambria" w:hAnsi="Cambria" w:eastAsia="Cambria"/>
-          <w:b w:val="false"/>
-          <w:bCs w:val="false"/>
-          <w:i w:val="false"/>
-          <w:iCs w:val="false"/>
-          <w:caps w:val="false"/>
-          <w:smallCaps w:val="false"/>
-          <w:strike w:val="false"/>
-          <w:dstrike w:val="false"/>
-          <w:outline w:val="false"/>
-          <w:shadow w:val="false"/>
-          <w:emboss w:val="false"/>
-          <w:imprint w:val="false"/>
-          <w:color w:val="00000A"/>
-          <w:spacing w:val="0"/>
-          <w:w w:val="100"/>
-          <w:kern w:val="0"/>
-          <w:position w:val="0"/>
-          <w:sz w:val="20"/>
-          <w:sz w:val="20"/>
-          <w:szCs w:val="24"/>
-          <w:u w:val="none"/>
-          <w:vertAlign w:val="baseline"/>
-          <w:em w:val="none"/>
-          <w:lang w:val="en-US" w:bidi="ar-SA" w:eastAsia="en-US"/>
-        </w:rPr>
-        <w:t>Is this H6pd or Gpd1? In Jarda’s table was written Gpd1, in Macholán et al., 2007 too, but was corrected at one point by Milos. Am I confused here?</w:t>
-      </w:r>
-    </w:p>
-  </w:comment>
-  <w:comment w:id="1" w:author="Emanuel Heitlinger" w:date="2019-09-04T10:42:23Z" w:initials="EH">
-    <w:p>
-      <w:r>
-        <w:rPr>
-          <w:rFonts w:eastAsia="Cambria" w:cstheme="minorBidi" w:eastAsiaTheme="minorHAnsi" w:cs="" w:ascii="Cambria" w:hAnsi="Cambria"/>
-          <w:b w:val="false"/>
-          <w:bCs w:val="false"/>
-          <w:i w:val="false"/>
-          <w:iCs w:val="false"/>
-          <w:caps w:val="false"/>
-          <w:smallCaps w:val="false"/>
-          <w:strike w:val="false"/>
-          <w:dstrike w:val="false"/>
-          <w:outline w:val="false"/>
-          <w:shadow w:val="false"/>
-          <w:emboss w:val="false"/>
-          <w:imprint w:val="false"/>
-          <w:color w:val="auto"/>
-          <w:spacing w:val="0"/>
-          <w:w w:val="100"/>
-          <w:kern w:val="0"/>
-          <w:position w:val="0"/>
-          <w:sz w:val="20"/>
-          <w:szCs w:val="24"/>
-          <w:u w:val="none"/>
-          <w:vertAlign w:val="baseline"/>
-          <w:em w:val="none"/>
-          <w:lang w:bidi="ar-SA" w:eastAsia="en-US" w:val="en-US"/>
-        </w:rPr>
-        <w:t>@alice: exact p-value.</w:t>
-      </w:r>
-    </w:p>
-  </w:comment>
-  <w:comment w:id="2" w:author="Emanuel Heitlinger" w:date="2019-09-04T10:42:04Z" w:initials="EH">
-    <w:p>
-      <w:r>
-        <w:rPr>
-          <w:rFonts w:eastAsia="Cambria" w:cstheme="minorBidi" w:eastAsiaTheme="minorHAnsi" w:cs="" w:ascii="Cambria" w:hAnsi="Cambria"/>
-          <w:b w:val="false"/>
-          <w:bCs w:val="false"/>
-          <w:i w:val="false"/>
-          <w:iCs w:val="false"/>
-          <w:caps w:val="false"/>
-          <w:smallCaps w:val="false"/>
-          <w:strike w:val="false"/>
-          <w:dstrike w:val="false"/>
-          <w:outline w:val="false"/>
-          <w:shadow w:val="false"/>
-          <w:emboss w:val="false"/>
-          <w:imprint w:val="false"/>
-          <w:color w:val="auto"/>
-          <w:spacing w:val="0"/>
-          <w:w w:val="100"/>
-          <w:kern w:val="0"/>
-          <w:position w:val="0"/>
-          <w:sz w:val="20"/>
-          <w:szCs w:val="24"/>
-          <w:u w:val="none"/>
-          <w:vertAlign w:val="baseline"/>
-          <w:em w:val="none"/>
-          <w:lang w:bidi="ar-SA" w:eastAsia="en-US" w:val="en-US"/>
-        </w:rPr>
-        <w:t>@alice: please add exact p-value.</w:t>
-      </w:r>
-    </w:p>
-  </w:comment>
-  <w:comment w:id="3" w:author="Emanuel Heitlinger" w:date="2019-09-04T10:48:20Z" w:initials="EH">
-    <w:p>
-      <w:r>
-        <w:rPr>
-          <w:rFonts w:eastAsia="Cambria" w:cstheme="minorBidi" w:eastAsiaTheme="minorHAnsi" w:cs="" w:ascii="Cambria" w:hAnsi="Cambria"/>
-          <w:b w:val="false"/>
-          <w:bCs w:val="false"/>
-          <w:i w:val="false"/>
-          <w:iCs w:val="false"/>
-          <w:caps w:val="false"/>
-          <w:smallCaps w:val="false"/>
-          <w:strike w:val="false"/>
-          <w:dstrike w:val="false"/>
-          <w:outline w:val="false"/>
-          <w:shadow w:val="false"/>
-          <w:emboss w:val="false"/>
-          <w:imprint w:val="false"/>
-          <w:color w:val="auto"/>
-          <w:spacing w:val="0"/>
-          <w:w w:val="100"/>
-          <w:kern w:val="0"/>
-          <w:position w:val="0"/>
-          <w:sz w:val="20"/>
-          <w:szCs w:val="24"/>
-          <w:u w:val="none"/>
-          <w:vertAlign w:val="baseline"/>
-          <w:em w:val="none"/>
-          <w:lang w:bidi="ar-SA" w:eastAsia="en-US" w:val="en-US"/>
-        </w:rPr>
-        <w:t>@alice: Add reference. Something from Maizels on worms and (maybe) Boothreut on Toxoplasma?!</w:t>
-      </w:r>
-    </w:p>
-  </w:comment>
-</w:comments>
 </file>
 
 <file path=word/footer1.xml><?xml version="1.0" encoding="utf-8"?>
@@ -11657,6 +9717,32 @@
       <w:rFonts w:ascii="Times new roman" w:hAnsi="Times new roman"/>
     </w:rPr>
   </w:style>
+  <w:style w:type="character" w:styleId="ListLabel5">
+    <w:name w:val="ListLabel 5"/>
+    <w:qFormat/>
+    <w:rPr>
+      <w:rFonts w:ascii="Times new roman" w:hAnsi="Times new roman" w:cs="" w:cstheme="minorBidi"/>
+      <w:b w:val="false"/>
+      <w:i w:val="false"/>
+      <w:caps w:val="false"/>
+      <w:smallCaps w:val="false"/>
+      <w:strike w:val="false"/>
+      <w:dstrike w:val="false"/>
+      <w:color w:val="00000A"/>
+      <w:sz w:val="24"/>
+      <w:szCs w:val="24"/>
+      <w:highlight w:val="yellow"/>
+      <w:u w:val="none"/>
+      <w:effect w:val="none"/>
+    </w:rPr>
+  </w:style>
+  <w:style w:type="character" w:styleId="ListLabel6">
+    <w:name w:val="ListLabel 6"/>
+    <w:qFormat/>
+    <w:rPr>
+      <w:rFonts w:ascii="Times new roman" w:hAnsi="Times new roman"/>
+    </w:rPr>
+  </w:style>
   <w:style w:type="paragraph" w:styleId="Heading">
     <w:name w:val="Heading"/>
     <w:basedOn w:val="Normal"/>

</xml_diff>